<commit_message>
ADP A4 Doku überarbeitet
</commit_message>
<xml_diff>
--- a/AD/Praktikum 4/AD-Aufgabe04-Gruppe-GierschKampLuedemann.docx
+++ b/AD/Praktikum 4/AD-Aufgabe04-Gruppe-GierschKampLuedemann.docx
@@ -1,6 +1,6 @@
 
 <file path=word/document.xml><?xml version="1.0" encoding="utf-8"?>
-<w:document xmlns:wpc="http://schemas.microsoft.com/office/word/2010/wordprocessingCanvas" xmlns:mc="http://schemas.openxmlformats.org/markup-compatibility/2006" xmlns:o="urn:schemas-microsoft-com:office:office" xmlns:r="http://schemas.openxmlformats.org/officeDocument/2006/relationships" xmlns:m="http://schemas.openxmlformats.org/officeDocument/2006/math" xmlns:v="urn:schemas-microsoft-com:vml" xmlns:wp14="http://schemas.microsoft.com/office/word/2010/wordprocessingDrawing" xmlns:wp="http://schemas.openxmlformats.org/drawingml/2006/wordprocessingDrawing" xmlns:w10="urn:schemas-microsoft-com:office:word" xmlns:w="http://schemas.openxmlformats.org/wordprocessingml/2006/main" xmlns:w14="http://schemas.microsoft.com/office/word/2010/wordml" xmlns:w15="http://schemas.microsoft.com/office/word/2012/wordml" xmlns:wpg="http://schemas.microsoft.com/office/word/2010/wordprocessingGroup" xmlns:wpi="http://schemas.microsoft.com/office/word/2010/wordprocessingInk" xmlns:wne="http://schemas.microsoft.com/office/word/2006/wordml" xmlns:wps="http://schemas.microsoft.com/office/word/2010/wordprocessingShape" mc:Ignorable="w14 w15 wp14">
+<w:document xmlns:wpc="http://schemas.microsoft.com/office/word/2010/wordprocessingCanvas" xmlns:mo="http://schemas.microsoft.com/office/mac/office/2008/main" xmlns:mc="http://schemas.openxmlformats.org/markup-compatibility/2006" xmlns:mv="urn:schemas-microsoft-com:mac:vml" xmlns:o="urn:schemas-microsoft-com:office:office" xmlns:r="http://schemas.openxmlformats.org/officeDocument/2006/relationships" xmlns:m="http://schemas.openxmlformats.org/officeDocument/2006/math" xmlns:v="urn:schemas-microsoft-com:vml" xmlns:wp14="http://schemas.microsoft.com/office/word/2010/wordprocessingDrawing" xmlns:wp="http://schemas.openxmlformats.org/drawingml/2006/wordprocessingDrawing" xmlns:w10="urn:schemas-microsoft-com:office:word" xmlns:w="http://schemas.openxmlformats.org/wordprocessingml/2006/main" xmlns:w14="http://schemas.microsoft.com/office/word/2010/wordml" xmlns:wpg="http://schemas.microsoft.com/office/word/2010/wordprocessingGroup" xmlns:wpi="http://schemas.microsoft.com/office/word/2010/wordprocessingInk" xmlns:wne="http://schemas.microsoft.com/office/word/2006/wordml" xmlns:wps="http://schemas.microsoft.com/office/word/2010/wordprocessingShape" mc:Ignorable="w14 wp14">
   <w:body>
     <w:sdt>
       <w:sdtPr>
@@ -121,6 +121,7 @@
                                     <w:calendar w:val="gregorian"/>
                                   </w:date>
                                 </w:sdtPr>
+                                <w:sdtEndPr/>
                                 <w:sdtContent>
                                   <w:p>
                                     <w:pPr>
@@ -165,7 +166,7 @@
                   </wp:anchor>
                 </w:drawing>
               </mc:Choice>
-              <mc:Fallback>
+              <mc:Fallback xmlns:w15="http://schemas.microsoft.com/office/word/2012/wordml">
                 <w:pict>
                   <v:shapetype w14:anchorId="04294D4C" id="_x0000_t202" coordsize="21600,21600" o:spt="202" path="m,l,21600r21600,l21600,xe">
                     <v:stroke joinstyle="miter"/>
@@ -311,6 +312,7 @@
                                   <w:dataBinding w:prefixMappings="xmlns:ns0='http://purl.org/dc/elements/1.1/' xmlns:ns1='http://schemas.openxmlformats.org/package/2006/metadata/core-properties' " w:xpath="/ns1:coreProperties[1]/ns0:creator[1]" w:storeItemID="{6C3C8BC8-F283-45AE-878A-BAB7291924A1}"/>
                                   <w:text/>
                                 </w:sdtPr>
+                                <w:sdtEndPr/>
                                 <w:sdtContent>
                                   <w:p>
                                     <w:pPr>
@@ -357,6 +359,7 @@
                                     <w:dataBinding w:prefixMappings="xmlns:ns0='http://schemas.openxmlformats.org/officeDocument/2006/extended-properties' " w:xpath="/ns0:Properties[1]/ns0:Company[1]" w:storeItemID="{6668398D-A668-4E3E-A5EB-62B293D839F1}"/>
                                     <w:text/>
                                   </w:sdtPr>
+                                  <w:sdtEndPr/>
                                   <w:sdtContent>
                                     <w:r>
                                       <w:rPr>
@@ -389,6 +392,7 @@
                                     <w:dataBinding w:prefixMappings="xmlns:ns0='http://schemas.microsoft.com/office/2006/coverPageProps' " w:xpath="/ns0:CoverPageProperties[1]/ns0:CompanyAddress[1]" w:storeItemID="{55AF091B-3C7A-41E3-B477-F2FDAA23CFDA}"/>
                                     <w:text/>
                                   </w:sdtPr>
+                                  <w:sdtEndPr/>
                                   <w:sdtContent>
                                     <w:r>
                                       <w:rPr>
@@ -425,7 +429,7 @@
                   </wp:anchor>
                 </w:drawing>
               </mc:Choice>
-              <mc:Fallback>
+              <mc:Fallback xmlns:w15="http://schemas.microsoft.com/office/word/2012/wordml">
                 <w:pict>
                   <v:shape w14:anchorId="3DA03539" id="Textfeld 112" o:spid="_x0000_s1027" type="#_x0000_t202" style="position:absolute;margin-left:0;margin-top:0;width:453pt;height:51.4pt;z-index:251662336;visibility:visible;mso-wrap-style:square;mso-width-percent:734;mso-height-percent:80;mso-left-percent:150;mso-top-percent:837;mso-wrap-distance-left:9pt;mso-wrap-distance-top:0;mso-wrap-distance-right:9pt;mso-wrap-distance-bottom:0;mso-position-horizontal-relative:page;mso-position-vertical-relative:page;mso-width-percent:734;mso-height-percent:80;mso-left-percent:150;mso-top-percent:837;mso-width-relative:page;mso-height-relative:page;v-text-anchor:bottom" o:gfxdata="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" filled="f" stroked="f" strokeweight=".5pt">
                     <v:textbox inset="0,0,0,0">
@@ -643,6 +647,7 @@
                                     <w:dataBinding w:prefixMappings="xmlns:ns0='http://purl.org/dc/elements/1.1/' xmlns:ns1='http://schemas.openxmlformats.org/package/2006/metadata/core-properties' " w:xpath="/ns1:coreProperties[1]/ns0:title[1]" w:storeItemID="{6C3C8BC8-F283-45AE-878A-BAB7291924A1}"/>
                                     <w:text w:multiLine="1"/>
                                   </w:sdtPr>
+                                  <w:sdtEndPr/>
                                   <w:sdtContent>
                                     <w:r>
                                       <w:rPr>
@@ -670,6 +675,7 @@
                                   <w:dataBinding w:prefixMappings="xmlns:ns0='http://purl.org/dc/elements/1.1/' xmlns:ns1='http://schemas.openxmlformats.org/package/2006/metadata/core-properties' " w:xpath="/ns1:coreProperties[1]/ns0:subject[1]" w:storeItemID="{6C3C8BC8-F283-45AE-878A-BAB7291924A1}"/>
                                   <w:text/>
                                 </w:sdtPr>
+                                <w:sdtEndPr/>
                                 <w:sdtContent>
                                   <w:p>
                                     <w:pPr>
@@ -714,7 +720,7 @@
                   </wp:anchor>
                 </w:drawing>
               </mc:Choice>
-              <mc:Fallback>
+              <mc:Fallback xmlns:w15="http://schemas.microsoft.com/office/word/2012/wordml">
                 <w:pict>
                   <v:shape w14:anchorId="51DAF25A" id="Textfeld 113" o:spid="_x0000_s1028" type="#_x0000_t202" style="position:absolute;margin-left:0;margin-top:0;width:453pt;height:41.4pt;z-index:251661312;visibility:visible;mso-wrap-style:square;mso-width-percent:734;mso-height-percent:363;mso-left-percent:150;mso-top-percent:455;mso-wrap-distance-left:9pt;mso-wrap-distance-top:0;mso-wrap-distance-right:9pt;mso-wrap-distance-bottom:0;mso-position-horizontal-relative:page;mso-position-vertical-relative:page;mso-width-percent:734;mso-height-percent:363;mso-left-percent:150;mso-top-percent:455;mso-width-relative:page;mso-height-relative:page;v-text-anchor:bottom" o:gfxdata="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" filled="f" stroked="f" strokeweight=".5pt">
                     <v:textbox inset="0,0,0,0">
@@ -940,7 +946,7 @@
                   </wp:anchor>
                 </w:drawing>
               </mc:Choice>
-              <mc:Fallback>
+              <mc:Fallback xmlns:w15="http://schemas.microsoft.com/office/word/2012/wordml">
                 <w:pict>
                   <v:group w14:anchorId="467AE6F1" id="Gruppe 114" o:spid="_x0000_s1026" style="position:absolute;margin-left:0;margin-top:0;width:18pt;height:10in;z-index:251660288;mso-width-percent:29;mso-height-percent:909;mso-left-percent:45;mso-position-horizontal-relative:page;mso-position-vertical:center;mso-position-vertical-relative:page;mso-width-percent:29;mso-height-percent:909;mso-left-percent:45" coordsize="2286,91440" o:gfxdata="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">
                     <v:rect id="Rechteck 115" o:spid="_x0000_s1027" style="position:absolute;width:2286;height:87820;visibility:visible;mso-wrap-style:square;v-text-anchor:middle" o:gfxdata="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" fillcolor="#54a021 [3205]" stroked="f" strokeweight="1.5pt">
@@ -973,6 +979,7 @@
         <w:dataBinding w:prefixMappings="xmlns:ns0='http://schemas.openxmlformats.org/package/2006/metadata/core-properties' xmlns:ns1='http://purl.org/dc/elements/1.1/'" w:xpath="/ns0:coreProperties[1]/ns1:title[1]" w:storeItemID="{6C3C8BC8-F283-45AE-878A-BAB7291924A1}"/>
         <w:text/>
       </w:sdtPr>
+      <w:sdtEndPr/>
       <w:sdtContent>
         <w:p>
           <w:pPr>
@@ -995,6 +1002,7 @@
           <w:dataBinding w:prefixMappings="xmlns:ns0='http://schemas.openxmlformats.org/package/2006/metadata/core-properties' xmlns:ns1='http://purl.org/dc/elements/1.1/'" w:xpath="/ns0:coreProperties[1]/ns1:subject[1]" w:storeItemID="{6C3C8BC8-F283-45AE-878A-BAB7291924A1}"/>
           <w:text/>
         </w:sdtPr>
+        <w:sdtEndPr/>
         <w:sdtContent>
           <w:r>
             <w:t>Zu Aufgabenblatt 04 aus der Vorlesungsreihe „Algorithmen und Datenstrukturen“</w:t>
@@ -1020,8 +1028,12 @@
         </w:rPr>
         <w:t>Gegeben sei folgende Rekurrenz:</w:t>
       </w:r>
-    </w:p>
-    <w:p>
+      <w:r>
+        <w:rPr>
+          <w:i/>
+        </w:rPr>
+        <w:br/>
+      </w:r>
       <m:oMathPara>
         <m:oMath>
           <m:r>
@@ -1612,14 +1624,6 @@
         <w:adjustRightInd w:val="0"/>
         <w:spacing w:after="0" w:line="240" w:lineRule="auto"/>
       </w:pPr>
-    </w:p>
-    <w:p>
-      <w:pPr>
-        <w:autoSpaceDE w:val="0"/>
-        <w:autoSpaceDN w:val="0"/>
-        <w:adjustRightInd w:val="0"/>
-        <w:spacing w:after="0" w:line="240" w:lineRule="auto"/>
-      </w:pPr>
       <w:r>
         <w:t>Das ist das Schema dass wir daraus erkennen konnten</w:t>
       </w:r>
@@ -1654,7 +1658,9 @@
     <w:p>
       <w:pPr>
         <w:rPr>
-          <w:rStyle w:val="SchwacheHervorhebung"/>
+          <w:i/>
+          <w:iCs/>
+          <w:color w:val="476013" w:themeColor="accent1" w:themeShade="7F"/>
         </w:rPr>
       </w:pPr>
       <w:r>
@@ -1667,22 +1673,20 @@
         <w:rPr>
           <w:rStyle w:val="SchwacheHervorhebung"/>
         </w:rPr>
-        <w:tab/>
+        <w:br/>
+      </w:r>
+      <w:r>
+        <w:t>Der Anfang ist der</w:t>
+      </w:r>
+      <w:r>
+        <w:t xml:space="preserve"> triviale</w:t>
+      </w:r>
+      <w:r>
+        <w:t xml:space="preserve"> Schritt</w:t>
       </w:r>
     </w:p>
     <w:p>
       <w:r>
-        <w:t>Der Anfang ist der</w:t>
-      </w:r>
-      <w:r>
-        <w:t xml:space="preserve"> triviale</w:t>
-      </w:r>
-      <w:r>
-        <w:t xml:space="preserve"> Schritt</w:t>
-      </w:r>
-    </w:p>
-    <w:p>
-      <w:r>
         <w:t>Angeno</w:t>
       </w:r>
       <w:r>
@@ -1697,8 +1701,9 @@
       <w:r>
         <w:t>t f(n) = 2</w:t>
       </w:r>
-    </w:p>
-    <w:p>
+      <w:r>
+        <w:br/>
+      </w:r>
       <w:r>
         <w:t>Und</w:t>
       </w:r>
@@ -1724,8 +1729,9 @@
       <w:r>
         <w:t>:</w:t>
       </w:r>
-    </w:p>
-    <w:p>
+      <w:r>
+        <w:br/>
+      </w:r>
       <w:r>
         <w:t xml:space="preserve">Unter der Annahme das für </w:t>
       </w:r>
@@ -1823,19 +1829,23 @@
           <w:rStyle w:val="SchwacheHervorhebung"/>
         </w:rPr>
       </w:pPr>
-      <w:proofErr w:type="spellStart"/>
       <w:r>
         <w:rPr>
           <w:rStyle w:val="SchwacheHervorhebung"/>
         </w:rPr>
-        <w:t>Induktionschritt</w:t>
-      </w:r>
-      <w:proofErr w:type="spellEnd"/>
+        <w:t>Induktion</w:t>
+      </w:r>
       <w:r>
         <w:rPr>
           <w:rStyle w:val="SchwacheHervorhebung"/>
         </w:rPr>
-        <w:t>:</w:t>
+        <w:t>s</w:t>
+      </w:r>
+      <w:r>
+        <w:rPr>
+          <w:rStyle w:val="SchwacheHervorhebung"/>
+        </w:rPr>
+        <w:t>schritt:</w:t>
       </w:r>
     </w:p>
     <w:p>
@@ -1845,8 +1855,26 @@
             <w:rPr>
               <w:rFonts w:ascii="Cambria Math" w:hAnsi="Cambria Math"/>
             </w:rPr>
-            <m:t>f(n)</m:t>
-          </m:r>
+            <m:t>f</m:t>
+          </m:r>
+          <m:d>
+            <m:dPr>
+              <m:ctrlPr>
+                <w:rPr>
+                  <w:rFonts w:ascii="Cambria Math" w:hAnsi="Cambria Math"/>
+                  <w:i/>
+                </w:rPr>
+              </m:ctrlPr>
+            </m:dPr>
+            <m:e>
+              <m:r>
+                <w:rPr>
+                  <w:rFonts w:ascii="Cambria Math" w:hAnsi="Cambria Math"/>
+                </w:rPr>
+                <m:t>n</m:t>
+              </m:r>
+            </m:e>
+          </m:d>
           <m:sSup>
             <m:sSupPr>
               <m:ctrlPr>
@@ -1929,11 +1957,13 @@
               </m:r>
             </m:sup>
           </m:sSup>
+          <m:r>
+            <w:rPr>
+              <w:rFonts w:ascii="Cambria Math" w:hAnsi="Cambria Math"/>
+            </w:rPr>
+            <w:br/>
+          </m:r>
         </m:oMath>
-      </m:oMathPara>
-    </w:p>
-    <w:p>
-      <m:oMathPara>
         <m:oMath>
           <m:sSup>
             <m:sSupPr>
@@ -2049,11 +2079,10 @@
               </m:r>
             </m:sup>
           </m:sSup>
+          <m:r>
+            <w:br/>
+          </m:r>
         </m:oMath>
-      </m:oMathPara>
-    </w:p>
-    <w:p>
-      <m:oMathPara>
         <m:oMath>
           <m:sSup>
             <m:sSupPr>
@@ -2219,11 +2248,10 @@
               </m:r>
             </m:sup>
           </m:sSup>
+          <m:r>
+            <w:br/>
+          </m:r>
         </m:oMath>
-      </m:oMathPara>
-    </w:p>
-    <w:p>
-      <m:oMathPara>
         <m:oMath>
           <m:sSup>
             <m:sSupPr>
@@ -2336,18 +2364,16 @@
     </w:p>
     <w:p>
       <w:pPr>
-        <w:ind w:left="720" w:hanging="720"/>
-      </w:pPr>
-      <w:r>
-        <w:t>Somit entspricht es dem erwarteten Wert.</w:t>
-      </w:r>
-    </w:p>
-    <w:p>
-      <w:pPr>
         <w:rPr>
           <w:rStyle w:val="SchwacheHervorhebung"/>
+          <w:i w:val="0"/>
+          <w:iCs w:val="0"/>
+          <w:color w:val="auto"/>
         </w:rPr>
       </w:pPr>
+      <w:r>
+        <w:t>Somit entspricht es dem erwarteten Wert.</w:t>
+      </w:r>
     </w:p>
     <w:p>
       <w:pPr>
@@ -2374,8 +2400,9 @@
       <w:r>
         <w:t>Der geschlossene Ausdruck ergibt sich aus der Form und ist:</w:t>
       </w:r>
-    </w:p>
-    <w:p>
+      <w:r>
+        <w:br/>
+      </w:r>
       <m:oMathPara>
         <m:oMath>
           <m:r>
@@ -2478,12 +2505,12 @@
         <w:t>Übungsaufgabe 4.2</w:t>
       </w:r>
     </w:p>
-    <w:p/>
     <w:p>
       <w:pPr>
         <w:pStyle w:val="berschrift2"/>
       </w:pPr>
       <w:r>
+        <w:lastRenderedPageBreak/>
         <w:t>Teilaufgabe 1</w:t>
       </w:r>
     </w:p>
@@ -2553,11 +2580,10 @@
             </w:rPr>
             <m:t>+an</m:t>
           </m:r>
+          <m:r>
+            <w:br/>
+          </m:r>
         </m:oMath>
-      </m:oMathPara>
-    </w:p>
-    <w:p>
-      <m:oMathPara>
         <m:oMath>
           <m:r>
             <w:rPr>
@@ -2699,11 +2725,10 @@
             </w:rPr>
             <m:t>+an</m:t>
           </m:r>
+          <m:r>
+            <w:br/>
+          </m:r>
         </m:oMath>
-      </m:oMathPara>
-    </w:p>
-    <w:p>
-      <m:oMathPara>
         <m:oMath>
           <m:r>
             <w:rPr>
@@ -2915,11 +2940,10 @@
             </w:rPr>
             <m:t>+an</m:t>
           </m:r>
+          <m:r>
+            <w:br/>
+          </m:r>
         </m:oMath>
-      </m:oMathPara>
-    </w:p>
-    <w:p>
-      <m:oMathPara>
         <m:oMath>
           <m:sSup>
             <m:sSupPr>
@@ -3173,11 +3197,10 @@
             </w:rPr>
             <m:t>…+an</m:t>
           </m:r>
+          <m:r>
+            <w:br/>
+          </m:r>
         </m:oMath>
-      </m:oMathPara>
-    </w:p>
-    <w:p>
-      <m:oMathPara>
         <m:oMath>
           <m:r>
             <w:rPr>
@@ -3397,7 +3420,6 @@
         <w:t>Das ist das Schema das wir daraus erkennen konnten</w:t>
       </w:r>
     </w:p>
-    <w:p/>
     <w:p>
       <w:pPr>
         <w:pStyle w:val="berschrift2"/>
@@ -3445,28 +3467,24 @@
         </w:rPr>
         <w:t>Der Anfang ist der triviale Schritt</w:t>
       </w:r>
-    </w:p>
-    <w:p>
-      <w:pPr>
-        <w:spacing w:before="0"/>
+      <w:r>
         <w:rPr>
           <w:iCs/>
         </w:rPr>
-      </w:pPr>
+        <w:br/>
+      </w:r>
       <w:r>
         <w:rPr>
           <w:iCs/>
         </w:rPr>
         <w:t>Angenommen für n = 1 gilt f(n) = a</w:t>
       </w:r>
-    </w:p>
-    <w:p>
-      <w:pPr>
-        <w:spacing w:before="0"/>
+      <w:r>
         <w:rPr>
           <w:iCs/>
         </w:rPr>
-      </w:pPr>
+        <w:br/>
+      </w:r>
       <w:r>
         <w:rPr>
           <w:iCs/>
@@ -3543,7 +3561,6 @@
           <w:i w:val="0"/>
           <w:color w:val="000000" w:themeColor="text1"/>
         </w:rPr>
-        <w:lastRenderedPageBreak/>
         <w:t xml:space="preserve">Unter der Annahme dass </w:t>
       </w:r>
       <m:oMath>
@@ -4102,11 +4119,10 @@
               </m:f>
             </m:e>
           </m:nary>
+          <m:r>
+            <w:br/>
+          </m:r>
         </m:oMath>
-      </m:oMathPara>
-    </w:p>
-    <w:p>
-      <m:oMathPara>
         <m:oMath>
           <m:sSup>
             <m:sSupPr>
@@ -4122,13 +4138,7 @@
                 <w:rPr>
                   <w:rFonts w:ascii="Cambria Math" w:hAnsi="Cambria Math"/>
                 </w:rPr>
-                <m:t xml:space="preserve">= </m:t>
-              </m:r>
-              <m:r>
-                <w:rPr>
-                  <w:rFonts w:ascii="Cambria Math" w:hAnsi="Cambria Math"/>
-                </w:rPr>
-                <m:t>c</m:t>
+                <m:t>= c</m:t>
               </m:r>
             </m:e>
             <m:sup>
@@ -4382,11 +4392,10 @@
               </m:f>
             </m:e>
           </m:nary>
+          <m:r>
+            <w:br/>
+          </m:r>
         </m:oMath>
-      </m:oMathPara>
-    </w:p>
-    <w:p>
-      <m:oMathPara>
         <m:oMath>
           <m:r>
             <w:rPr>
@@ -4694,14 +4703,10 @@
               </m:f>
             </m:e>
           </m:nary>
+          <m:r>
+            <w:br/>
+          </m:r>
         </m:oMath>
-      </m:oMathPara>
-    </w:p>
-    <w:p>
-      <w:pPr>
-        <w:ind w:left="720" w:hanging="720"/>
-      </w:pPr>
-      <m:oMathPara>
         <m:oMath>
           <m:sSup>
             <m:sSupPr>
@@ -4717,13 +4722,7 @@
                 <w:rPr>
                   <w:rFonts w:ascii="Cambria Math" w:hAnsi="Cambria Math"/>
                 </w:rPr>
-                <m:t>=</m:t>
-              </m:r>
-              <m:r>
-                <w:rPr>
-                  <w:rFonts w:ascii="Cambria Math" w:hAnsi="Cambria Math"/>
-                </w:rPr>
-                <m:t>c</m:t>
+                <m:t>=c</m:t>
               </m:r>
             </m:e>
             <m:sup>
@@ -4920,20 +4919,26 @@
       <w:pPr>
         <w:ind w:left="720" w:hanging="720"/>
       </w:pPr>
+      <w:r>
+        <w:t>Somit entspricht es dem erwarteten Wert.</w:t>
+      </w:r>
     </w:p>
     <w:p>
       <w:pPr>
         <w:ind w:left="720" w:hanging="720"/>
       </w:pPr>
-      <w:r>
-        <w:t>Somit entspricht es dem erwarteten Wert.</w:t>
-      </w:r>
+    </w:p>
+    <w:p>
+      <w:pPr>
+        <w:ind w:left="720" w:hanging="720"/>
+      </w:pPr>
     </w:p>
     <w:p>
       <w:pPr>
         <w:pStyle w:val="berschrift2"/>
       </w:pPr>
       <w:r>
+        <w:lastRenderedPageBreak/>
         <w:t>Teilaufgabe 3</w:t>
       </w:r>
     </w:p>
@@ -5135,18 +5140,17 @@
             </w:rPr>
             <m:t>, ε&gt;0</m:t>
           </m:r>
+          <m:r>
+            <w:br/>
+          </m:r>
         </m:oMath>
       </m:oMathPara>
-    </w:p>
-    <w:p>
-      <w:pPr>
-        <w:jc w:val="center"/>
-      </w:pPr>
       <w:r>
         <w:t>da d = c</w:t>
       </w:r>
-    </w:p>
-    <w:p>
+      <w:r>
+        <w:br/>
+      </w:r>
       <m:oMathPara>
         <m:oMath>
           <m:r>
@@ -5303,14 +5307,10 @@
               </m:sSup>
             </m:e>
           </m:d>
+          <m:r>
+            <w:br/>
+          </m:r>
         </m:oMath>
-      </m:oMathPara>
-    </w:p>
-    <w:p>
-      <w:pPr>
-        <w:jc w:val="center"/>
-      </w:pPr>
-      <m:oMathPara>
         <m:oMath>
           <m:r>
             <w:rPr>
@@ -5361,11 +5361,6 @@
     </w:p>
     <w:p>
       <w:pPr>
-        <w:jc w:val="center"/>
-      </w:pPr>
-    </w:p>
-    <w:p>
-      <w:pPr>
         <w:pStyle w:val="berschrift2"/>
       </w:pPr>
       <w:r>
@@ -5521,29 +5516,19 @@
             </w:rPr>
             <m:t>+an</m:t>
           </m:r>
+          <m:r>
+            <w:rPr>
+              <w:i/>
+            </w:rPr>
+            <w:br/>
+          </m:r>
         </m:oMath>
-      </m:oMathPara>
-    </w:p>
-    <w:p>
-      <w:pPr>
-        <w:rPr>
-          <w:i/>
-        </w:rPr>
-      </w:pPr>
-      <m:oMathPara>
         <m:oMath>
           <m:r>
             <w:rPr>
               <w:rFonts w:ascii="Cambria Math" w:hAnsi="Cambria Math"/>
             </w:rPr>
-            <w:lastRenderedPageBreak/>
-            <m:t>c</m:t>
-          </m:r>
-          <m:r>
-            <w:rPr>
-              <w:rFonts w:ascii="Cambria Math" w:hAnsi="Cambria Math"/>
-            </w:rPr>
-            <m:t>*</m:t>
+            <m:t>c*</m:t>
           </m:r>
           <m:d>
             <m:dPr>
@@ -5775,16 +5760,13 @@
             </w:rPr>
             <m:t>+2an</m:t>
           </m:r>
+          <m:r>
+            <w:rPr>
+              <w:i/>
+            </w:rPr>
+            <w:br/>
+          </m:r>
         </m:oMath>
-      </m:oMathPara>
-    </w:p>
-    <w:p>
-      <w:pPr>
-        <w:rPr>
-          <w:i/>
-        </w:rPr>
-      </w:pPr>
-      <m:oMathPara>
         <m:oMath>
           <m:r>
             <w:rPr>
@@ -5806,19 +5788,7 @@
                 <w:rPr>
                   <w:rFonts w:ascii="Cambria Math" w:hAnsi="Cambria Math"/>
                 </w:rPr>
-                <m:t>c*</m:t>
-              </m:r>
-              <m:r>
-                <w:rPr>
-                  <w:rFonts w:ascii="Cambria Math" w:hAnsi="Cambria Math"/>
-                </w:rPr>
-                <m:t>(c*</m:t>
-              </m:r>
-              <m:r>
-                <w:rPr>
-                  <w:rFonts w:ascii="Cambria Math" w:hAnsi="Cambria Math"/>
-                </w:rPr>
-                <m:t>f</m:t>
+                <m:t>c*(c*f</m:t>
               </m:r>
               <m:d>
                 <m:dPr>
@@ -6064,30 +6034,15 @@
             <w:rPr>
               <w:rFonts w:ascii="Cambria Math" w:hAnsi="Cambria Math"/>
             </w:rPr>
-            <m:t>+</m:t>
+            <m:t>+3an</m:t>
           </m:r>
           <m:r>
             <w:rPr>
-              <w:rFonts w:ascii="Cambria Math" w:hAnsi="Cambria Math"/>
+              <w:i/>
             </w:rPr>
-            <m:t>3</m:t>
-          </m:r>
-          <m:r>
-            <w:rPr>
-              <w:rFonts w:ascii="Cambria Math" w:hAnsi="Cambria Math"/>
-            </w:rPr>
-            <m:t>an</m:t>
+            <w:br/>
           </m:r>
         </m:oMath>
-      </m:oMathPara>
-    </w:p>
-    <w:p>
-      <w:pPr>
-        <w:rPr>
-          <w:i/>
-        </w:rPr>
-      </w:pPr>
-      <m:oMathPara>
         <m:oMath>
           <m:sSup>
             <m:sSupPr>
@@ -6185,18 +6140,13 @@
             </w:rPr>
             <m:t>+k*an</m:t>
           </m:r>
+          <m:r>
+            <w:rPr>
+              <w:i/>
+            </w:rPr>
+            <w:br/>
+          </m:r>
         </m:oMath>
-      </m:oMathPara>
-      <w:bookmarkStart w:id="0" w:name="_GoBack"/>
-      <w:bookmarkEnd w:id="0"/>
-    </w:p>
-    <w:p>
-      <w:pPr>
-        <w:rPr>
-          <w:i/>
-        </w:rPr>
-      </w:pPr>
-      <m:oMathPara>
         <m:oMath>
           <m:r>
             <w:rPr>
@@ -6211,25 +6161,13 @@
       <w:r>
         <w:t>Laut des Mastertheorems kann unsere Lösung nicht stimmen. Allerdings finden wir keine bessere Lösung</w:t>
       </w:r>
-    </w:p>
-    <w:p>
-      <w:pPr>
-        <w:rPr>
-          <w:i/>
-        </w:rPr>
-      </w:pPr>
-    </w:p>
-    <w:p>
-      <w:pPr>
-        <w:rPr>
-          <w:i/>
-        </w:rPr>
-      </w:pPr>
+      <w:bookmarkStart w:id="0" w:name="_GoBack"/>
+      <w:bookmarkEnd w:id="0"/>
     </w:p>
     <w:sectPr>
-      <w:headerReference w:type="default" r:id="rId10"/>
-      <w:footerReference w:type="even" r:id="rId11"/>
-      <w:footerReference w:type="default" r:id="rId12"/>
+      <w:headerReference w:type="default" r:id="rId11"/>
+      <w:footerReference w:type="even" r:id="rId12"/>
+      <w:footerReference w:type="default" r:id="rId13"/>
       <w:pgSz w:w="12240" w:h="15840"/>
       <w:pgMar w:top="1440" w:right="1080" w:bottom="1440" w:left="1080" w:header="576" w:footer="432" w:gutter="0"/>
       <w:pgNumType w:start="0"/>
@@ -6242,7 +6180,7 @@
 </file>
 
 <file path=word/endnotes.xml><?xml version="1.0" encoding="utf-8"?>
-<w:endnotes xmlns:wpc="http://schemas.microsoft.com/office/word/2010/wordprocessingCanvas" xmlns:mc="http://schemas.openxmlformats.org/markup-compatibility/2006" xmlns:o="urn:schemas-microsoft-com:office:office" xmlns:r="http://schemas.openxmlformats.org/officeDocument/2006/relationships" xmlns:m="http://schemas.openxmlformats.org/officeDocument/2006/math" xmlns:v="urn:schemas-microsoft-com:vml" xmlns:wp14="http://schemas.microsoft.com/office/word/2010/wordprocessingDrawing" xmlns:wp="http://schemas.openxmlformats.org/drawingml/2006/wordprocessingDrawing" xmlns:w10="urn:schemas-microsoft-com:office:word" xmlns:w="http://schemas.openxmlformats.org/wordprocessingml/2006/main" xmlns:w14="http://schemas.microsoft.com/office/word/2010/wordml" xmlns:w15="http://schemas.microsoft.com/office/word/2012/wordml" xmlns:wpg="http://schemas.microsoft.com/office/word/2010/wordprocessingGroup" xmlns:wpi="http://schemas.microsoft.com/office/word/2010/wordprocessingInk" xmlns:wne="http://schemas.microsoft.com/office/word/2006/wordml" xmlns:wps="http://schemas.microsoft.com/office/word/2010/wordprocessingShape" mc:Ignorable="w14 w15 wp14">
+<w:endnotes xmlns:wpc="http://schemas.microsoft.com/office/word/2010/wordprocessingCanvas" xmlns:mo="http://schemas.microsoft.com/office/mac/office/2008/main" xmlns:mc="http://schemas.openxmlformats.org/markup-compatibility/2006" xmlns:mv="urn:schemas-microsoft-com:mac:vml" xmlns:o="urn:schemas-microsoft-com:office:office" xmlns:r="http://schemas.openxmlformats.org/officeDocument/2006/relationships" xmlns:m="http://schemas.openxmlformats.org/officeDocument/2006/math" xmlns:v="urn:schemas-microsoft-com:vml" xmlns:wp14="http://schemas.microsoft.com/office/word/2010/wordprocessingDrawing" xmlns:wp="http://schemas.openxmlformats.org/drawingml/2006/wordprocessingDrawing" xmlns:w10="urn:schemas-microsoft-com:office:word" xmlns:w="http://schemas.openxmlformats.org/wordprocessingml/2006/main" xmlns:w14="http://schemas.microsoft.com/office/word/2010/wordml" xmlns:wpg="http://schemas.microsoft.com/office/word/2010/wordprocessingGroup" xmlns:wpi="http://schemas.microsoft.com/office/word/2010/wordprocessingInk" xmlns:wne="http://schemas.microsoft.com/office/word/2006/wordml" xmlns:wps="http://schemas.microsoft.com/office/word/2010/wordprocessingShape" mc:Ignorable="w14 wp14">
   <w:endnote w:type="separator" w:id="-1">
     <w:p>
       <w:pPr>
@@ -6267,7 +6205,7 @@
 </file>
 
 <file path=word/footer1.xml><?xml version="1.0" encoding="utf-8"?>
-<w:ftr xmlns:wpc="http://schemas.microsoft.com/office/word/2010/wordprocessingCanvas" xmlns:mc="http://schemas.openxmlformats.org/markup-compatibility/2006" xmlns:o="urn:schemas-microsoft-com:office:office" xmlns:r="http://schemas.openxmlformats.org/officeDocument/2006/relationships" xmlns:m="http://schemas.openxmlformats.org/officeDocument/2006/math" xmlns:v="urn:schemas-microsoft-com:vml" xmlns:wp14="http://schemas.microsoft.com/office/word/2010/wordprocessingDrawing" xmlns:wp="http://schemas.openxmlformats.org/drawingml/2006/wordprocessingDrawing" xmlns:w10="urn:schemas-microsoft-com:office:word" xmlns:w="http://schemas.openxmlformats.org/wordprocessingml/2006/main" xmlns:w14="http://schemas.microsoft.com/office/word/2010/wordml" xmlns:w15="http://schemas.microsoft.com/office/word/2012/wordml" xmlns:wpg="http://schemas.microsoft.com/office/word/2010/wordprocessingGroup" xmlns:wpi="http://schemas.microsoft.com/office/word/2010/wordprocessingInk" xmlns:wne="http://schemas.microsoft.com/office/word/2006/wordml" xmlns:wps="http://schemas.microsoft.com/office/word/2010/wordprocessingShape" mc:Ignorable="w14 w15 wp14">
+<w:ftr xmlns:wpc="http://schemas.microsoft.com/office/word/2010/wordprocessingCanvas" xmlns:mo="http://schemas.microsoft.com/office/mac/office/2008/main" xmlns:mc="http://schemas.openxmlformats.org/markup-compatibility/2006" xmlns:mv="urn:schemas-microsoft-com:mac:vml" xmlns:o="urn:schemas-microsoft-com:office:office" xmlns:r="http://schemas.openxmlformats.org/officeDocument/2006/relationships" xmlns:m="http://schemas.openxmlformats.org/officeDocument/2006/math" xmlns:v="urn:schemas-microsoft-com:vml" xmlns:wp14="http://schemas.microsoft.com/office/word/2010/wordprocessingDrawing" xmlns:wp="http://schemas.openxmlformats.org/drawingml/2006/wordprocessingDrawing" xmlns:w10="urn:schemas-microsoft-com:office:word" xmlns:w="http://schemas.openxmlformats.org/wordprocessingml/2006/main" xmlns:w14="http://schemas.microsoft.com/office/word/2010/wordml" xmlns:wpg="http://schemas.microsoft.com/office/word/2010/wordprocessingGroup" xmlns:wpi="http://schemas.microsoft.com/office/word/2010/wordprocessingInk" xmlns:wne="http://schemas.microsoft.com/office/word/2006/wordml" xmlns:wps="http://schemas.microsoft.com/office/word/2010/wordprocessingShape" mc:Ignorable="w14 wp14">
   <w:p>
     <w:pPr>
       <w:jc w:val="right"/>
@@ -6367,12 +6305,12 @@
                         </a:ln>
                         <a:extLst>
                           <a:ext uri="{909E8E84-426E-40dd-AFC4-6F175D3DCCD1}">
-                            <a14:hiddenFill xmlns:a14="http://schemas.microsoft.com/office/drawing/2010/main" xmlns:w="http://schemas.openxmlformats.org/wordprocessingml/2006/main" xmlns:w10="urn:schemas-microsoft-com:office:word" xmlns:v="urn:schemas-microsoft-com:vml" xmlns:o="urn:schemas-microsoft-com:office:office" xmlns:mv="urn:schemas-microsoft-com:mac:vml" xmlns:mo="http://schemas.microsoft.com/office/mac/office/2008/main" xmlns="">
+                            <a14:hiddenFill xmlns:a14="http://schemas.microsoft.com/office/drawing/2010/main">
                               <a:noFill/>
                             </a14:hiddenFill>
                           </a:ext>
                           <a:ext uri="{53640926-AAD7-44d8-BBD7-CCE9431645EC}">
-                            <a14:shadowObscured xmlns:a14="http://schemas.microsoft.com/office/drawing/2010/main" xmlns:w="http://schemas.openxmlformats.org/wordprocessingml/2006/main" xmlns:w10="urn:schemas-microsoft-com:office:word" xmlns:v="urn:schemas-microsoft-com:vml" xmlns:o="urn:schemas-microsoft-com:office:office" xmlns:mv="urn:schemas-microsoft-com:mac:vml" xmlns:mo="http://schemas.microsoft.com/office/mac/office/2008/main" xmlns="" val="1"/>
+                            <a14:shadowObscured xmlns:a14="http://schemas.microsoft.com/office/drawing/2010/main" val="1"/>
                           </a:ext>
                         </a:extLst>
                       </wps:spPr>
@@ -6402,7 +6340,7 @@
                         </a:ln>
                         <a:extLst>
                           <a:ext uri="{909E8E84-426E-40dd-AFC4-6F175D3DCCD1}">
-                            <a14:hiddenFill xmlns:a14="http://schemas.microsoft.com/office/drawing/2010/main" xmlns:w="http://schemas.openxmlformats.org/wordprocessingml/2006/main" xmlns:w10="urn:schemas-microsoft-com:office:word" xmlns:v="urn:schemas-microsoft-com:vml" xmlns:o="urn:schemas-microsoft-com:office:office" xmlns:mv="urn:schemas-microsoft-com:mac:vml" xmlns:mo="http://schemas.microsoft.com/office/mac/office/2008/main" xmlns="">
+                            <a14:hiddenFill xmlns:a14="http://schemas.microsoft.com/office/drawing/2010/main">
                               <a:noFill/>
                             </a14:hiddenFill>
                           </a:ext>
@@ -6416,7 +6354,7 @@
             </wp:inline>
           </w:drawing>
         </mc:Choice>
-        <mc:Fallback>
+        <mc:Fallback xmlns:w15="http://schemas.microsoft.com/office/word/2012/wordml">
           <w:pict>
             <v:group w14:anchorId="1634BE00" id="Gruppe 4" o:spid="_x0000_s1026" style="width:183.3pt;height:3.55pt;mso-position-horizontal-relative:char;mso-position-vertical-relative:line" coordorigin="7606,15084" coordsize="3666,71" o:gfxdata="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">
               <v:shapetype id="_x0000_t32" coordsize="21600,21600" o:spt="32" o:oned="t" path="m,l21600,21600e" filled="f">
@@ -6448,7 +6386,7 @@
 </file>
 
 <file path=word/footer2.xml><?xml version="1.0" encoding="utf-8"?>
-<w:ftr xmlns:wpc="http://schemas.microsoft.com/office/word/2010/wordprocessingCanvas" xmlns:mc="http://schemas.openxmlformats.org/markup-compatibility/2006" xmlns:o="urn:schemas-microsoft-com:office:office" xmlns:r="http://schemas.openxmlformats.org/officeDocument/2006/relationships" xmlns:m="http://schemas.openxmlformats.org/officeDocument/2006/math" xmlns:v="urn:schemas-microsoft-com:vml" xmlns:wp14="http://schemas.microsoft.com/office/word/2010/wordprocessingDrawing" xmlns:wp="http://schemas.openxmlformats.org/drawingml/2006/wordprocessingDrawing" xmlns:w10="urn:schemas-microsoft-com:office:word" xmlns:w="http://schemas.openxmlformats.org/wordprocessingml/2006/main" xmlns:w14="http://schemas.microsoft.com/office/word/2010/wordml" xmlns:w15="http://schemas.microsoft.com/office/word/2012/wordml" xmlns:wpg="http://schemas.microsoft.com/office/word/2010/wordprocessingGroup" xmlns:wpi="http://schemas.microsoft.com/office/word/2010/wordprocessingInk" xmlns:wne="http://schemas.microsoft.com/office/word/2006/wordml" xmlns:wps="http://schemas.microsoft.com/office/word/2010/wordprocessingShape" mc:Ignorable="w14 w15 wp14">
+<w:ftr xmlns:wpc="http://schemas.microsoft.com/office/word/2010/wordprocessingCanvas" xmlns:mo="http://schemas.microsoft.com/office/mac/office/2008/main" xmlns:mc="http://schemas.openxmlformats.org/markup-compatibility/2006" xmlns:mv="urn:schemas-microsoft-com:mac:vml" xmlns:o="urn:schemas-microsoft-com:office:office" xmlns:r="http://schemas.openxmlformats.org/officeDocument/2006/relationships" xmlns:m="http://schemas.openxmlformats.org/officeDocument/2006/math" xmlns:v="urn:schemas-microsoft-com:vml" xmlns:wp14="http://schemas.microsoft.com/office/word/2010/wordprocessingDrawing" xmlns:wp="http://schemas.openxmlformats.org/drawingml/2006/wordprocessingDrawing" xmlns:w10="urn:schemas-microsoft-com:office:word" xmlns:w="http://schemas.openxmlformats.org/wordprocessingml/2006/main" xmlns:w14="http://schemas.microsoft.com/office/word/2010/wordml" xmlns:wpg="http://schemas.microsoft.com/office/word/2010/wordprocessingGroup" xmlns:wpi="http://schemas.microsoft.com/office/word/2010/wordprocessingInk" xmlns:wne="http://schemas.microsoft.com/office/word/2006/wordml" xmlns:wps="http://schemas.microsoft.com/office/word/2010/wordprocessingShape" mc:Ignorable="w14 wp14">
   <w:p>
     <w:pPr>
       <w:jc w:val="center"/>
@@ -6541,7 +6479,7 @@
 </file>
 
 <file path=word/footnotes.xml><?xml version="1.0" encoding="utf-8"?>
-<w:footnotes xmlns:wpc="http://schemas.microsoft.com/office/word/2010/wordprocessingCanvas" xmlns:mc="http://schemas.openxmlformats.org/markup-compatibility/2006" xmlns:o="urn:schemas-microsoft-com:office:office" xmlns:r="http://schemas.openxmlformats.org/officeDocument/2006/relationships" xmlns:m="http://schemas.openxmlformats.org/officeDocument/2006/math" xmlns:v="urn:schemas-microsoft-com:vml" xmlns:wp14="http://schemas.microsoft.com/office/word/2010/wordprocessingDrawing" xmlns:wp="http://schemas.openxmlformats.org/drawingml/2006/wordprocessingDrawing" xmlns:w10="urn:schemas-microsoft-com:office:word" xmlns:w="http://schemas.openxmlformats.org/wordprocessingml/2006/main" xmlns:w14="http://schemas.microsoft.com/office/word/2010/wordml" xmlns:w15="http://schemas.microsoft.com/office/word/2012/wordml" xmlns:wpg="http://schemas.microsoft.com/office/word/2010/wordprocessingGroup" xmlns:wpi="http://schemas.microsoft.com/office/word/2010/wordprocessingInk" xmlns:wne="http://schemas.microsoft.com/office/word/2006/wordml" xmlns:wps="http://schemas.microsoft.com/office/word/2010/wordprocessingShape" mc:Ignorable="w14 w15 wp14">
+<w:footnotes xmlns:wpc="http://schemas.microsoft.com/office/word/2010/wordprocessingCanvas" xmlns:mo="http://schemas.microsoft.com/office/mac/office/2008/main" xmlns:mc="http://schemas.openxmlformats.org/markup-compatibility/2006" xmlns:mv="urn:schemas-microsoft-com:mac:vml" xmlns:o="urn:schemas-microsoft-com:office:office" xmlns:r="http://schemas.openxmlformats.org/officeDocument/2006/relationships" xmlns:m="http://schemas.openxmlformats.org/officeDocument/2006/math" xmlns:v="urn:schemas-microsoft-com:vml" xmlns:wp14="http://schemas.microsoft.com/office/word/2010/wordprocessingDrawing" xmlns:wp="http://schemas.openxmlformats.org/drawingml/2006/wordprocessingDrawing" xmlns:w10="urn:schemas-microsoft-com:office:word" xmlns:w="http://schemas.openxmlformats.org/wordprocessingml/2006/main" xmlns:w14="http://schemas.microsoft.com/office/word/2010/wordml" xmlns:wpg="http://schemas.microsoft.com/office/word/2010/wordprocessingGroup" xmlns:wpi="http://schemas.microsoft.com/office/word/2010/wordprocessingInk" xmlns:wne="http://schemas.microsoft.com/office/word/2006/wordml" xmlns:wps="http://schemas.microsoft.com/office/word/2010/wordprocessingShape" mc:Ignorable="w14 wp14">
   <w:footnote w:type="separator" w:id="-1">
     <w:p>
       <w:pPr>
@@ -6566,7 +6504,7 @@
 </file>
 
 <file path=word/header1.xml><?xml version="1.0" encoding="utf-8"?>
-<w:hdr xmlns:wpc="http://schemas.microsoft.com/office/word/2010/wordprocessingCanvas" xmlns:mc="http://schemas.openxmlformats.org/markup-compatibility/2006" xmlns:o="urn:schemas-microsoft-com:office:office" xmlns:r="http://schemas.openxmlformats.org/officeDocument/2006/relationships" xmlns:m="http://schemas.openxmlformats.org/officeDocument/2006/math" xmlns:v="urn:schemas-microsoft-com:vml" xmlns:wp14="http://schemas.microsoft.com/office/word/2010/wordprocessingDrawing" xmlns:wp="http://schemas.openxmlformats.org/drawingml/2006/wordprocessingDrawing" xmlns:w10="urn:schemas-microsoft-com:office:word" xmlns:w="http://schemas.openxmlformats.org/wordprocessingml/2006/main" xmlns:w14="http://schemas.microsoft.com/office/word/2010/wordml" xmlns:w15="http://schemas.microsoft.com/office/word/2012/wordml" xmlns:wpg="http://schemas.microsoft.com/office/word/2010/wordprocessingGroup" xmlns:wpi="http://schemas.microsoft.com/office/word/2010/wordprocessingInk" xmlns:wne="http://schemas.microsoft.com/office/word/2006/wordml" xmlns:wps="http://schemas.microsoft.com/office/word/2010/wordprocessingShape" mc:Ignorable="w14 w15 wp14">
+<w:hdr xmlns:wpc="http://schemas.microsoft.com/office/word/2010/wordprocessingCanvas" xmlns:mo="http://schemas.microsoft.com/office/mac/office/2008/main" xmlns:mc="http://schemas.openxmlformats.org/markup-compatibility/2006" xmlns:mv="urn:schemas-microsoft-com:mac:vml" xmlns:o="urn:schemas-microsoft-com:office:office" xmlns:r="http://schemas.openxmlformats.org/officeDocument/2006/relationships" xmlns:m="http://schemas.openxmlformats.org/officeDocument/2006/math" xmlns:v="urn:schemas-microsoft-com:vml" xmlns:wp14="http://schemas.microsoft.com/office/word/2010/wordprocessingDrawing" xmlns:wp="http://schemas.openxmlformats.org/drawingml/2006/wordprocessingDrawing" xmlns:w10="urn:schemas-microsoft-com:office:word" xmlns:w="http://schemas.openxmlformats.org/wordprocessingml/2006/main" xmlns:w14="http://schemas.microsoft.com/office/word/2010/wordml" xmlns:wpg="http://schemas.microsoft.com/office/word/2010/wordprocessingGroup" xmlns:wpi="http://schemas.microsoft.com/office/word/2010/wordprocessingInk" xmlns:wne="http://schemas.microsoft.com/office/word/2006/wordml" xmlns:wps="http://schemas.microsoft.com/office/word/2010/wordprocessingShape" mc:Ignorable="w14 wp14">
   <w:p>
     <w:pPr>
       <w:jc w:val="right"/>
@@ -6585,7 +6523,7 @@
 </file>
 
 <file path=word/styles.xml><?xml version="1.0" encoding="utf-8"?>
-<w:styles xmlns:mc="http://schemas.openxmlformats.org/markup-compatibility/2006" xmlns:r="http://schemas.openxmlformats.org/officeDocument/2006/relationships" xmlns:w="http://schemas.openxmlformats.org/wordprocessingml/2006/main" xmlns:w14="http://schemas.microsoft.com/office/word/2010/wordml" xmlns:w15="http://schemas.microsoft.com/office/word/2012/wordml" mc:Ignorable="w14 w15">
+<w:styles xmlns:mc="http://schemas.openxmlformats.org/markup-compatibility/2006" xmlns:r="http://schemas.openxmlformats.org/officeDocument/2006/relationships" xmlns:w="http://schemas.openxmlformats.org/wordprocessingml/2006/main" xmlns:w14="http://schemas.microsoft.com/office/word/2010/wordml" mc:Ignorable="w14">
   <w:docDefaults>
     <w:rPrDefault>
       <w:rPr>
@@ -6599,369 +6537,153 @@
       </w:pPr>
     </w:pPrDefault>
   </w:docDefaults>
-  <w:latentStyles w:defLockedState="0" w:defUIPriority="99" w:defSemiHidden="0" w:defUnhideWhenUsed="0" w:defQFormat="0" w:count="371">
-    <w:lsdException w:name="Normal" w:uiPriority="0" w:qFormat="1"/>
-    <w:lsdException w:name="heading 1" w:uiPriority="9" w:qFormat="1"/>
-    <w:lsdException w:name="heading 2" w:semiHidden="1" w:uiPriority="9" w:unhideWhenUsed="1" w:qFormat="1"/>
-    <w:lsdException w:name="heading 3" w:semiHidden="1" w:uiPriority="9" w:unhideWhenUsed="1" w:qFormat="1"/>
-    <w:lsdException w:name="heading 4" w:semiHidden="1" w:uiPriority="9" w:unhideWhenUsed="1" w:qFormat="1"/>
-    <w:lsdException w:name="heading 5" w:semiHidden="1" w:uiPriority="9" w:unhideWhenUsed="1" w:qFormat="1"/>
-    <w:lsdException w:name="heading 6" w:semiHidden="1" w:uiPriority="9" w:unhideWhenUsed="1" w:qFormat="1"/>
-    <w:lsdException w:name="heading 7" w:semiHidden="1" w:uiPriority="9" w:unhideWhenUsed="1" w:qFormat="1"/>
-    <w:lsdException w:name="heading 8" w:semiHidden="1" w:uiPriority="9" w:unhideWhenUsed="1" w:qFormat="1"/>
-    <w:lsdException w:name="heading 9" w:semiHidden="1" w:uiPriority="9" w:unhideWhenUsed="1" w:qFormat="1"/>
-    <w:lsdException w:name="index 1" w:semiHidden="1" w:unhideWhenUsed="1"/>
-    <w:lsdException w:name="index 2" w:semiHidden="1" w:unhideWhenUsed="1"/>
-    <w:lsdException w:name="index 3" w:semiHidden="1" w:unhideWhenUsed="1"/>
-    <w:lsdException w:name="index 4" w:semiHidden="1" w:unhideWhenUsed="1"/>
-    <w:lsdException w:name="index 5" w:semiHidden="1" w:unhideWhenUsed="1"/>
-    <w:lsdException w:name="index 6" w:semiHidden="1" w:unhideWhenUsed="1"/>
-    <w:lsdException w:name="index 7" w:semiHidden="1" w:unhideWhenUsed="1"/>
-    <w:lsdException w:name="index 8" w:semiHidden="1" w:unhideWhenUsed="1"/>
-    <w:lsdException w:name="index 9" w:semiHidden="1" w:unhideWhenUsed="1"/>
-    <w:lsdException w:name="toc 1" w:semiHidden="1" w:uiPriority="39" w:unhideWhenUsed="1"/>
-    <w:lsdException w:name="toc 2" w:semiHidden="1" w:uiPriority="39" w:unhideWhenUsed="1"/>
-    <w:lsdException w:name="toc 3" w:semiHidden="1" w:uiPriority="39" w:unhideWhenUsed="1"/>
-    <w:lsdException w:name="toc 4" w:semiHidden="1" w:uiPriority="39" w:unhideWhenUsed="1"/>
-    <w:lsdException w:name="toc 5" w:semiHidden="1" w:uiPriority="39" w:unhideWhenUsed="1"/>
-    <w:lsdException w:name="toc 6" w:semiHidden="1" w:uiPriority="39" w:unhideWhenUsed="1"/>
-    <w:lsdException w:name="toc 7" w:semiHidden="1" w:uiPriority="39" w:unhideWhenUsed="1"/>
-    <w:lsdException w:name="toc 8" w:semiHidden="1" w:uiPriority="39" w:unhideWhenUsed="1"/>
-    <w:lsdException w:name="toc 9" w:semiHidden="1" w:uiPriority="39" w:unhideWhenUsed="1"/>
-    <w:lsdException w:name="Normal Indent" w:semiHidden="1" w:unhideWhenUsed="1"/>
-    <w:lsdException w:name="footnote text" w:semiHidden="1" w:unhideWhenUsed="1"/>
-    <w:lsdException w:name="annotation text" w:semiHidden="1" w:unhideWhenUsed="1"/>
-    <w:lsdException w:name="header" w:semiHidden="1" w:unhideWhenUsed="1"/>
-    <w:lsdException w:name="footer" w:semiHidden="1" w:unhideWhenUsed="1"/>
-    <w:lsdException w:name="index heading" w:semiHidden="1" w:unhideWhenUsed="1"/>
-    <w:lsdException w:name="caption" w:semiHidden="1" w:uiPriority="35" w:unhideWhenUsed="1" w:qFormat="1"/>
-    <w:lsdException w:name="table of figures" w:semiHidden="1" w:unhideWhenUsed="1"/>
-    <w:lsdException w:name="envelope address" w:semiHidden="1" w:unhideWhenUsed="1"/>
-    <w:lsdException w:name="envelope return" w:semiHidden="1" w:unhideWhenUsed="1"/>
-    <w:lsdException w:name="footnote reference" w:semiHidden="1" w:unhideWhenUsed="1"/>
-    <w:lsdException w:name="annotation reference" w:semiHidden="1" w:unhideWhenUsed="1"/>
-    <w:lsdException w:name="line number" w:semiHidden="1" w:unhideWhenUsed="1"/>
-    <w:lsdException w:name="page number" w:semiHidden="1" w:unhideWhenUsed="1"/>
-    <w:lsdException w:name="endnote reference" w:semiHidden="1" w:unhideWhenUsed="1"/>
-    <w:lsdException w:name="endnote text" w:semiHidden="1" w:unhideWhenUsed="1"/>
-    <w:lsdException w:name="table of authorities" w:semiHidden="1" w:unhideWhenUsed="1"/>
-    <w:lsdException w:name="macro" w:semiHidden="1" w:unhideWhenUsed="1"/>
-    <w:lsdException w:name="toa heading" w:semiHidden="1" w:unhideWhenUsed="1"/>
-    <w:lsdException w:name="List" w:semiHidden="1" w:unhideWhenUsed="1"/>
-    <w:lsdException w:name="List Bullet" w:semiHidden="1" w:unhideWhenUsed="1"/>
-    <w:lsdException w:name="List Number" w:semiHidden="1" w:unhideWhenUsed="1"/>
-    <w:lsdException w:name="List 2" w:semiHidden="1" w:unhideWhenUsed="1"/>
-    <w:lsdException w:name="List 3" w:semiHidden="1" w:unhideWhenUsed="1"/>
-    <w:lsdException w:name="List 4" w:semiHidden="1" w:unhideWhenUsed="1"/>
-    <w:lsdException w:name="List 5" w:semiHidden="1" w:unhideWhenUsed="1"/>
-    <w:lsdException w:name="List Bullet 2" w:semiHidden="1" w:unhideWhenUsed="1"/>
-    <w:lsdException w:name="List Bullet 3" w:semiHidden="1" w:unhideWhenUsed="1"/>
-    <w:lsdException w:name="List Bullet 4" w:semiHidden="1" w:unhideWhenUsed="1"/>
-    <w:lsdException w:name="List Bullet 5" w:semiHidden="1" w:unhideWhenUsed="1"/>
-    <w:lsdException w:name="List Number 2" w:semiHidden="1" w:unhideWhenUsed="1"/>
-    <w:lsdException w:name="List Number 3" w:semiHidden="1" w:unhideWhenUsed="1"/>
-    <w:lsdException w:name="List Number 4" w:semiHidden="1" w:unhideWhenUsed="1"/>
-    <w:lsdException w:name="List Number 5" w:semiHidden="1" w:unhideWhenUsed="1"/>
-    <w:lsdException w:name="Title" w:uiPriority="10" w:qFormat="1"/>
-    <w:lsdException w:name="Closing" w:semiHidden="1" w:unhideWhenUsed="1"/>
-    <w:lsdException w:name="Signature" w:semiHidden="1" w:unhideWhenUsed="1"/>
-    <w:lsdException w:name="Default Paragraph Font" w:semiHidden="1" w:uiPriority="1" w:unhideWhenUsed="1"/>
-    <w:lsdException w:name="Body Text" w:semiHidden="1" w:unhideWhenUsed="1"/>
-    <w:lsdException w:name="Body Text Indent" w:semiHidden="1" w:unhideWhenUsed="1"/>
-    <w:lsdException w:name="List Continue" w:semiHidden="1" w:unhideWhenUsed="1"/>
-    <w:lsdException w:name="List Continue 2" w:semiHidden="1" w:unhideWhenUsed="1"/>
-    <w:lsdException w:name="List Continue 3" w:semiHidden="1" w:unhideWhenUsed="1"/>
-    <w:lsdException w:name="List Continue 4" w:semiHidden="1" w:unhideWhenUsed="1"/>
-    <w:lsdException w:name="List Continue 5" w:semiHidden="1" w:unhideWhenUsed="1"/>
-    <w:lsdException w:name="Message Header" w:semiHidden="1" w:unhideWhenUsed="1"/>
-    <w:lsdException w:name="Subtitle" w:uiPriority="11" w:qFormat="1"/>
-    <w:lsdException w:name="Salutation" w:semiHidden="1" w:unhideWhenUsed="1"/>
-    <w:lsdException w:name="Date" w:semiHidden="1" w:unhideWhenUsed="1"/>
-    <w:lsdException w:name="Body Text First Indent" w:semiHidden="1" w:unhideWhenUsed="1"/>
-    <w:lsdException w:name="Body Text First Indent 2" w:semiHidden="1" w:unhideWhenUsed="1"/>
-    <w:lsdException w:name="Note Heading" w:semiHidden="1" w:unhideWhenUsed="1"/>
-    <w:lsdException w:name="Body Text 2" w:semiHidden="1" w:unhideWhenUsed="1"/>
-    <w:lsdException w:name="Body Text 3" w:semiHidden="1" w:unhideWhenUsed="1"/>
-    <w:lsdException w:name="Body Text Indent 2" w:semiHidden="1" w:unhideWhenUsed="1"/>
-    <w:lsdException w:name="Body Text Indent 3" w:semiHidden="1" w:unhideWhenUsed="1"/>
-    <w:lsdException w:name="Block Text" w:semiHidden="1" w:unhideWhenUsed="1"/>
-    <w:lsdException w:name="Hyperlink" w:semiHidden="1" w:unhideWhenUsed="1"/>
-    <w:lsdException w:name="FollowedHyperlink" w:semiHidden="1" w:unhideWhenUsed="1"/>
-    <w:lsdException w:name="Strong" w:uiPriority="22" w:qFormat="1"/>
-    <w:lsdException w:name="Emphasis" w:uiPriority="20" w:qFormat="1"/>
-    <w:lsdException w:name="Document Map" w:semiHidden="1" w:unhideWhenUsed="1"/>
-    <w:lsdException w:name="Plain Text" w:semiHidden="1" w:unhideWhenUsed="1"/>
-    <w:lsdException w:name="E-mail Signature" w:semiHidden="1" w:unhideWhenUsed="1"/>
-    <w:lsdException w:name="HTML Top of Form" w:semiHidden="1" w:unhideWhenUsed="1"/>
-    <w:lsdException w:name="HTML Bottom of Form" w:semiHidden="1" w:unhideWhenUsed="1"/>
-    <w:lsdException w:name="Normal (Web)" w:semiHidden="1" w:unhideWhenUsed="1"/>
-    <w:lsdException w:name="HTML Acronym" w:semiHidden="1" w:unhideWhenUsed="1"/>
-    <w:lsdException w:name="HTML Address" w:semiHidden="1" w:unhideWhenUsed="1"/>
-    <w:lsdException w:name="HTML Cite" w:semiHidden="1" w:unhideWhenUsed="1"/>
-    <w:lsdException w:name="HTML Code" w:semiHidden="1" w:unhideWhenUsed="1"/>
-    <w:lsdException w:name="HTML Definition" w:semiHidden="1" w:unhideWhenUsed="1"/>
-    <w:lsdException w:name="HTML Keyboard" w:semiHidden="1" w:unhideWhenUsed="1"/>
-    <w:lsdException w:name="HTML Preformatted" w:semiHidden="1" w:unhideWhenUsed="1"/>
-    <w:lsdException w:name="HTML Sample" w:semiHidden="1" w:unhideWhenUsed="1"/>
-    <w:lsdException w:name="HTML Typewriter" w:semiHidden="1" w:unhideWhenUsed="1"/>
-    <w:lsdException w:name="HTML Variable" w:semiHidden="1" w:unhideWhenUsed="1"/>
-    <w:lsdException w:name="Normal Table" w:semiHidden="1" w:unhideWhenUsed="1"/>
-    <w:lsdException w:name="annotation subject" w:semiHidden="1" w:unhideWhenUsed="1"/>
-    <w:lsdException w:name="No List" w:semiHidden="1" w:unhideWhenUsed="1"/>
-    <w:lsdException w:name="Outline List 1" w:semiHidden="1" w:unhideWhenUsed="1"/>
-    <w:lsdException w:name="Outline List 2" w:semiHidden="1" w:unhideWhenUsed="1"/>
-    <w:lsdException w:name="Outline List 3" w:semiHidden="1" w:unhideWhenUsed="1"/>
-    <w:lsdException w:name="Table Simple 1" w:semiHidden="1" w:unhideWhenUsed="1"/>
-    <w:lsdException w:name="Table Simple 2" w:semiHidden="1" w:unhideWhenUsed="1"/>
-    <w:lsdException w:name="Table Simple 3" w:semiHidden="1" w:unhideWhenUsed="1"/>
-    <w:lsdException w:name="Table Classic 1" w:semiHidden="1" w:unhideWhenUsed="1"/>
-    <w:lsdException w:name="Table Classic 2" w:semiHidden="1" w:unhideWhenUsed="1"/>
-    <w:lsdException w:name="Table Classic 3" w:semiHidden="1" w:unhideWhenUsed="1"/>
-    <w:lsdException w:name="Table Classic 4" w:semiHidden="1" w:unhideWhenUsed="1"/>
-    <w:lsdException w:name="Table Colorful 1" w:semiHidden="1" w:unhideWhenUsed="1"/>
-    <w:lsdException w:name="Table Colorful 2" w:semiHidden="1" w:unhideWhenUsed="1"/>
-    <w:lsdException w:name="Table Colorful 3" w:semiHidden="1" w:unhideWhenUsed="1"/>
-    <w:lsdException w:name="Table Columns 1" w:semiHidden="1" w:unhideWhenUsed="1"/>
-    <w:lsdException w:name="Table Columns 2" w:semiHidden="1" w:unhideWhenUsed="1"/>
-    <w:lsdException w:name="Table Columns 3" w:semiHidden="1" w:unhideWhenUsed="1"/>
-    <w:lsdException w:name="Table Columns 4" w:semiHidden="1" w:unhideWhenUsed="1"/>
-    <w:lsdException w:name="Table Columns 5" w:semiHidden="1" w:unhideWhenUsed="1"/>
-    <w:lsdException w:name="Table Grid 1" w:semiHidden="1" w:unhideWhenUsed="1"/>
-    <w:lsdException w:name="Table Grid 2" w:semiHidden="1" w:unhideWhenUsed="1"/>
-    <w:lsdException w:name="Table Grid 3" w:semiHidden="1" w:unhideWhenUsed="1"/>
-    <w:lsdException w:name="Table Grid 4" w:semiHidden="1" w:unhideWhenUsed="1"/>
-    <w:lsdException w:name="Table Grid 5" w:semiHidden="1" w:unhideWhenUsed="1"/>
-    <w:lsdException w:name="Table Grid 6" w:semiHidden="1" w:unhideWhenUsed="1"/>
-    <w:lsdException w:name="Table Grid 7" w:semiHidden="1" w:unhideWhenUsed="1"/>
-    <w:lsdException w:name="Table Grid 8" w:semiHidden="1" w:unhideWhenUsed="1"/>
-    <w:lsdException w:name="Table List 1" w:semiHidden="1" w:unhideWhenUsed="1"/>
-    <w:lsdException w:name="Table List 2" w:semiHidden="1" w:unhideWhenUsed="1"/>
-    <w:lsdException w:name="Table List 3" w:semiHidden="1" w:unhideWhenUsed="1"/>
-    <w:lsdException w:name="Table List 4" w:semiHidden="1" w:unhideWhenUsed="1"/>
-    <w:lsdException w:name="Table List 5" w:semiHidden="1" w:unhideWhenUsed="1"/>
-    <w:lsdException w:name="Table List 6" w:semiHidden="1" w:unhideWhenUsed="1"/>
-    <w:lsdException w:name="Table List 7" w:semiHidden="1" w:unhideWhenUsed="1"/>
-    <w:lsdException w:name="Table List 8" w:semiHidden="1" w:unhideWhenUsed="1"/>
-    <w:lsdException w:name="Table 3D effects 1" w:semiHidden="1" w:unhideWhenUsed="1"/>
-    <w:lsdException w:name="Table 3D effects 2" w:semiHidden="1" w:unhideWhenUsed="1"/>
-    <w:lsdException w:name="Table 3D effects 3" w:semiHidden="1" w:unhideWhenUsed="1"/>
-    <w:lsdException w:name="Table Contemporary" w:semiHidden="1" w:unhideWhenUsed="1"/>
-    <w:lsdException w:name="Table Elegant" w:semiHidden="1" w:unhideWhenUsed="1"/>
-    <w:lsdException w:name="Table Professional" w:semiHidden="1" w:unhideWhenUsed="1"/>
-    <w:lsdException w:name="Table Subtle 1" w:semiHidden="1" w:unhideWhenUsed="1"/>
-    <w:lsdException w:name="Table Subtle 2" w:semiHidden="1" w:unhideWhenUsed="1"/>
-    <w:lsdException w:name="Table Web 1" w:semiHidden="1" w:unhideWhenUsed="1"/>
-    <w:lsdException w:name="Table Web 2" w:semiHidden="1" w:unhideWhenUsed="1"/>
-    <w:lsdException w:name="Table Web 3" w:semiHidden="1" w:unhideWhenUsed="1"/>
-    <w:lsdException w:name="Balloon Text" w:semiHidden="1" w:unhideWhenUsed="1"/>
-    <w:lsdException w:name="Table Grid" w:uiPriority="59"/>
-    <w:lsdException w:name="Table Theme" w:semiHidden="1" w:unhideWhenUsed="1"/>
-    <w:lsdException w:name="Placeholder Text" w:semiHidden="1"/>
-    <w:lsdException w:name="No Spacing" w:uiPriority="1" w:qFormat="1"/>
-    <w:lsdException w:name="Light Shading" w:uiPriority="60"/>
-    <w:lsdException w:name="Light List" w:uiPriority="61"/>
-    <w:lsdException w:name="Light Grid" w:uiPriority="62"/>
-    <w:lsdException w:name="Medium Shading 1" w:uiPriority="63"/>
-    <w:lsdException w:name="Medium Shading 2" w:uiPriority="64"/>
-    <w:lsdException w:name="Medium List 1" w:uiPriority="65"/>
-    <w:lsdException w:name="Medium List 2" w:uiPriority="66"/>
-    <w:lsdException w:name="Medium Grid 1" w:uiPriority="67"/>
-    <w:lsdException w:name="Medium Grid 2" w:uiPriority="68"/>
-    <w:lsdException w:name="Medium Grid 3" w:uiPriority="69"/>
-    <w:lsdException w:name="Dark List" w:uiPriority="70"/>
-    <w:lsdException w:name="Colorful Shading" w:uiPriority="71"/>
-    <w:lsdException w:name="Colorful List" w:uiPriority="72"/>
-    <w:lsdException w:name="Colorful Grid" w:uiPriority="73"/>
-    <w:lsdException w:name="Light Shading Accent 1" w:uiPriority="60"/>
-    <w:lsdException w:name="Light List Accent 1" w:uiPriority="61"/>
-    <w:lsdException w:name="Light Grid Accent 1" w:uiPriority="62"/>
-    <w:lsdException w:name="Medium Shading 1 Accent 1" w:uiPriority="63"/>
-    <w:lsdException w:name="Medium Shading 2 Accent 1" w:uiPriority="64"/>
-    <w:lsdException w:name="Medium List 1 Accent 1" w:uiPriority="65"/>
-    <w:lsdException w:name="Revision" w:semiHidden="1"/>
-    <w:lsdException w:name="List Paragraph" w:uiPriority="34" w:qFormat="1"/>
-    <w:lsdException w:name="Quote" w:uiPriority="29" w:qFormat="1"/>
-    <w:lsdException w:name="Intense Quote" w:uiPriority="30" w:qFormat="1"/>
-    <w:lsdException w:name="Medium List 2 Accent 1" w:uiPriority="66"/>
-    <w:lsdException w:name="Medium Grid 1 Accent 1" w:uiPriority="67"/>
-    <w:lsdException w:name="Medium Grid 2 Accent 1" w:uiPriority="68"/>
-    <w:lsdException w:name="Medium Grid 3 Accent 1" w:uiPriority="69"/>
-    <w:lsdException w:name="Dark List Accent 1" w:uiPriority="70"/>
-    <w:lsdException w:name="Colorful Shading Accent 1" w:uiPriority="71"/>
-    <w:lsdException w:name="Colorful List Accent 1" w:uiPriority="72"/>
-    <w:lsdException w:name="Colorful Grid Accent 1" w:uiPriority="73"/>
-    <w:lsdException w:name="Light Shading Accent 2" w:uiPriority="60"/>
-    <w:lsdException w:name="Light List Accent 2" w:uiPriority="61"/>
-    <w:lsdException w:name="Light Grid Accent 2" w:uiPriority="62"/>
-    <w:lsdException w:name="Medium Shading 1 Accent 2" w:uiPriority="63"/>
-    <w:lsdException w:name="Medium Shading 2 Accent 2" w:uiPriority="64"/>
-    <w:lsdException w:name="Medium List 1 Accent 2" w:uiPriority="65"/>
-    <w:lsdException w:name="Medium List 2 Accent 2" w:uiPriority="66"/>
-    <w:lsdException w:name="Medium Grid 1 Accent 2" w:uiPriority="67"/>
-    <w:lsdException w:name="Medium Grid 2 Accent 2" w:uiPriority="68"/>
-    <w:lsdException w:name="Medium Grid 3 Accent 2" w:uiPriority="69"/>
-    <w:lsdException w:name="Dark List Accent 2" w:uiPriority="70"/>
-    <w:lsdException w:name="Colorful Shading Accent 2" w:uiPriority="71"/>
-    <w:lsdException w:name="Colorful List Accent 2" w:uiPriority="72"/>
-    <w:lsdException w:name="Colorful Grid Accent 2" w:uiPriority="73"/>
-    <w:lsdException w:name="Light Shading Accent 3" w:uiPriority="60"/>
-    <w:lsdException w:name="Light List Accent 3" w:uiPriority="61"/>
-    <w:lsdException w:name="Light Grid Accent 3" w:uiPriority="62"/>
-    <w:lsdException w:name="Medium Shading 1 Accent 3" w:uiPriority="63"/>
-    <w:lsdException w:name="Medium Shading 2 Accent 3" w:uiPriority="64"/>
-    <w:lsdException w:name="Medium List 1 Accent 3" w:uiPriority="65"/>
-    <w:lsdException w:name="Medium List 2 Accent 3" w:uiPriority="66"/>
-    <w:lsdException w:name="Medium Grid 1 Accent 3" w:uiPriority="67"/>
-    <w:lsdException w:name="Medium Grid 2 Accent 3" w:uiPriority="68"/>
-    <w:lsdException w:name="Medium Grid 3 Accent 3" w:uiPriority="69"/>
-    <w:lsdException w:name="Dark List Accent 3" w:uiPriority="70"/>
-    <w:lsdException w:name="Colorful Shading Accent 3" w:uiPriority="71"/>
-    <w:lsdException w:name="Colorful List Accent 3" w:uiPriority="72"/>
-    <w:lsdException w:name="Colorful Grid Accent 3" w:uiPriority="73"/>
-    <w:lsdException w:name="Light Shading Accent 4" w:uiPriority="60"/>
-    <w:lsdException w:name="Light List Accent 4" w:uiPriority="61"/>
-    <w:lsdException w:name="Light Grid Accent 4" w:uiPriority="62"/>
-    <w:lsdException w:name="Medium Shading 1 Accent 4" w:uiPriority="63"/>
-    <w:lsdException w:name="Medium Shading 2 Accent 4" w:uiPriority="64"/>
-    <w:lsdException w:name="Medium List 1 Accent 4" w:uiPriority="65"/>
-    <w:lsdException w:name="Medium List 2 Accent 4" w:uiPriority="66"/>
-    <w:lsdException w:name="Medium Grid 1 Accent 4" w:uiPriority="67"/>
-    <w:lsdException w:name="Medium Grid 2 Accent 4" w:uiPriority="68"/>
-    <w:lsdException w:name="Medium Grid 3 Accent 4" w:uiPriority="69"/>
-    <w:lsdException w:name="Dark List Accent 4" w:uiPriority="70"/>
-    <w:lsdException w:name="Colorful Shading Accent 4" w:uiPriority="71"/>
-    <w:lsdException w:name="Colorful List Accent 4" w:uiPriority="72"/>
-    <w:lsdException w:name="Colorful Grid Accent 4" w:uiPriority="73"/>
-    <w:lsdException w:name="Light Shading Accent 5" w:uiPriority="60"/>
-    <w:lsdException w:name="Light List Accent 5" w:uiPriority="61"/>
-    <w:lsdException w:name="Light Grid Accent 5" w:uiPriority="62"/>
-    <w:lsdException w:name="Medium Shading 1 Accent 5" w:uiPriority="63"/>
-    <w:lsdException w:name="Medium Shading 2 Accent 5" w:uiPriority="64"/>
-    <w:lsdException w:name="Medium List 1 Accent 5" w:uiPriority="65"/>
-    <w:lsdException w:name="Medium List 2 Accent 5" w:uiPriority="66"/>
-    <w:lsdException w:name="Medium Grid 1 Accent 5" w:uiPriority="67"/>
-    <w:lsdException w:name="Medium Grid 2 Accent 5" w:uiPriority="68"/>
-    <w:lsdException w:name="Medium Grid 3 Accent 5" w:uiPriority="69"/>
-    <w:lsdException w:name="Dark List Accent 5" w:uiPriority="70"/>
-    <w:lsdException w:name="Colorful Shading Accent 5" w:uiPriority="71"/>
-    <w:lsdException w:name="Colorful List Accent 5" w:uiPriority="72"/>
-    <w:lsdException w:name="Colorful Grid Accent 5" w:uiPriority="73"/>
-    <w:lsdException w:name="Light Shading Accent 6" w:uiPriority="60"/>
-    <w:lsdException w:name="Light List Accent 6" w:uiPriority="61"/>
-    <w:lsdException w:name="Light Grid Accent 6" w:uiPriority="62"/>
-    <w:lsdException w:name="Medium Shading 1 Accent 6" w:uiPriority="63"/>
-    <w:lsdException w:name="Medium Shading 2 Accent 6" w:uiPriority="64"/>
-    <w:lsdException w:name="Medium List 1 Accent 6" w:uiPriority="65"/>
-    <w:lsdException w:name="Medium List 2 Accent 6" w:uiPriority="66"/>
-    <w:lsdException w:name="Medium Grid 1 Accent 6" w:uiPriority="67"/>
-    <w:lsdException w:name="Medium Grid 2 Accent 6" w:uiPriority="68"/>
-    <w:lsdException w:name="Medium Grid 3 Accent 6" w:uiPriority="69"/>
-    <w:lsdException w:name="Dark List Accent 6" w:uiPriority="70"/>
-    <w:lsdException w:name="Colorful Shading Accent 6" w:uiPriority="71"/>
-    <w:lsdException w:name="Colorful List Accent 6" w:uiPriority="72"/>
-    <w:lsdException w:name="Colorful Grid Accent 6" w:uiPriority="73"/>
-    <w:lsdException w:name="Subtle Emphasis" w:uiPriority="19" w:qFormat="1"/>
-    <w:lsdException w:name="Intense Emphasis" w:uiPriority="21" w:qFormat="1"/>
-    <w:lsdException w:name="Subtle Reference" w:uiPriority="31" w:qFormat="1"/>
-    <w:lsdException w:name="Intense Reference" w:uiPriority="32" w:qFormat="1"/>
-    <w:lsdException w:name="Book Title" w:uiPriority="33" w:qFormat="1"/>
-    <w:lsdException w:name="Bibliography" w:semiHidden="1" w:uiPriority="37" w:unhideWhenUsed="1"/>
-    <w:lsdException w:name="TOC Heading" w:semiHidden="1" w:uiPriority="39" w:unhideWhenUsed="1" w:qFormat="1"/>
-    <w:lsdException w:name="Grid Table 4" w:uiPriority="49"/>
-    <w:lsdException w:name="Grid Table 5 Dark" w:uiPriority="50"/>
-    <w:lsdException w:name="Grid Table 6 Colorful" w:uiPriority="51"/>
-    <w:lsdException w:name="Grid Table 7 Colorful" w:uiPriority="52"/>
-    <w:lsdException w:name="Grid Table 1 Light Accent 1" w:uiPriority="46"/>
-    <w:lsdException w:name="Grid Table 2 Accent 1" w:uiPriority="47"/>
-    <w:lsdException w:name="Grid Table 3 Accent 1" w:uiPriority="48"/>
-    <w:lsdException w:name="Grid Table 4 Accent 1" w:uiPriority="49"/>
-    <w:lsdException w:name="Grid Table 5 Dark Accent 1" w:uiPriority="50"/>
-    <w:lsdException w:name="Grid Table 6 Colorful Accent 1" w:uiPriority="51"/>
-    <w:lsdException w:name="Grid Table 7 Colorful Accent 1" w:uiPriority="52"/>
-    <w:lsdException w:name="Grid Table 1 Light Accent 2" w:uiPriority="46"/>
-    <w:lsdException w:name="Grid Table 2 Accent 2" w:uiPriority="47"/>
-    <w:lsdException w:name="Grid Table 3 Accent 2" w:uiPriority="48"/>
-    <w:lsdException w:name="Grid Table 4 Accent 2" w:uiPriority="49"/>
-    <w:lsdException w:name="Grid Table 5 Dark Accent 2" w:uiPriority="50"/>
-    <w:lsdException w:name="Grid Table 6 Colorful Accent 2" w:uiPriority="51"/>
-    <w:lsdException w:name="Grid Table 7 Colorful Accent 2" w:uiPriority="52"/>
-    <w:lsdException w:name="Grid Table 1 Light Accent 3" w:uiPriority="46"/>
-    <w:lsdException w:name="Grid Table 2 Accent 3" w:uiPriority="47"/>
-    <w:lsdException w:name="Grid Table 3 Accent 3" w:uiPriority="48"/>
-    <w:lsdException w:name="Grid Table 4 Accent 3" w:uiPriority="49"/>
-    <w:lsdException w:name="Grid Table 5 Dark Accent 3" w:uiPriority="50"/>
-    <w:lsdException w:name="Grid Table 6 Colorful Accent 3" w:uiPriority="51"/>
-    <w:lsdException w:name="Grid Table 7 Colorful Accent 3" w:uiPriority="52"/>
-    <w:lsdException w:name="Grid Table 1 Light Accent 4" w:uiPriority="46"/>
-    <w:lsdException w:name="Grid Table 2 Accent 4" w:uiPriority="47"/>
-    <w:lsdException w:name="Grid Table 3 Accent 4" w:uiPriority="48"/>
-    <w:lsdException w:name="Grid Table 4 Accent 4" w:uiPriority="49"/>
-    <w:lsdException w:name="Grid Table 5 Dark Accent 4" w:uiPriority="50"/>
-    <w:lsdException w:name="Grid Table 6 Colorful Accent 4" w:uiPriority="51"/>
-    <w:lsdException w:name="Grid Table 7 Colorful Accent 4" w:uiPriority="52"/>
-    <w:lsdException w:name="Grid Table 1 Light Accent 5" w:uiPriority="46"/>
-    <w:lsdException w:name="Grid Table 2 Accent 5" w:uiPriority="47"/>
-    <w:lsdException w:name="Grid Table 3 Accent 5" w:uiPriority="48"/>
-    <w:lsdException w:name="Grid Table 4 Accent 5" w:uiPriority="49"/>
-    <w:lsdException w:name="Grid Table 5 Dark Accent 5" w:uiPriority="50"/>
-    <w:lsdException w:name="Grid Table 6 Colorful Accent 5" w:uiPriority="51"/>
-    <w:lsdException w:name="Grid Table 7 Colorful Accent 5" w:uiPriority="52"/>
-    <w:lsdException w:name="Grid Table 1 Light Accent 6" w:uiPriority="46"/>
-    <w:lsdException w:name="Grid Table 2 Accent 6" w:uiPriority="47"/>
-    <w:lsdException w:name="Grid Table 3 Accent 6" w:uiPriority="48"/>
-    <w:lsdException w:name="Grid Table 4 Accent 6" w:uiPriority="49"/>
-    <w:lsdException w:name="Grid Table 5 Dark Accent 6" w:uiPriority="50"/>
-    <w:lsdException w:name="Grid Table 6 Colorful Accent 6" w:uiPriority="51"/>
-    <w:lsdException w:name="Grid Table 7 Colorful Accent 6" w:uiPriority="52"/>
-    <w:lsdException w:name="List Table 1 Light" w:uiPriority="46"/>
-    <w:lsdException w:name="List Table 2" w:uiPriority="47"/>
-    <w:lsdException w:name="List Table 3" w:uiPriority="48"/>
-    <w:lsdException w:name="List Table 4" w:uiPriority="49"/>
-    <w:lsdException w:name="List Table 5 Dark" w:uiPriority="50"/>
-    <w:lsdException w:name="List Table 6 Colorful" w:uiPriority="51"/>
-    <w:lsdException w:name="List Table 7 Colorful" w:uiPriority="52"/>
-    <w:lsdException w:name="List Table 1 Light Accent 1" w:uiPriority="46"/>
-    <w:lsdException w:name="List Table 2 Accent 1" w:uiPriority="47"/>
-    <w:lsdException w:name="List Table 3 Accent 1" w:uiPriority="48"/>
-    <w:lsdException w:name="List Table 4 Accent 1" w:uiPriority="49"/>
-    <w:lsdException w:name="List Table 5 Dark Accent 1" w:uiPriority="50"/>
-    <w:lsdException w:name="List Table 6 Colorful Accent 1" w:uiPriority="51"/>
-    <w:lsdException w:name="List Table 7 Colorful Accent 1" w:uiPriority="52"/>
-    <w:lsdException w:name="List Table 1 Light Accent 2" w:uiPriority="46"/>
-    <w:lsdException w:name="List Table 2 Accent 2" w:uiPriority="47"/>
-    <w:lsdException w:name="List Table 3 Accent 2" w:uiPriority="48"/>
-    <w:lsdException w:name="List Table 4 Accent 2" w:uiPriority="49"/>
-    <w:lsdException w:name="List Table 5 Dark Accent 2" w:uiPriority="50"/>
-    <w:lsdException w:name="List Table 6 Colorful Accent 2" w:uiPriority="51"/>
-    <w:lsdException w:name="List Table 7 Colorful Accent 2" w:uiPriority="52"/>
-    <w:lsdException w:name="List Table 1 Light Accent 3" w:uiPriority="46"/>
-    <w:lsdException w:name="List Table 2 Accent 3" w:uiPriority="47"/>
-    <w:lsdException w:name="List Table 3 Accent 3" w:uiPriority="48"/>
-    <w:lsdException w:name="List Table 4 Accent 3" w:uiPriority="49"/>
-    <w:lsdException w:name="List Table 5 Dark Accent 3" w:uiPriority="50"/>
-    <w:lsdException w:name="List Table 6 Colorful Accent 3" w:uiPriority="51"/>
-    <w:lsdException w:name="List Table 7 Colorful Accent 3" w:uiPriority="52"/>
-    <w:lsdException w:name="List Table 1 Light Accent 4" w:uiPriority="46"/>
-    <w:lsdException w:name="List Table 2 Accent 4" w:uiPriority="47"/>
-    <w:lsdException w:name="List Table 3 Accent 4" w:uiPriority="48"/>
-    <w:lsdException w:name="List Table 4 Accent 4" w:uiPriority="49"/>
-    <w:lsdException w:name="List Table 5 Dark Accent 4" w:uiPriority="50"/>
-    <w:lsdException w:name="List Table 6 Colorful Accent 4" w:uiPriority="51"/>
-    <w:lsdException w:name="List Table 7 Colorful Accent 4" w:uiPriority="52"/>
-    <w:lsdException w:name="List Table 1 Light Accent 5" w:uiPriority="46"/>
-    <w:lsdException w:name="List Table 2 Accent 5" w:uiPriority="47"/>
-    <w:lsdException w:name="List Table 3 Accent 5" w:uiPriority="48"/>
-    <w:lsdException w:name="List Table 4 Accent 5" w:uiPriority="49"/>
-    <w:lsdException w:name="List Table 5 Dark Accent 5" w:uiPriority="50"/>
-    <w:lsdException w:name="List Table 6 Colorful Accent 5" w:uiPriority="51"/>
-    <w:lsdException w:name="List Table 7 Colorful Accent 5" w:uiPriority="52"/>
-    <w:lsdException w:name="List Table 1 Light Accent 6" w:uiPriority="46"/>
-    <w:lsdException w:name="List Table 2 Accent 6" w:uiPriority="47"/>
-    <w:lsdException w:name="List Table 3 Accent 6" w:uiPriority="48"/>
-    <w:lsdException w:name="List Table 4 Accent 6" w:uiPriority="49"/>
-    <w:lsdException w:name="List Table 5 Dark Accent 6" w:uiPriority="50"/>
-    <w:lsdException w:name="List Table 6 Colorful Accent 6" w:uiPriority="51"/>
-    <w:lsdException w:name="List Table 7 Colorful Accent 6" w:uiPriority="52"/>
+  <w:latentStyles w:defLockedState="0" w:defUIPriority="99" w:defSemiHidden="1" w:defUnhideWhenUsed="1" w:defQFormat="0" w:count="276">
+    <w:lsdException w:name="Normal" w:semiHidden="0" w:uiPriority="0" w:unhideWhenUsed="0" w:qFormat="1"/>
+    <w:lsdException w:name="heading 1" w:semiHidden="0" w:uiPriority="9" w:unhideWhenUsed="0" w:qFormat="1"/>
+    <w:lsdException w:name="heading 2" w:uiPriority="9" w:qFormat="1"/>
+    <w:lsdException w:name="heading 3" w:uiPriority="9" w:qFormat="1"/>
+    <w:lsdException w:name="heading 4" w:uiPriority="9" w:qFormat="1"/>
+    <w:lsdException w:name="heading 5" w:uiPriority="9" w:qFormat="1"/>
+    <w:lsdException w:name="heading 6" w:uiPriority="9" w:qFormat="1"/>
+    <w:lsdException w:name="heading 7" w:uiPriority="9" w:qFormat="1"/>
+    <w:lsdException w:name="heading 8" w:uiPriority="9" w:qFormat="1"/>
+    <w:lsdException w:name="heading 9" w:uiPriority="9" w:qFormat="1"/>
+    <w:lsdException w:name="toc 1" w:uiPriority="39"/>
+    <w:lsdException w:name="toc 2" w:uiPriority="39"/>
+    <w:lsdException w:name="toc 3" w:uiPriority="39"/>
+    <w:lsdException w:name="toc 4" w:uiPriority="39"/>
+    <w:lsdException w:name="toc 5" w:uiPriority="39"/>
+    <w:lsdException w:name="toc 6" w:uiPriority="39"/>
+    <w:lsdException w:name="toc 7" w:uiPriority="39"/>
+    <w:lsdException w:name="toc 8" w:uiPriority="39"/>
+    <w:lsdException w:name="toc 9" w:uiPriority="39"/>
+    <w:lsdException w:name="caption" w:uiPriority="35" w:qFormat="1"/>
+    <w:lsdException w:name="Title" w:semiHidden="0" w:uiPriority="10" w:unhideWhenUsed="0" w:qFormat="1"/>
+    <w:lsdException w:name="Default Paragraph Font" w:uiPriority="1"/>
+    <w:lsdException w:name="Subtitle" w:semiHidden="0" w:uiPriority="11" w:unhideWhenUsed="0" w:qFormat="1"/>
+    <w:lsdException w:name="Strong" w:semiHidden="0" w:uiPriority="22" w:unhideWhenUsed="0" w:qFormat="1"/>
+    <w:lsdException w:name="Emphasis" w:semiHidden="0" w:uiPriority="20" w:unhideWhenUsed="0" w:qFormat="1"/>
+    <w:lsdException w:name="Table Grid" w:semiHidden="0" w:uiPriority="59" w:unhideWhenUsed="0"/>
+    <w:lsdException w:name="Note Level 1" w:semiHidden="0" w:unhideWhenUsed="0"/>
+    <w:lsdException w:name="Note Level 2" w:semiHidden="0" w:unhideWhenUsed="0"/>
+    <w:lsdException w:name="Note Level 3" w:semiHidden="0" w:unhideWhenUsed="0"/>
+    <w:lsdException w:name="Note Level 4" w:semiHidden="0" w:unhideWhenUsed="0"/>
+    <w:lsdException w:name="Note Level 5" w:semiHidden="0" w:unhideWhenUsed="0"/>
+    <w:lsdException w:name="Note Level 6" w:semiHidden="0" w:unhideWhenUsed="0"/>
+    <w:lsdException w:name="Note Level 7" w:semiHidden="0" w:unhideWhenUsed="0"/>
+    <w:lsdException w:name="Note Level 8" w:semiHidden="0" w:unhideWhenUsed="0"/>
+    <w:lsdException w:name="Note Level 9" w:semiHidden="0" w:unhideWhenUsed="0"/>
+    <w:lsdException w:name="Placeholder Text" w:unhideWhenUsed="0"/>
+    <w:lsdException w:name="No Spacing" w:semiHidden="0" w:uiPriority="1" w:unhideWhenUsed="0" w:qFormat="1"/>
+    <w:lsdException w:name="Light Shading" w:semiHidden="0" w:uiPriority="60" w:unhideWhenUsed="0"/>
+    <w:lsdException w:name="Light List" w:semiHidden="0" w:uiPriority="61" w:unhideWhenUsed="0"/>
+    <w:lsdException w:name="Light Grid" w:semiHidden="0" w:uiPriority="62" w:unhideWhenUsed="0"/>
+    <w:lsdException w:name="Medium Shading 1" w:semiHidden="0" w:uiPriority="63" w:unhideWhenUsed="0"/>
+    <w:lsdException w:name="Medium Shading 2" w:semiHidden="0" w:uiPriority="64" w:unhideWhenUsed="0"/>
+    <w:lsdException w:name="Medium List 1" w:semiHidden="0" w:uiPriority="65" w:unhideWhenUsed="0"/>
+    <w:lsdException w:name="Medium List 2" w:semiHidden="0" w:uiPriority="66" w:unhideWhenUsed="0"/>
+    <w:lsdException w:name="Medium Grid 1" w:semiHidden="0" w:uiPriority="67" w:unhideWhenUsed="0"/>
+    <w:lsdException w:name="Medium Grid 2" w:semiHidden="0" w:uiPriority="68" w:unhideWhenUsed="0"/>
+    <w:lsdException w:name="Medium Grid 3" w:semiHidden="0" w:uiPriority="69" w:unhideWhenUsed="0"/>
+    <w:lsdException w:name="Dark List" w:semiHidden="0" w:uiPriority="70" w:unhideWhenUsed="0"/>
+    <w:lsdException w:name="Colorful Shading" w:semiHidden="0" w:uiPriority="71" w:unhideWhenUsed="0"/>
+    <w:lsdException w:name="Colorful List" w:semiHidden="0" w:uiPriority="72" w:unhideWhenUsed="0"/>
+    <w:lsdException w:name="Colorful Grid" w:semiHidden="0" w:uiPriority="73" w:unhideWhenUsed="0"/>
+    <w:lsdException w:name="Light Shading Accent 1" w:semiHidden="0" w:uiPriority="60" w:unhideWhenUsed="0"/>
+    <w:lsdException w:name="Light List Accent 1" w:semiHidden="0" w:uiPriority="61" w:unhideWhenUsed="0"/>
+    <w:lsdException w:name="Light Grid Accent 1" w:semiHidden="0" w:uiPriority="62" w:unhideWhenUsed="0"/>
+    <w:lsdException w:name="Medium Shading 1 Accent 1" w:semiHidden="0" w:uiPriority="63" w:unhideWhenUsed="0"/>
+    <w:lsdException w:name="Medium Shading 2 Accent 1" w:semiHidden="0" w:uiPriority="64" w:unhideWhenUsed="0"/>
+    <w:lsdException w:name="Medium List 1 Accent 1" w:semiHidden="0" w:uiPriority="65" w:unhideWhenUsed="0"/>
+    <w:lsdException w:name="Revision" w:unhideWhenUsed="0"/>
+    <w:lsdException w:name="List Paragraph" w:semiHidden="0" w:uiPriority="34" w:unhideWhenUsed="0" w:qFormat="1"/>
+    <w:lsdException w:name="Quote" w:semiHidden="0" w:uiPriority="29" w:unhideWhenUsed="0" w:qFormat="1"/>
+    <w:lsdException w:name="Intense Quote" w:semiHidden="0" w:uiPriority="30" w:unhideWhenUsed="0" w:qFormat="1"/>
+    <w:lsdException w:name="Medium List 2 Accent 1" w:semiHidden="0" w:uiPriority="66" w:unhideWhenUsed="0"/>
+    <w:lsdException w:name="Medium Grid 1 Accent 1" w:semiHidden="0" w:uiPriority="67" w:unhideWhenUsed="0"/>
+    <w:lsdException w:name="Medium Grid 2 Accent 1" w:semiHidden="0" w:uiPriority="68" w:unhideWhenUsed="0"/>
+    <w:lsdException w:name="Medium Grid 3 Accent 1" w:semiHidden="0" w:uiPriority="69" w:unhideWhenUsed="0"/>
+    <w:lsdException w:name="Dark List Accent 1" w:semiHidden="0" w:uiPriority="70" w:unhideWhenUsed="0"/>
+    <w:lsdException w:name="Colorful Shading Accent 1" w:semiHidden="0" w:uiPriority="71" w:unhideWhenUsed="0"/>
+    <w:lsdException w:name="Colorful List Accent 1" w:semiHidden="0" w:uiPriority="72" w:unhideWhenUsed="0"/>
+    <w:lsdException w:name="Colorful Grid Accent 1" w:semiHidden="0" w:uiPriority="73" w:unhideWhenUsed="0"/>
+    <w:lsdException w:name="Light Shading Accent 2" w:semiHidden="0" w:uiPriority="60" w:unhideWhenUsed="0"/>
+    <w:lsdException w:name="Light List Accent 2" w:semiHidden="0" w:uiPriority="61" w:unhideWhenUsed="0"/>
+    <w:lsdException w:name="Light Grid Accent 2" w:semiHidden="0" w:uiPriority="62" w:unhideWhenUsed="0"/>
+    <w:lsdException w:name="Medium Shading 1 Accent 2" w:semiHidden="0" w:uiPriority="63" w:unhideWhenUsed="0"/>
+    <w:lsdException w:name="Medium Shading 2 Accent 2" w:semiHidden="0" w:uiPriority="64" w:unhideWhenUsed="0"/>
+    <w:lsdException w:name="Medium List 1 Accent 2" w:semiHidden="0" w:uiPriority="65" w:unhideWhenUsed="0"/>
+    <w:lsdException w:name="Medium List 2 Accent 2" w:semiHidden="0" w:uiPriority="66" w:unhideWhenUsed="0"/>
+    <w:lsdException w:name="Medium Grid 1 Accent 2" w:semiHidden="0" w:uiPriority="67" w:unhideWhenUsed="0"/>
+    <w:lsdException w:name="Medium Grid 2 Accent 2" w:semiHidden="0" w:uiPriority="68" w:unhideWhenUsed="0"/>
+    <w:lsdException w:name="Medium Grid 3 Accent 2" w:semiHidden="0" w:uiPriority="69" w:unhideWhenUsed="0"/>
+    <w:lsdException w:name="Dark List Accent 2" w:semiHidden="0" w:uiPriority="70" w:unhideWhenUsed="0"/>
+    <w:lsdException w:name="Colorful Shading Accent 2" w:semiHidden="0" w:uiPriority="71" w:unhideWhenUsed="0"/>
+    <w:lsdException w:name="Colorful List Accent 2" w:semiHidden="0" w:uiPriority="72" w:unhideWhenUsed="0"/>
+    <w:lsdException w:name="Colorful Grid Accent 2" w:semiHidden="0" w:uiPriority="73" w:unhideWhenUsed="0"/>
+    <w:lsdException w:name="Light Shading Accent 3" w:semiHidden="0" w:uiPriority="60" w:unhideWhenUsed="0"/>
+    <w:lsdException w:name="Light List Accent 3" w:semiHidden="0" w:uiPriority="61" w:unhideWhenUsed="0"/>
+    <w:lsdException w:name="Light Grid Accent 3" w:semiHidden="0" w:uiPriority="62" w:unhideWhenUsed="0"/>
+    <w:lsdException w:name="Medium Shading 1 Accent 3" w:semiHidden="0" w:uiPriority="63" w:unhideWhenUsed="0"/>
+    <w:lsdException w:name="Medium Shading 2 Accent 3" w:semiHidden="0" w:uiPriority="64" w:unhideWhenUsed="0"/>
+    <w:lsdException w:name="Medium List 1 Accent 3" w:semiHidden="0" w:uiPriority="65" w:unhideWhenUsed="0"/>
+    <w:lsdException w:name="Medium List 2 Accent 3" w:semiHidden="0" w:uiPriority="66" w:unhideWhenUsed="0"/>
+    <w:lsdException w:name="Medium Grid 1 Accent 3" w:semiHidden="0" w:uiPriority="67" w:unhideWhenUsed="0"/>
+    <w:lsdException w:name="Medium Grid 2 Accent 3" w:semiHidden="0" w:uiPriority="68" w:unhideWhenUsed="0"/>
+    <w:lsdException w:name="Medium Grid 3 Accent 3" w:semiHidden="0" w:uiPriority="69" w:unhideWhenUsed="0"/>
+    <w:lsdException w:name="Dark List Accent 3" w:semiHidden="0" w:uiPriority="70" w:unhideWhenUsed="0"/>
+    <w:lsdException w:name="Colorful Shading Accent 3" w:semiHidden="0" w:uiPriority="71" w:unhideWhenUsed="0"/>
+    <w:lsdException w:name="Colorful List Accent 3" w:semiHidden="0" w:uiPriority="72" w:unhideWhenUsed="0"/>
+    <w:lsdException w:name="Colorful Grid Accent 3" w:semiHidden="0" w:uiPriority="73" w:unhideWhenUsed="0"/>
+    <w:lsdException w:name="Light Shading Accent 4" w:semiHidden="0" w:uiPriority="60" w:unhideWhenUsed="0"/>
+    <w:lsdException w:name="Light List Accent 4" w:semiHidden="0" w:uiPriority="61" w:unhideWhenUsed="0"/>
+    <w:lsdException w:name="Light Grid Accent 4" w:semiHidden="0" w:uiPriority="62" w:unhideWhenUsed="0"/>
+    <w:lsdException w:name="Medium Shading 1 Accent 4" w:semiHidden="0" w:uiPriority="63" w:unhideWhenUsed="0"/>
+    <w:lsdException w:name="Medium Shading 2 Accent 4" w:semiHidden="0" w:uiPriority="64" w:unhideWhenUsed="0"/>
+    <w:lsdException w:name="Medium List 1 Accent 4" w:semiHidden="0" w:uiPriority="65" w:unhideWhenUsed="0"/>
+    <w:lsdException w:name="Medium List 2 Accent 4" w:semiHidden="0" w:uiPriority="66" w:unhideWhenUsed="0"/>
+    <w:lsdException w:name="Medium Grid 1 Accent 4" w:semiHidden="0" w:uiPriority="67" w:unhideWhenUsed="0"/>
+    <w:lsdException w:name="Medium Grid 2 Accent 4" w:semiHidden="0" w:uiPriority="68" w:unhideWhenUsed="0"/>
+    <w:lsdException w:name="Medium Grid 3 Accent 4" w:semiHidden="0" w:uiPriority="69" w:unhideWhenUsed="0"/>
+    <w:lsdException w:name="Dark List Accent 4" w:semiHidden="0" w:uiPriority="70" w:unhideWhenUsed="0"/>
+    <w:lsdException w:name="Colorful Shading Accent 4" w:semiHidden="0" w:uiPriority="71" w:unhideWhenUsed="0"/>
+    <w:lsdException w:name="Colorful List Accent 4" w:semiHidden="0" w:uiPriority="72" w:unhideWhenUsed="0"/>
+    <w:lsdException w:name="Colorful Grid Accent 4" w:semiHidden="0" w:uiPriority="73" w:unhideWhenUsed="0"/>
+    <w:lsdException w:name="Light Shading Accent 5" w:semiHidden="0" w:uiPriority="60" w:unhideWhenUsed="0"/>
+    <w:lsdException w:name="Light List Accent 5" w:semiHidden="0" w:uiPriority="61" w:unhideWhenUsed="0"/>
+    <w:lsdException w:name="Light Grid Accent 5" w:semiHidden="0" w:uiPriority="62" w:unhideWhenUsed="0"/>
+    <w:lsdException w:name="Medium Shading 1 Accent 5" w:semiHidden="0" w:uiPriority="63" w:unhideWhenUsed="0"/>
+    <w:lsdException w:name="Medium Shading 2 Accent 5" w:semiHidden="0" w:uiPriority="64" w:unhideWhenUsed="0"/>
+    <w:lsdException w:name="Medium List 1 Accent 5" w:semiHidden="0" w:uiPriority="65" w:unhideWhenUsed="0"/>
+    <w:lsdException w:name="Medium List 2 Accent 5" w:semiHidden="0" w:uiPriority="66" w:unhideWhenUsed="0"/>
+    <w:lsdException w:name="Medium Grid 1 Accent 5" w:semiHidden="0" w:uiPriority="67" w:unhideWhenUsed="0"/>
+    <w:lsdException w:name="Medium Grid 2 Accent 5" w:semiHidden="0" w:uiPriority="68" w:unhideWhenUsed="0"/>
+    <w:lsdException w:name="Medium Grid 3 Accent 5" w:semiHidden="0" w:uiPriority="69" w:unhideWhenUsed="0"/>
+    <w:lsdException w:name="Dark List Accent 5" w:semiHidden="0" w:uiPriority="70" w:unhideWhenUsed="0"/>
+    <w:lsdException w:name="Colorful Shading Accent 5" w:semiHidden="0" w:uiPriority="71" w:unhideWhenUsed="0"/>
+    <w:lsdException w:name="Colorful List Accent 5" w:semiHidden="0" w:uiPriority="72" w:unhideWhenUsed="0"/>
+    <w:lsdException w:name="Colorful Grid Accent 5" w:semiHidden="0" w:uiPriority="73" w:unhideWhenUsed="0"/>
+    <w:lsdException w:name="Light Shading Accent 6" w:semiHidden="0" w:uiPriority="60" w:unhideWhenUsed="0"/>
+    <w:lsdException w:name="Light List Accent 6" w:semiHidden="0" w:uiPriority="61" w:unhideWhenUsed="0"/>
+    <w:lsdException w:name="Light Grid Accent 6" w:semiHidden="0" w:uiPriority="62" w:unhideWhenUsed="0"/>
+    <w:lsdException w:name="Medium Shading 1 Accent 6" w:semiHidden="0" w:uiPriority="63" w:unhideWhenUsed="0"/>
+    <w:lsdException w:name="Medium Shading 2 Accent 6" w:semiHidden="0" w:uiPriority="64" w:unhideWhenUsed="0"/>
+    <w:lsdException w:name="Medium List 1 Accent 6" w:semiHidden="0" w:uiPriority="65" w:unhideWhenUsed="0"/>
+    <w:lsdException w:name="Medium List 2 Accent 6" w:semiHidden="0" w:uiPriority="66" w:unhideWhenUsed="0"/>
+    <w:lsdException w:name="Medium Grid 1 Accent 6" w:semiHidden="0" w:uiPriority="67" w:unhideWhenUsed="0"/>
+    <w:lsdException w:name="Medium Grid 2 Accent 6" w:semiHidden="0" w:uiPriority="68" w:unhideWhenUsed="0"/>
+    <w:lsdException w:name="Medium Grid 3 Accent 6" w:semiHidden="0" w:uiPriority="69" w:unhideWhenUsed="0"/>
+    <w:lsdException w:name="Dark List Accent 6" w:semiHidden="0" w:uiPriority="70" w:unhideWhenUsed="0"/>
+    <w:lsdException w:name="Colorful Shading Accent 6" w:semiHidden="0" w:uiPriority="71" w:unhideWhenUsed="0"/>
+    <w:lsdException w:name="Colorful List Accent 6" w:semiHidden="0" w:uiPriority="72" w:unhideWhenUsed="0"/>
+    <w:lsdException w:name="Colorful Grid Accent 6" w:semiHidden="0" w:uiPriority="73" w:unhideWhenUsed="0"/>
+    <w:lsdException w:name="Subtle Emphasis" w:semiHidden="0" w:uiPriority="19" w:unhideWhenUsed="0" w:qFormat="1"/>
+    <w:lsdException w:name="Intense Emphasis" w:semiHidden="0" w:uiPriority="21" w:unhideWhenUsed="0" w:qFormat="1"/>
+    <w:lsdException w:name="Subtle Reference" w:semiHidden="0" w:uiPriority="31" w:unhideWhenUsed="0" w:qFormat="1"/>
+    <w:lsdException w:name="Intense Reference" w:semiHidden="0" w:uiPriority="32" w:unhideWhenUsed="0" w:qFormat="1"/>
+    <w:lsdException w:name="Book Title" w:semiHidden="0" w:uiPriority="33" w:unhideWhenUsed="0" w:qFormat="1"/>
+    <w:lsdException w:name="Bibliography" w:uiPriority="37"/>
+    <w:lsdException w:name="TOC Heading" w:uiPriority="39" w:qFormat="1"/>
   </w:latentStyles>
   <w:style w:type="paragraph" w:default="1" w:styleId="Standard">
     <w:name w:val="Normal"/>
@@ -6972,7 +6694,7 @@
     <w:name w:val="heading 1"/>
     <w:basedOn w:val="Standard"/>
     <w:next w:val="Standard"/>
-    <w:link w:val="berschrift1Zchn"/>
+    <w:link w:val="berschrift1Zeichen"/>
     <w:uiPriority w:val="9"/>
     <w:qFormat/>
     <w:rsid w:val="007F458F"/>
@@ -6999,7 +6721,7 @@
     <w:name w:val="heading 2"/>
     <w:basedOn w:val="Standard"/>
     <w:next w:val="Standard"/>
-    <w:link w:val="berschrift2Zchn"/>
+    <w:link w:val="berschrift2Zeichen"/>
     <w:uiPriority w:val="9"/>
     <w:unhideWhenUsed/>
     <w:qFormat/>
@@ -7024,7 +6746,7 @@
     <w:name w:val="heading 3"/>
     <w:basedOn w:val="Standard"/>
     <w:next w:val="Standard"/>
-    <w:link w:val="berschrift3Zchn"/>
+    <w:link w:val="berschrift3Zeichen"/>
     <w:uiPriority w:val="9"/>
     <w:unhideWhenUsed/>
     <w:qFormat/>
@@ -7046,7 +6768,7 @@
     <w:name w:val="heading 4"/>
     <w:basedOn w:val="Standard"/>
     <w:next w:val="Standard"/>
-    <w:link w:val="berschrift4Zchn"/>
+    <w:link w:val="berschrift4Zeichen"/>
     <w:uiPriority w:val="9"/>
     <w:semiHidden/>
     <w:unhideWhenUsed/>
@@ -7069,7 +6791,7 @@
     <w:name w:val="heading 5"/>
     <w:basedOn w:val="Standard"/>
     <w:next w:val="Standard"/>
-    <w:link w:val="berschrift5Zchn"/>
+    <w:link w:val="berschrift5Zeichen"/>
     <w:uiPriority w:val="9"/>
     <w:semiHidden/>
     <w:unhideWhenUsed/>
@@ -7092,7 +6814,7 @@
     <w:name w:val="heading 6"/>
     <w:basedOn w:val="Standard"/>
     <w:next w:val="Standard"/>
-    <w:link w:val="berschrift6Zchn"/>
+    <w:link w:val="berschrift6Zeichen"/>
     <w:uiPriority w:val="9"/>
     <w:semiHidden/>
     <w:unhideWhenUsed/>
@@ -7115,7 +6837,7 @@
     <w:name w:val="heading 7"/>
     <w:basedOn w:val="Standard"/>
     <w:next w:val="Standard"/>
-    <w:link w:val="berschrift7Zchn"/>
+    <w:link w:val="berschrift7Zeichen"/>
     <w:uiPriority w:val="9"/>
     <w:semiHidden/>
     <w:unhideWhenUsed/>
@@ -7135,7 +6857,7 @@
     <w:name w:val="heading 8"/>
     <w:basedOn w:val="Standard"/>
     <w:next w:val="Standard"/>
-    <w:link w:val="berschrift8Zchn"/>
+    <w:link w:val="berschrift8Zeichen"/>
     <w:uiPriority w:val="9"/>
     <w:semiHidden/>
     <w:unhideWhenUsed/>
@@ -7156,7 +6878,7 @@
     <w:name w:val="heading 9"/>
     <w:basedOn w:val="Standard"/>
     <w:next w:val="Standard"/>
-    <w:link w:val="berschrift9Zchn"/>
+    <w:link w:val="berschrift9Zeichen"/>
     <w:uiPriority w:val="9"/>
     <w:semiHidden/>
     <w:unhideWhenUsed/>
@@ -7175,7 +6897,7 @@
       <w:szCs w:val="18"/>
     </w:rPr>
   </w:style>
-  <w:style w:type="character" w:default="1" w:styleId="Absatz-Standardschriftart">
+  <w:style w:type="character" w:default="1" w:styleId="Absatzstandardschriftart">
     <w:name w:val="Default Paragraph Font"/>
     <w:uiPriority w:val="1"/>
     <w:semiHidden/>
@@ -7202,9 +6924,9 @@
     <w:semiHidden/>
     <w:unhideWhenUsed/>
   </w:style>
-  <w:style w:type="character" w:customStyle="1" w:styleId="berschrift1Zchn">
-    <w:name w:val="Überschrift 1 Zchn"/>
-    <w:basedOn w:val="Absatz-Standardschriftart"/>
+  <w:style w:type="character" w:customStyle="1" w:styleId="berschrift1Zeichen">
+    <w:name w:val="Überschrift 1 Zeichen"/>
+    <w:basedOn w:val="Absatzstandardschriftart"/>
     <w:link w:val="berschrift1"/>
     <w:uiPriority w:val="9"/>
     <w:rsid w:val="007F458F"/>
@@ -7217,9 +6939,9 @@
       <w:shd w:val="clear" w:color="auto" w:fill="90C226" w:themeFill="accent1"/>
     </w:rPr>
   </w:style>
-  <w:style w:type="character" w:customStyle="1" w:styleId="berschrift2Zchn">
-    <w:name w:val="Überschrift 2 Zchn"/>
-    <w:basedOn w:val="Absatz-Standardschriftart"/>
+  <w:style w:type="character" w:customStyle="1" w:styleId="berschrift2Zeichen">
+    <w:name w:val="Überschrift 2 Zeichen"/>
+    <w:basedOn w:val="Absatzstandardschriftart"/>
     <w:link w:val="berschrift2"/>
     <w:uiPriority w:val="9"/>
     <w:rsid w:val="007F458F"/>
@@ -7229,9 +6951,9 @@
       <w:shd w:val="clear" w:color="auto" w:fill="E9F6D0" w:themeFill="accent1" w:themeFillTint="33"/>
     </w:rPr>
   </w:style>
-  <w:style w:type="character" w:customStyle="1" w:styleId="berschrift3Zchn">
-    <w:name w:val="Überschrift 3 Zchn"/>
-    <w:basedOn w:val="Absatz-Standardschriftart"/>
+  <w:style w:type="character" w:customStyle="1" w:styleId="berschrift3Zeichen">
+    <w:name w:val="Überschrift 3 Zeichen"/>
+    <w:basedOn w:val="Absatzstandardschriftart"/>
     <w:link w:val="berschrift3"/>
     <w:uiPriority w:val="9"/>
     <w:rsid w:val="007F458F"/>
@@ -7245,7 +6967,7 @@
     <w:name w:val="Title"/>
     <w:basedOn w:val="Standard"/>
     <w:next w:val="Standard"/>
-    <w:link w:val="TitelZchn"/>
+    <w:link w:val="TitelZeichen"/>
     <w:uiPriority w:val="10"/>
     <w:qFormat/>
     <w:rsid w:val="007F458F"/>
@@ -7261,9 +6983,9 @@
       <w:szCs w:val="52"/>
     </w:rPr>
   </w:style>
-  <w:style w:type="character" w:customStyle="1" w:styleId="TitelZchn">
-    <w:name w:val="Titel Zchn"/>
-    <w:basedOn w:val="Absatz-Standardschriftart"/>
+  <w:style w:type="character" w:customStyle="1" w:styleId="TitelZeichen">
+    <w:name w:val="Titel Zeichen"/>
+    <w:basedOn w:val="Absatzstandardschriftart"/>
     <w:link w:val="Titel"/>
     <w:uiPriority w:val="10"/>
     <w:rsid w:val="007F458F"/>
@@ -7280,7 +7002,7 @@
     <w:name w:val="Subtitle"/>
     <w:basedOn w:val="Standard"/>
     <w:next w:val="Standard"/>
-    <w:link w:val="UntertitelZchn"/>
+    <w:link w:val="UntertitelZeichen"/>
     <w:uiPriority w:val="11"/>
     <w:qFormat/>
     <w:rsid w:val="007F458F"/>
@@ -7295,9 +7017,9 @@
       <w:szCs w:val="21"/>
     </w:rPr>
   </w:style>
-  <w:style w:type="character" w:customStyle="1" w:styleId="UntertitelZchn">
-    <w:name w:val="Untertitel Zchn"/>
-    <w:basedOn w:val="Absatz-Standardschriftart"/>
+  <w:style w:type="character" w:customStyle="1" w:styleId="UntertitelZeichen">
+    <w:name w:val="Untertitel Zeichen"/>
+    <w:basedOn w:val="Absatzstandardschriftart"/>
     <w:link w:val="Untertitel"/>
     <w:uiPriority w:val="11"/>
     <w:rsid w:val="007F458F"/>
@@ -7312,7 +7034,7 @@
   <w:style w:type="paragraph" w:styleId="Kopfzeile">
     <w:name w:val="header"/>
     <w:basedOn w:val="Standard"/>
-    <w:link w:val="KopfzeileZchn"/>
+    <w:link w:val="KopfzeileZeichen"/>
     <w:uiPriority w:val="99"/>
     <w:unhideWhenUsed/>
     <w:pPr>
@@ -7322,9 +7044,9 @@
       </w:tabs>
     </w:pPr>
   </w:style>
-  <w:style w:type="character" w:customStyle="1" w:styleId="KopfzeileZchn">
-    <w:name w:val="Kopfzeile Zchn"/>
-    <w:basedOn w:val="Absatz-Standardschriftart"/>
+  <w:style w:type="character" w:customStyle="1" w:styleId="KopfzeileZeichen">
+    <w:name w:val="Kopfzeile Zeichen"/>
+    <w:basedOn w:val="Absatzstandardschriftart"/>
     <w:link w:val="Kopfzeile"/>
     <w:uiPriority w:val="99"/>
     <w:rPr>
@@ -7333,7 +7055,7 @@
   </w:style>
   <w:style w:type="paragraph" w:styleId="KeinLeerraum">
     <w:name w:val="No Spacing"/>
-    <w:link w:val="KeinLeerraumZchn"/>
+    <w:link w:val="KeinLeerraumZeichen"/>
     <w:uiPriority w:val="1"/>
     <w:qFormat/>
     <w:rsid w:val="007F458F"/>
@@ -7341,16 +7063,16 @@
       <w:spacing w:after="0" w:line="240" w:lineRule="auto"/>
     </w:pPr>
   </w:style>
-  <w:style w:type="character" w:customStyle="1" w:styleId="KeinLeerraumZchn">
-    <w:name w:val="Kein Leerraum Zchn"/>
-    <w:basedOn w:val="Absatz-Standardschriftart"/>
+  <w:style w:type="character" w:customStyle="1" w:styleId="KeinLeerraumZeichen">
+    <w:name w:val="Kein Leerraum Zeichen"/>
+    <w:basedOn w:val="Absatzstandardschriftart"/>
     <w:link w:val="KeinLeerraum"/>
     <w:uiPriority w:val="1"/>
   </w:style>
   <w:style w:type="paragraph" w:styleId="Sprechblasentext">
     <w:name w:val="Balloon Text"/>
     <w:basedOn w:val="Standard"/>
-    <w:link w:val="SprechblasentextZchn"/>
+    <w:link w:val="SprechblasentextZeichen"/>
     <w:uiPriority w:val="99"/>
     <w:semiHidden/>
     <w:unhideWhenUsed/>
@@ -7363,9 +7085,9 @@
       <w:szCs w:val="16"/>
     </w:rPr>
   </w:style>
-  <w:style w:type="character" w:customStyle="1" w:styleId="SprechblasentextZchn">
-    <w:name w:val="Sprechblasentext Zchn"/>
-    <w:basedOn w:val="Absatz-Standardschriftart"/>
+  <w:style w:type="character" w:customStyle="1" w:styleId="SprechblasentextZeichen">
+    <w:name w:val="Sprechblasentext Zeichen"/>
+    <w:basedOn w:val="Absatzstandardschriftart"/>
     <w:link w:val="Sprechblasentext"/>
     <w:uiPriority w:val="99"/>
     <w:semiHidden/>
@@ -7375,9 +7097,9 @@
       <w:szCs w:val="16"/>
     </w:rPr>
   </w:style>
-  <w:style w:type="character" w:customStyle="1" w:styleId="berschrift4Zchn">
-    <w:name w:val="Überschrift 4 Zchn"/>
-    <w:basedOn w:val="Absatz-Standardschriftart"/>
+  <w:style w:type="character" w:customStyle="1" w:styleId="berschrift4Zeichen">
+    <w:name w:val="Überschrift 4 Zeichen"/>
+    <w:basedOn w:val="Absatzstandardschriftart"/>
     <w:link w:val="berschrift4"/>
     <w:uiPriority w:val="9"/>
     <w:semiHidden/>
@@ -7388,9 +7110,9 @@
       <w:spacing w:val="10"/>
     </w:rPr>
   </w:style>
-  <w:style w:type="character" w:customStyle="1" w:styleId="berschrift5Zchn">
-    <w:name w:val="Überschrift 5 Zchn"/>
-    <w:basedOn w:val="Absatz-Standardschriftart"/>
+  <w:style w:type="character" w:customStyle="1" w:styleId="berschrift5Zeichen">
+    <w:name w:val="Überschrift 5 Zeichen"/>
+    <w:basedOn w:val="Absatzstandardschriftart"/>
     <w:link w:val="berschrift5"/>
     <w:uiPriority w:val="9"/>
     <w:semiHidden/>
@@ -7401,9 +7123,9 @@
       <w:spacing w:val="10"/>
     </w:rPr>
   </w:style>
-  <w:style w:type="character" w:customStyle="1" w:styleId="berschrift6Zchn">
-    <w:name w:val="Überschrift 6 Zchn"/>
-    <w:basedOn w:val="Absatz-Standardschriftart"/>
+  <w:style w:type="character" w:customStyle="1" w:styleId="berschrift6Zeichen">
+    <w:name w:val="Überschrift 6 Zeichen"/>
+    <w:basedOn w:val="Absatzstandardschriftart"/>
     <w:link w:val="berschrift6"/>
     <w:uiPriority w:val="9"/>
     <w:semiHidden/>
@@ -7414,9 +7136,9 @@
       <w:spacing w:val="10"/>
     </w:rPr>
   </w:style>
-  <w:style w:type="character" w:customStyle="1" w:styleId="berschrift7Zchn">
-    <w:name w:val="Überschrift 7 Zchn"/>
-    <w:basedOn w:val="Absatz-Standardschriftart"/>
+  <w:style w:type="character" w:customStyle="1" w:styleId="berschrift7Zeichen">
+    <w:name w:val="Überschrift 7 Zeichen"/>
+    <w:basedOn w:val="Absatzstandardschriftart"/>
     <w:link w:val="berschrift7"/>
     <w:uiPriority w:val="9"/>
     <w:semiHidden/>
@@ -7427,9 +7149,9 @@
       <w:spacing w:val="10"/>
     </w:rPr>
   </w:style>
-  <w:style w:type="character" w:customStyle="1" w:styleId="berschrift8Zchn">
-    <w:name w:val="Überschrift 8 Zchn"/>
-    <w:basedOn w:val="Absatz-Standardschriftart"/>
+  <w:style w:type="character" w:customStyle="1" w:styleId="berschrift8Zeichen">
+    <w:name w:val="Überschrift 8 Zeichen"/>
+    <w:basedOn w:val="Absatzstandardschriftart"/>
     <w:link w:val="berschrift8"/>
     <w:uiPriority w:val="9"/>
     <w:semiHidden/>
@@ -7441,9 +7163,9 @@
       <w:szCs w:val="18"/>
     </w:rPr>
   </w:style>
-  <w:style w:type="character" w:customStyle="1" w:styleId="berschrift9Zchn">
-    <w:name w:val="Überschrift 9 Zchn"/>
-    <w:basedOn w:val="Absatz-Standardschriftart"/>
+  <w:style w:type="character" w:customStyle="1" w:styleId="berschrift9Zeichen">
+    <w:name w:val="Überschrift 9 Zeichen"/>
+    <w:basedOn w:val="Absatzstandardschriftart"/>
     <w:link w:val="berschrift9"/>
     <w:uiPriority w:val="9"/>
     <w:semiHidden/>
@@ -7474,7 +7196,7 @@
       <w:szCs w:val="16"/>
     </w:rPr>
   </w:style>
-  <w:style w:type="character" w:styleId="Fett">
+  <w:style w:type="character" w:styleId="Betont">
     <w:name w:val="Strong"/>
     <w:uiPriority w:val="22"/>
     <w:qFormat/>
@@ -7484,7 +7206,7 @@
       <w:bCs/>
     </w:rPr>
   </w:style>
-  <w:style w:type="character" w:styleId="Hervorhebung">
+  <w:style w:type="character" w:styleId="Herausstellen">
     <w:name w:val="Emphasis"/>
     <w:uiPriority w:val="20"/>
     <w:qFormat/>
@@ -7505,11 +7227,11 @@
       <w:contextualSpacing/>
     </w:pPr>
   </w:style>
-  <w:style w:type="paragraph" w:styleId="Zitat">
+  <w:style w:type="paragraph" w:styleId="Anfhrungszeichen">
     <w:name w:val="Quote"/>
     <w:basedOn w:val="Standard"/>
     <w:next w:val="Standard"/>
-    <w:link w:val="ZitatZchn"/>
+    <w:link w:val="AnfhrungszeichenZeichen"/>
     <w:uiPriority w:val="29"/>
     <w:qFormat/>
     <w:rsid w:val="007F458F"/>
@@ -7520,10 +7242,10 @@
       <w:szCs w:val="24"/>
     </w:rPr>
   </w:style>
-  <w:style w:type="character" w:customStyle="1" w:styleId="ZitatZchn">
-    <w:name w:val="Zitat Zchn"/>
-    <w:basedOn w:val="Absatz-Standardschriftart"/>
-    <w:link w:val="Zitat"/>
+  <w:style w:type="character" w:customStyle="1" w:styleId="AnfhrungszeichenZeichen">
+    <w:name w:val="Anführungszeichen Zeichen"/>
+    <w:basedOn w:val="Absatzstandardschriftart"/>
+    <w:link w:val="Anfhrungszeichen"/>
     <w:uiPriority w:val="29"/>
     <w:rsid w:val="007F458F"/>
     <w:rPr>
@@ -7533,11 +7255,11 @@
       <w:szCs w:val="24"/>
     </w:rPr>
   </w:style>
-  <w:style w:type="paragraph" w:styleId="IntensivesZitat">
+  <w:style w:type="paragraph" w:styleId="IntensivesAnfhrungszeichen">
     <w:name w:val="Intense Quote"/>
     <w:basedOn w:val="Standard"/>
     <w:next w:val="Standard"/>
-    <w:link w:val="IntensivesZitatZchn"/>
+    <w:link w:val="IntensivesAnfhrungszeichenZeichen"/>
     <w:uiPriority w:val="30"/>
     <w:qFormat/>
     <w:rsid w:val="007F458F"/>
@@ -7552,10 +7274,10 @@
       <w:szCs w:val="24"/>
     </w:rPr>
   </w:style>
-  <w:style w:type="character" w:customStyle="1" w:styleId="IntensivesZitatZchn">
-    <w:name w:val="Intensives Zitat Zchn"/>
-    <w:basedOn w:val="Absatz-Standardschriftart"/>
-    <w:link w:val="IntensivesZitat"/>
+  <w:style w:type="character" w:customStyle="1" w:styleId="IntensivesAnfhrungszeichenZeichen">
+    <w:name w:val="Intensives Anführungszeichen Zeichen"/>
+    <w:basedOn w:val="Absatzstandardschriftart"/>
+    <w:link w:val="IntensivesAnfhrungszeichen"/>
     <w:uiPriority w:val="30"/>
     <w:rsid w:val="007F458F"/>
     <w:rPr>
@@ -7641,7 +7363,7 @@
   </w:style>
   <w:style w:type="character" w:styleId="Platzhaltertext">
     <w:name w:val="Placeholder Text"/>
-    <w:basedOn w:val="Absatz-Standardschriftart"/>
+    <w:basedOn w:val="Absatzstandardschriftart"/>
     <w:uiPriority w:val="99"/>
     <w:semiHidden/>
     <w:rPr>
@@ -7651,7 +7373,7 @@
   <w:style w:type="paragraph" w:styleId="Fuzeile">
     <w:name w:val="footer"/>
     <w:basedOn w:val="Standard"/>
-    <w:link w:val="FuzeileZchn"/>
+    <w:link w:val="FuzeileZeichen"/>
     <w:uiPriority w:val="99"/>
     <w:unhideWhenUsed/>
     <w:pPr>
@@ -7662,9 +7384,880 @@
       <w:spacing w:after="0" w:line="240" w:lineRule="auto"/>
     </w:pPr>
   </w:style>
-  <w:style w:type="character" w:customStyle="1" w:styleId="FuzeileZchn">
-    <w:name w:val="Fußzeile Zchn"/>
-    <w:basedOn w:val="Absatz-Standardschriftart"/>
+  <w:style w:type="character" w:customStyle="1" w:styleId="FuzeileZeichen">
+    <w:name w:val="Fußzeile Zeichen"/>
+    <w:basedOn w:val="Absatzstandardschriftart"/>
+    <w:link w:val="Fuzeile"/>
+    <w:uiPriority w:val="99"/>
+  </w:style>
+</w:styles>
+</file>
+
+<file path=word/stylesWithEffects.xml><?xml version="1.0" encoding="utf-8"?>
+<w:styles xmlns:wpc="http://schemas.microsoft.com/office/word/2010/wordprocessingCanvas" xmlns:mo="http://schemas.microsoft.com/office/mac/office/2008/main" xmlns:mc="http://schemas.openxmlformats.org/markup-compatibility/2006" xmlns:mv="urn:schemas-microsoft-com:mac:vml" xmlns:o="urn:schemas-microsoft-com:office:office" xmlns:r="http://schemas.openxmlformats.org/officeDocument/2006/relationships" xmlns:m="http://schemas.openxmlformats.org/officeDocument/2006/math" xmlns:v="urn:schemas-microsoft-com:vml" xmlns:wp14="http://schemas.microsoft.com/office/word/2010/wordprocessingDrawing" xmlns:wp="http://schemas.openxmlformats.org/drawingml/2006/wordprocessingDrawing" xmlns:w10="urn:schemas-microsoft-com:office:word" xmlns:w="http://schemas.openxmlformats.org/wordprocessingml/2006/main" xmlns:w14="http://schemas.microsoft.com/office/word/2010/wordml" xmlns:wpg="http://schemas.microsoft.com/office/word/2010/wordprocessingGroup" xmlns:wpi="http://schemas.microsoft.com/office/word/2010/wordprocessingInk" xmlns:wne="http://schemas.microsoft.com/office/word/2006/wordml" xmlns:wps="http://schemas.microsoft.com/office/word/2010/wordprocessingShape" mc:Ignorable="w14 wp14">
+  <w:docDefaults>
+    <w:rPrDefault>
+      <w:rPr>
+        <w:rFonts w:asciiTheme="minorHAnsi" w:eastAsiaTheme="minorEastAsia" w:hAnsiTheme="minorHAnsi" w:cstheme="minorBidi"/>
+        <w:lang w:val="de-DE" w:eastAsia="de-DE" w:bidi="ar-SA"/>
+      </w:rPr>
+    </w:rPrDefault>
+    <w:pPrDefault>
+      <w:pPr>
+        <w:spacing w:before="100" w:after="200" w:line="276" w:lineRule="auto"/>
+      </w:pPr>
+    </w:pPrDefault>
+  </w:docDefaults>
+  <w:latentStyles w:defLockedState="0" w:defUIPriority="99" w:defSemiHidden="1" w:defUnhideWhenUsed="1" w:defQFormat="0" w:count="276">
+    <w:lsdException w:name="Normal" w:semiHidden="0" w:uiPriority="0" w:unhideWhenUsed="0" w:qFormat="1"/>
+    <w:lsdException w:name="heading 1" w:semiHidden="0" w:uiPriority="9" w:unhideWhenUsed="0" w:qFormat="1"/>
+    <w:lsdException w:name="heading 2" w:uiPriority="9" w:qFormat="1"/>
+    <w:lsdException w:name="heading 3" w:uiPriority="9" w:qFormat="1"/>
+    <w:lsdException w:name="heading 4" w:uiPriority="9" w:qFormat="1"/>
+    <w:lsdException w:name="heading 5" w:uiPriority="9" w:qFormat="1"/>
+    <w:lsdException w:name="heading 6" w:uiPriority="9" w:qFormat="1"/>
+    <w:lsdException w:name="heading 7" w:uiPriority="9" w:qFormat="1"/>
+    <w:lsdException w:name="heading 8" w:uiPriority="9" w:qFormat="1"/>
+    <w:lsdException w:name="heading 9" w:uiPriority="9" w:qFormat="1"/>
+    <w:lsdException w:name="toc 1" w:uiPriority="39"/>
+    <w:lsdException w:name="toc 2" w:uiPriority="39"/>
+    <w:lsdException w:name="toc 3" w:uiPriority="39"/>
+    <w:lsdException w:name="toc 4" w:uiPriority="39"/>
+    <w:lsdException w:name="toc 5" w:uiPriority="39"/>
+    <w:lsdException w:name="toc 6" w:uiPriority="39"/>
+    <w:lsdException w:name="toc 7" w:uiPriority="39"/>
+    <w:lsdException w:name="toc 8" w:uiPriority="39"/>
+    <w:lsdException w:name="toc 9" w:uiPriority="39"/>
+    <w:lsdException w:name="caption" w:uiPriority="35" w:qFormat="1"/>
+    <w:lsdException w:name="Title" w:semiHidden="0" w:uiPriority="10" w:unhideWhenUsed="0" w:qFormat="1"/>
+    <w:lsdException w:name="Default Paragraph Font" w:uiPriority="1"/>
+    <w:lsdException w:name="Subtitle" w:semiHidden="0" w:uiPriority="11" w:unhideWhenUsed="0" w:qFormat="1"/>
+    <w:lsdException w:name="Strong" w:semiHidden="0" w:uiPriority="22" w:unhideWhenUsed="0" w:qFormat="1"/>
+    <w:lsdException w:name="Emphasis" w:semiHidden="0" w:uiPriority="20" w:unhideWhenUsed="0" w:qFormat="1"/>
+    <w:lsdException w:name="Table Grid" w:semiHidden="0" w:uiPriority="59" w:unhideWhenUsed="0"/>
+    <w:lsdException w:name="Note Level 1" w:semiHidden="0" w:unhideWhenUsed="0"/>
+    <w:lsdException w:name="Note Level 2" w:semiHidden="0" w:unhideWhenUsed="0"/>
+    <w:lsdException w:name="Note Level 3" w:semiHidden="0" w:unhideWhenUsed="0"/>
+    <w:lsdException w:name="Note Level 4" w:semiHidden="0" w:unhideWhenUsed="0"/>
+    <w:lsdException w:name="Note Level 5" w:semiHidden="0" w:unhideWhenUsed="0"/>
+    <w:lsdException w:name="Note Level 6" w:semiHidden="0" w:unhideWhenUsed="0"/>
+    <w:lsdException w:name="Note Level 7" w:semiHidden="0" w:unhideWhenUsed="0"/>
+    <w:lsdException w:name="Note Level 8" w:semiHidden="0" w:unhideWhenUsed="0"/>
+    <w:lsdException w:name="Note Level 9" w:semiHidden="0" w:unhideWhenUsed="0"/>
+    <w:lsdException w:name="Placeholder Text" w:unhideWhenUsed="0"/>
+    <w:lsdException w:name="No Spacing" w:semiHidden="0" w:uiPriority="1" w:unhideWhenUsed="0" w:qFormat="1"/>
+    <w:lsdException w:name="Light Shading" w:semiHidden="0" w:uiPriority="60" w:unhideWhenUsed="0"/>
+    <w:lsdException w:name="Light List" w:semiHidden="0" w:uiPriority="61" w:unhideWhenUsed="0"/>
+    <w:lsdException w:name="Light Grid" w:semiHidden="0" w:uiPriority="62" w:unhideWhenUsed="0"/>
+    <w:lsdException w:name="Medium Shading 1" w:semiHidden="0" w:uiPriority="63" w:unhideWhenUsed="0"/>
+    <w:lsdException w:name="Medium Shading 2" w:semiHidden="0" w:uiPriority="64" w:unhideWhenUsed="0"/>
+    <w:lsdException w:name="Medium List 1" w:semiHidden="0" w:uiPriority="65" w:unhideWhenUsed="0"/>
+    <w:lsdException w:name="Medium List 2" w:semiHidden="0" w:uiPriority="66" w:unhideWhenUsed="0"/>
+    <w:lsdException w:name="Medium Grid 1" w:semiHidden="0" w:uiPriority="67" w:unhideWhenUsed="0"/>
+    <w:lsdException w:name="Medium Grid 2" w:semiHidden="0" w:uiPriority="68" w:unhideWhenUsed="0"/>
+    <w:lsdException w:name="Medium Grid 3" w:semiHidden="0" w:uiPriority="69" w:unhideWhenUsed="0"/>
+    <w:lsdException w:name="Dark List" w:semiHidden="0" w:uiPriority="70" w:unhideWhenUsed="0"/>
+    <w:lsdException w:name="Colorful Shading" w:semiHidden="0" w:uiPriority="71" w:unhideWhenUsed="0"/>
+    <w:lsdException w:name="Colorful List" w:semiHidden="0" w:uiPriority="72" w:unhideWhenUsed="0"/>
+    <w:lsdException w:name="Colorful Grid" w:semiHidden="0" w:uiPriority="73" w:unhideWhenUsed="0"/>
+    <w:lsdException w:name="Light Shading Accent 1" w:semiHidden="0" w:uiPriority="60" w:unhideWhenUsed="0"/>
+    <w:lsdException w:name="Light List Accent 1" w:semiHidden="0" w:uiPriority="61" w:unhideWhenUsed="0"/>
+    <w:lsdException w:name="Light Grid Accent 1" w:semiHidden="0" w:uiPriority="62" w:unhideWhenUsed="0"/>
+    <w:lsdException w:name="Medium Shading 1 Accent 1" w:semiHidden="0" w:uiPriority="63" w:unhideWhenUsed="0"/>
+    <w:lsdException w:name="Medium Shading 2 Accent 1" w:semiHidden="0" w:uiPriority="64" w:unhideWhenUsed="0"/>
+    <w:lsdException w:name="Medium List 1 Accent 1" w:semiHidden="0" w:uiPriority="65" w:unhideWhenUsed="0"/>
+    <w:lsdException w:name="Revision" w:unhideWhenUsed="0"/>
+    <w:lsdException w:name="List Paragraph" w:semiHidden="0" w:uiPriority="34" w:unhideWhenUsed="0" w:qFormat="1"/>
+    <w:lsdException w:name="Quote" w:semiHidden="0" w:uiPriority="29" w:unhideWhenUsed="0" w:qFormat="1"/>
+    <w:lsdException w:name="Intense Quote" w:semiHidden="0" w:uiPriority="30" w:unhideWhenUsed="0" w:qFormat="1"/>
+    <w:lsdException w:name="Medium List 2 Accent 1" w:semiHidden="0" w:uiPriority="66" w:unhideWhenUsed="0"/>
+    <w:lsdException w:name="Medium Grid 1 Accent 1" w:semiHidden="0" w:uiPriority="67" w:unhideWhenUsed="0"/>
+    <w:lsdException w:name="Medium Grid 2 Accent 1" w:semiHidden="0" w:uiPriority="68" w:unhideWhenUsed="0"/>
+    <w:lsdException w:name="Medium Grid 3 Accent 1" w:semiHidden="0" w:uiPriority="69" w:unhideWhenUsed="0"/>
+    <w:lsdException w:name="Dark List Accent 1" w:semiHidden="0" w:uiPriority="70" w:unhideWhenUsed="0"/>
+    <w:lsdException w:name="Colorful Shading Accent 1" w:semiHidden="0" w:uiPriority="71" w:unhideWhenUsed="0"/>
+    <w:lsdException w:name="Colorful List Accent 1" w:semiHidden="0" w:uiPriority="72" w:unhideWhenUsed="0"/>
+    <w:lsdException w:name="Colorful Grid Accent 1" w:semiHidden="0" w:uiPriority="73" w:unhideWhenUsed="0"/>
+    <w:lsdException w:name="Light Shading Accent 2" w:semiHidden="0" w:uiPriority="60" w:unhideWhenUsed="0"/>
+    <w:lsdException w:name="Light List Accent 2" w:semiHidden="0" w:uiPriority="61" w:unhideWhenUsed="0"/>
+    <w:lsdException w:name="Light Grid Accent 2" w:semiHidden="0" w:uiPriority="62" w:unhideWhenUsed="0"/>
+    <w:lsdException w:name="Medium Shading 1 Accent 2" w:semiHidden="0" w:uiPriority="63" w:unhideWhenUsed="0"/>
+    <w:lsdException w:name="Medium Shading 2 Accent 2" w:semiHidden="0" w:uiPriority="64" w:unhideWhenUsed="0"/>
+    <w:lsdException w:name="Medium List 1 Accent 2" w:semiHidden="0" w:uiPriority="65" w:unhideWhenUsed="0"/>
+    <w:lsdException w:name="Medium List 2 Accent 2" w:semiHidden="0" w:uiPriority="66" w:unhideWhenUsed="0"/>
+    <w:lsdException w:name="Medium Grid 1 Accent 2" w:semiHidden="0" w:uiPriority="67" w:unhideWhenUsed="0"/>
+    <w:lsdException w:name="Medium Grid 2 Accent 2" w:semiHidden="0" w:uiPriority="68" w:unhideWhenUsed="0"/>
+    <w:lsdException w:name="Medium Grid 3 Accent 2" w:semiHidden="0" w:uiPriority="69" w:unhideWhenUsed="0"/>
+    <w:lsdException w:name="Dark List Accent 2" w:semiHidden="0" w:uiPriority="70" w:unhideWhenUsed="0"/>
+    <w:lsdException w:name="Colorful Shading Accent 2" w:semiHidden="0" w:uiPriority="71" w:unhideWhenUsed="0"/>
+    <w:lsdException w:name="Colorful List Accent 2" w:semiHidden="0" w:uiPriority="72" w:unhideWhenUsed="0"/>
+    <w:lsdException w:name="Colorful Grid Accent 2" w:semiHidden="0" w:uiPriority="73" w:unhideWhenUsed="0"/>
+    <w:lsdException w:name="Light Shading Accent 3" w:semiHidden="0" w:uiPriority="60" w:unhideWhenUsed="0"/>
+    <w:lsdException w:name="Light List Accent 3" w:semiHidden="0" w:uiPriority="61" w:unhideWhenUsed="0"/>
+    <w:lsdException w:name="Light Grid Accent 3" w:semiHidden="0" w:uiPriority="62" w:unhideWhenUsed="0"/>
+    <w:lsdException w:name="Medium Shading 1 Accent 3" w:semiHidden="0" w:uiPriority="63" w:unhideWhenUsed="0"/>
+    <w:lsdException w:name="Medium Shading 2 Accent 3" w:semiHidden="0" w:uiPriority="64" w:unhideWhenUsed="0"/>
+    <w:lsdException w:name="Medium List 1 Accent 3" w:semiHidden="0" w:uiPriority="65" w:unhideWhenUsed="0"/>
+    <w:lsdException w:name="Medium List 2 Accent 3" w:semiHidden="0" w:uiPriority="66" w:unhideWhenUsed="0"/>
+    <w:lsdException w:name="Medium Grid 1 Accent 3" w:semiHidden="0" w:uiPriority="67" w:unhideWhenUsed="0"/>
+    <w:lsdException w:name="Medium Grid 2 Accent 3" w:semiHidden="0" w:uiPriority="68" w:unhideWhenUsed="0"/>
+    <w:lsdException w:name="Medium Grid 3 Accent 3" w:semiHidden="0" w:uiPriority="69" w:unhideWhenUsed="0"/>
+    <w:lsdException w:name="Dark List Accent 3" w:semiHidden="0" w:uiPriority="70" w:unhideWhenUsed="0"/>
+    <w:lsdException w:name="Colorful Shading Accent 3" w:semiHidden="0" w:uiPriority="71" w:unhideWhenUsed="0"/>
+    <w:lsdException w:name="Colorful List Accent 3" w:semiHidden="0" w:uiPriority="72" w:unhideWhenUsed="0"/>
+    <w:lsdException w:name="Colorful Grid Accent 3" w:semiHidden="0" w:uiPriority="73" w:unhideWhenUsed="0"/>
+    <w:lsdException w:name="Light Shading Accent 4" w:semiHidden="0" w:uiPriority="60" w:unhideWhenUsed="0"/>
+    <w:lsdException w:name="Light List Accent 4" w:semiHidden="0" w:uiPriority="61" w:unhideWhenUsed="0"/>
+    <w:lsdException w:name="Light Grid Accent 4" w:semiHidden="0" w:uiPriority="62" w:unhideWhenUsed="0"/>
+    <w:lsdException w:name="Medium Shading 1 Accent 4" w:semiHidden="0" w:uiPriority="63" w:unhideWhenUsed="0"/>
+    <w:lsdException w:name="Medium Shading 2 Accent 4" w:semiHidden="0" w:uiPriority="64" w:unhideWhenUsed="0"/>
+    <w:lsdException w:name="Medium List 1 Accent 4" w:semiHidden="0" w:uiPriority="65" w:unhideWhenUsed="0"/>
+    <w:lsdException w:name="Medium List 2 Accent 4" w:semiHidden="0" w:uiPriority="66" w:unhideWhenUsed="0"/>
+    <w:lsdException w:name="Medium Grid 1 Accent 4" w:semiHidden="0" w:uiPriority="67" w:unhideWhenUsed="0"/>
+    <w:lsdException w:name="Medium Grid 2 Accent 4" w:semiHidden="0" w:uiPriority="68" w:unhideWhenUsed="0"/>
+    <w:lsdException w:name="Medium Grid 3 Accent 4" w:semiHidden="0" w:uiPriority="69" w:unhideWhenUsed="0"/>
+    <w:lsdException w:name="Dark List Accent 4" w:semiHidden="0" w:uiPriority="70" w:unhideWhenUsed="0"/>
+    <w:lsdException w:name="Colorful Shading Accent 4" w:semiHidden="0" w:uiPriority="71" w:unhideWhenUsed="0"/>
+    <w:lsdException w:name="Colorful List Accent 4" w:semiHidden="0" w:uiPriority="72" w:unhideWhenUsed="0"/>
+    <w:lsdException w:name="Colorful Grid Accent 4" w:semiHidden="0" w:uiPriority="73" w:unhideWhenUsed="0"/>
+    <w:lsdException w:name="Light Shading Accent 5" w:semiHidden="0" w:uiPriority="60" w:unhideWhenUsed="0"/>
+    <w:lsdException w:name="Light List Accent 5" w:semiHidden="0" w:uiPriority="61" w:unhideWhenUsed="0"/>
+    <w:lsdException w:name="Light Grid Accent 5" w:semiHidden="0" w:uiPriority="62" w:unhideWhenUsed="0"/>
+    <w:lsdException w:name="Medium Shading 1 Accent 5" w:semiHidden="0" w:uiPriority="63" w:unhideWhenUsed="0"/>
+    <w:lsdException w:name="Medium Shading 2 Accent 5" w:semiHidden="0" w:uiPriority="64" w:unhideWhenUsed="0"/>
+    <w:lsdException w:name="Medium List 1 Accent 5" w:semiHidden="0" w:uiPriority="65" w:unhideWhenUsed="0"/>
+    <w:lsdException w:name="Medium List 2 Accent 5" w:semiHidden="0" w:uiPriority="66" w:unhideWhenUsed="0"/>
+    <w:lsdException w:name="Medium Grid 1 Accent 5" w:semiHidden="0" w:uiPriority="67" w:unhideWhenUsed="0"/>
+    <w:lsdException w:name="Medium Grid 2 Accent 5" w:semiHidden="0" w:uiPriority="68" w:unhideWhenUsed="0"/>
+    <w:lsdException w:name="Medium Grid 3 Accent 5" w:semiHidden="0" w:uiPriority="69" w:unhideWhenUsed="0"/>
+    <w:lsdException w:name="Dark List Accent 5" w:semiHidden="0" w:uiPriority="70" w:unhideWhenUsed="0"/>
+    <w:lsdException w:name="Colorful Shading Accent 5" w:semiHidden="0" w:uiPriority="71" w:unhideWhenUsed="0"/>
+    <w:lsdException w:name="Colorful List Accent 5" w:semiHidden="0" w:uiPriority="72" w:unhideWhenUsed="0"/>
+    <w:lsdException w:name="Colorful Grid Accent 5" w:semiHidden="0" w:uiPriority="73" w:unhideWhenUsed="0"/>
+    <w:lsdException w:name="Light Shading Accent 6" w:semiHidden="0" w:uiPriority="60" w:unhideWhenUsed="0"/>
+    <w:lsdException w:name="Light List Accent 6" w:semiHidden="0" w:uiPriority="61" w:unhideWhenUsed="0"/>
+    <w:lsdException w:name="Light Grid Accent 6" w:semiHidden="0" w:uiPriority="62" w:unhideWhenUsed="0"/>
+    <w:lsdException w:name="Medium Shading 1 Accent 6" w:semiHidden="0" w:uiPriority="63" w:unhideWhenUsed="0"/>
+    <w:lsdException w:name="Medium Shading 2 Accent 6" w:semiHidden="0" w:uiPriority="64" w:unhideWhenUsed="0"/>
+    <w:lsdException w:name="Medium List 1 Accent 6" w:semiHidden="0" w:uiPriority="65" w:unhideWhenUsed="0"/>
+    <w:lsdException w:name="Medium List 2 Accent 6" w:semiHidden="0" w:uiPriority="66" w:unhideWhenUsed="0"/>
+    <w:lsdException w:name="Medium Grid 1 Accent 6" w:semiHidden="0" w:uiPriority="67" w:unhideWhenUsed="0"/>
+    <w:lsdException w:name="Medium Grid 2 Accent 6" w:semiHidden="0" w:uiPriority="68" w:unhideWhenUsed="0"/>
+    <w:lsdException w:name="Medium Grid 3 Accent 6" w:semiHidden="0" w:uiPriority="69" w:unhideWhenUsed="0"/>
+    <w:lsdException w:name="Dark List Accent 6" w:semiHidden="0" w:uiPriority="70" w:unhideWhenUsed="0"/>
+    <w:lsdException w:name="Colorful Shading Accent 6" w:semiHidden="0" w:uiPriority="71" w:unhideWhenUsed="0"/>
+    <w:lsdException w:name="Colorful List Accent 6" w:semiHidden="0" w:uiPriority="72" w:unhideWhenUsed="0"/>
+    <w:lsdException w:name="Colorful Grid Accent 6" w:semiHidden="0" w:uiPriority="73" w:unhideWhenUsed="0"/>
+    <w:lsdException w:name="Subtle Emphasis" w:semiHidden="0" w:uiPriority="19" w:unhideWhenUsed="0" w:qFormat="1"/>
+    <w:lsdException w:name="Intense Emphasis" w:semiHidden="0" w:uiPriority="21" w:unhideWhenUsed="0" w:qFormat="1"/>
+    <w:lsdException w:name="Subtle Reference" w:semiHidden="0" w:uiPriority="31" w:unhideWhenUsed="0" w:qFormat="1"/>
+    <w:lsdException w:name="Intense Reference" w:semiHidden="0" w:uiPriority="32" w:unhideWhenUsed="0" w:qFormat="1"/>
+    <w:lsdException w:name="Book Title" w:semiHidden="0" w:uiPriority="33" w:unhideWhenUsed="0" w:qFormat="1"/>
+    <w:lsdException w:name="Bibliography" w:uiPriority="37"/>
+    <w:lsdException w:name="TOC Heading" w:uiPriority="39" w:qFormat="1"/>
+  </w:latentStyles>
+  <w:style w:type="paragraph" w:default="1" w:styleId="Standard">
+    <w:name w:val="Normal"/>
+    <w:qFormat/>
+    <w:rsid w:val="007F458F"/>
+  </w:style>
+  <w:style w:type="paragraph" w:styleId="berschrift1">
+    <w:name w:val="heading 1"/>
+    <w:basedOn w:val="Standard"/>
+    <w:next w:val="Standard"/>
+    <w:link w:val="berschrift1Zeichen"/>
+    <w:uiPriority w:val="9"/>
+    <w:qFormat/>
+    <w:rsid w:val="007F458F"/>
+    <w:pPr>
+      <w:pBdr>
+        <w:top w:val="single" w:sz="24" w:space="0" w:color="90C226" w:themeColor="accent1"/>
+        <w:left w:val="single" w:sz="24" w:space="0" w:color="90C226" w:themeColor="accent1"/>
+        <w:bottom w:val="single" w:sz="24" w:space="0" w:color="90C226" w:themeColor="accent1"/>
+        <w:right w:val="single" w:sz="24" w:space="0" w:color="90C226" w:themeColor="accent1"/>
+      </w:pBdr>
+      <w:shd w:val="clear" w:color="auto" w:fill="90C226" w:themeFill="accent1"/>
+      <w:spacing w:after="0"/>
+      <w:outlineLvl w:val="0"/>
+    </w:pPr>
+    <w:rPr>
+      <w:caps/>
+      <w:color w:val="FFFFFF" w:themeColor="background1"/>
+      <w:spacing w:val="15"/>
+      <w:sz w:val="22"/>
+      <w:szCs w:val="22"/>
+    </w:rPr>
+  </w:style>
+  <w:style w:type="paragraph" w:styleId="berschrift2">
+    <w:name w:val="heading 2"/>
+    <w:basedOn w:val="Standard"/>
+    <w:next w:val="Standard"/>
+    <w:link w:val="berschrift2Zeichen"/>
+    <w:uiPriority w:val="9"/>
+    <w:unhideWhenUsed/>
+    <w:qFormat/>
+    <w:rsid w:val="007F458F"/>
+    <w:pPr>
+      <w:pBdr>
+        <w:top w:val="single" w:sz="24" w:space="0" w:color="E9F6D0" w:themeColor="accent1" w:themeTint="33"/>
+        <w:left w:val="single" w:sz="24" w:space="0" w:color="E9F6D0" w:themeColor="accent1" w:themeTint="33"/>
+        <w:bottom w:val="single" w:sz="24" w:space="0" w:color="E9F6D0" w:themeColor="accent1" w:themeTint="33"/>
+        <w:right w:val="single" w:sz="24" w:space="0" w:color="E9F6D0" w:themeColor="accent1" w:themeTint="33"/>
+      </w:pBdr>
+      <w:shd w:val="clear" w:color="auto" w:fill="E9F6D0" w:themeFill="accent1" w:themeFillTint="33"/>
+      <w:spacing w:after="0"/>
+      <w:outlineLvl w:val="1"/>
+    </w:pPr>
+    <w:rPr>
+      <w:caps/>
+      <w:spacing w:val="15"/>
+    </w:rPr>
+  </w:style>
+  <w:style w:type="paragraph" w:styleId="berschrift3">
+    <w:name w:val="heading 3"/>
+    <w:basedOn w:val="Standard"/>
+    <w:next w:val="Standard"/>
+    <w:link w:val="berschrift3Zeichen"/>
+    <w:uiPriority w:val="9"/>
+    <w:unhideWhenUsed/>
+    <w:qFormat/>
+    <w:rsid w:val="007F458F"/>
+    <w:pPr>
+      <w:pBdr>
+        <w:top w:val="single" w:sz="6" w:space="2" w:color="90C226" w:themeColor="accent1"/>
+      </w:pBdr>
+      <w:spacing w:before="300" w:after="0"/>
+      <w:outlineLvl w:val="2"/>
+    </w:pPr>
+    <w:rPr>
+      <w:caps/>
+      <w:color w:val="476013" w:themeColor="accent1" w:themeShade="7F"/>
+      <w:spacing w:val="15"/>
+    </w:rPr>
+  </w:style>
+  <w:style w:type="paragraph" w:styleId="berschrift4">
+    <w:name w:val="heading 4"/>
+    <w:basedOn w:val="Standard"/>
+    <w:next w:val="Standard"/>
+    <w:link w:val="berschrift4Zeichen"/>
+    <w:uiPriority w:val="9"/>
+    <w:semiHidden/>
+    <w:unhideWhenUsed/>
+    <w:qFormat/>
+    <w:rsid w:val="007F458F"/>
+    <w:pPr>
+      <w:pBdr>
+        <w:top w:val="dotted" w:sz="6" w:space="2" w:color="90C226" w:themeColor="accent1"/>
+      </w:pBdr>
+      <w:spacing w:before="200" w:after="0"/>
+      <w:outlineLvl w:val="3"/>
+    </w:pPr>
+    <w:rPr>
+      <w:caps/>
+      <w:color w:val="6B911C" w:themeColor="accent1" w:themeShade="BF"/>
+      <w:spacing w:val="10"/>
+    </w:rPr>
+  </w:style>
+  <w:style w:type="paragraph" w:styleId="berschrift5">
+    <w:name w:val="heading 5"/>
+    <w:basedOn w:val="Standard"/>
+    <w:next w:val="Standard"/>
+    <w:link w:val="berschrift5Zeichen"/>
+    <w:uiPriority w:val="9"/>
+    <w:semiHidden/>
+    <w:unhideWhenUsed/>
+    <w:qFormat/>
+    <w:rsid w:val="007F458F"/>
+    <w:pPr>
+      <w:pBdr>
+        <w:bottom w:val="single" w:sz="6" w:space="1" w:color="90C226" w:themeColor="accent1"/>
+      </w:pBdr>
+      <w:spacing w:before="200" w:after="0"/>
+      <w:outlineLvl w:val="4"/>
+    </w:pPr>
+    <w:rPr>
+      <w:caps/>
+      <w:color w:val="6B911C" w:themeColor="accent1" w:themeShade="BF"/>
+      <w:spacing w:val="10"/>
+    </w:rPr>
+  </w:style>
+  <w:style w:type="paragraph" w:styleId="berschrift6">
+    <w:name w:val="heading 6"/>
+    <w:basedOn w:val="Standard"/>
+    <w:next w:val="Standard"/>
+    <w:link w:val="berschrift6Zeichen"/>
+    <w:uiPriority w:val="9"/>
+    <w:semiHidden/>
+    <w:unhideWhenUsed/>
+    <w:qFormat/>
+    <w:rsid w:val="007F458F"/>
+    <w:pPr>
+      <w:pBdr>
+        <w:bottom w:val="dotted" w:sz="6" w:space="1" w:color="90C226" w:themeColor="accent1"/>
+      </w:pBdr>
+      <w:spacing w:before="200" w:after="0"/>
+      <w:outlineLvl w:val="5"/>
+    </w:pPr>
+    <w:rPr>
+      <w:caps/>
+      <w:color w:val="6B911C" w:themeColor="accent1" w:themeShade="BF"/>
+      <w:spacing w:val="10"/>
+    </w:rPr>
+  </w:style>
+  <w:style w:type="paragraph" w:styleId="berschrift7">
+    <w:name w:val="heading 7"/>
+    <w:basedOn w:val="Standard"/>
+    <w:next w:val="Standard"/>
+    <w:link w:val="berschrift7Zeichen"/>
+    <w:uiPriority w:val="9"/>
+    <w:semiHidden/>
+    <w:unhideWhenUsed/>
+    <w:qFormat/>
+    <w:rsid w:val="007F458F"/>
+    <w:pPr>
+      <w:spacing w:before="200" w:after="0"/>
+      <w:outlineLvl w:val="6"/>
+    </w:pPr>
+    <w:rPr>
+      <w:caps/>
+      <w:color w:val="6B911C" w:themeColor="accent1" w:themeShade="BF"/>
+      <w:spacing w:val="10"/>
+    </w:rPr>
+  </w:style>
+  <w:style w:type="paragraph" w:styleId="berschrift8">
+    <w:name w:val="heading 8"/>
+    <w:basedOn w:val="Standard"/>
+    <w:next w:val="Standard"/>
+    <w:link w:val="berschrift8Zeichen"/>
+    <w:uiPriority w:val="9"/>
+    <w:semiHidden/>
+    <w:unhideWhenUsed/>
+    <w:qFormat/>
+    <w:rsid w:val="007F458F"/>
+    <w:pPr>
+      <w:spacing w:before="200" w:after="0"/>
+      <w:outlineLvl w:val="7"/>
+    </w:pPr>
+    <w:rPr>
+      <w:caps/>
+      <w:spacing w:val="10"/>
+      <w:sz w:val="18"/>
+      <w:szCs w:val="18"/>
+    </w:rPr>
+  </w:style>
+  <w:style w:type="paragraph" w:styleId="berschrift9">
+    <w:name w:val="heading 9"/>
+    <w:basedOn w:val="Standard"/>
+    <w:next w:val="Standard"/>
+    <w:link w:val="berschrift9Zeichen"/>
+    <w:uiPriority w:val="9"/>
+    <w:semiHidden/>
+    <w:unhideWhenUsed/>
+    <w:qFormat/>
+    <w:rsid w:val="007F458F"/>
+    <w:pPr>
+      <w:spacing w:before="200" w:after="0"/>
+      <w:outlineLvl w:val="8"/>
+    </w:pPr>
+    <w:rPr>
+      <w:i/>
+      <w:iCs/>
+      <w:caps/>
+      <w:spacing w:val="10"/>
+      <w:sz w:val="18"/>
+      <w:szCs w:val="18"/>
+    </w:rPr>
+  </w:style>
+  <w:style w:type="character" w:default="1" w:styleId="Absatzstandardschriftart">
+    <w:name w:val="Default Paragraph Font"/>
+    <w:uiPriority w:val="1"/>
+    <w:semiHidden/>
+    <w:unhideWhenUsed/>
+  </w:style>
+  <w:style w:type="table" w:default="1" w:styleId="NormaleTabelle">
+    <w:name w:val="Normal Table"/>
+    <w:uiPriority w:val="99"/>
+    <w:semiHidden/>
+    <w:unhideWhenUsed/>
+    <w:tblPr>
+      <w:tblInd w:w="0" w:type="dxa"/>
+      <w:tblCellMar>
+        <w:top w:w="0" w:type="dxa"/>
+        <w:left w:w="108" w:type="dxa"/>
+        <w:bottom w:w="0" w:type="dxa"/>
+        <w:right w:w="108" w:type="dxa"/>
+      </w:tblCellMar>
+    </w:tblPr>
+  </w:style>
+  <w:style w:type="numbering" w:default="1" w:styleId="KeineListe">
+    <w:name w:val="No List"/>
+    <w:uiPriority w:val="99"/>
+    <w:semiHidden/>
+    <w:unhideWhenUsed/>
+  </w:style>
+  <w:style w:type="character" w:customStyle="1" w:styleId="berschrift1Zeichen">
+    <w:name w:val="Überschrift 1 Zeichen"/>
+    <w:basedOn w:val="Absatzstandardschriftart"/>
+    <w:link w:val="berschrift1"/>
+    <w:uiPriority w:val="9"/>
+    <w:rsid w:val="007F458F"/>
+    <w:rPr>
+      <w:caps/>
+      <w:color w:val="FFFFFF" w:themeColor="background1"/>
+      <w:spacing w:val="15"/>
+      <w:sz w:val="22"/>
+      <w:szCs w:val="22"/>
+      <w:shd w:val="clear" w:color="auto" w:fill="90C226" w:themeFill="accent1"/>
+    </w:rPr>
+  </w:style>
+  <w:style w:type="character" w:customStyle="1" w:styleId="berschrift2Zeichen">
+    <w:name w:val="Überschrift 2 Zeichen"/>
+    <w:basedOn w:val="Absatzstandardschriftart"/>
+    <w:link w:val="berschrift2"/>
+    <w:uiPriority w:val="9"/>
+    <w:rsid w:val="007F458F"/>
+    <w:rPr>
+      <w:caps/>
+      <w:spacing w:val="15"/>
+      <w:shd w:val="clear" w:color="auto" w:fill="E9F6D0" w:themeFill="accent1" w:themeFillTint="33"/>
+    </w:rPr>
+  </w:style>
+  <w:style w:type="character" w:customStyle="1" w:styleId="berschrift3Zeichen">
+    <w:name w:val="Überschrift 3 Zeichen"/>
+    <w:basedOn w:val="Absatzstandardschriftart"/>
+    <w:link w:val="berschrift3"/>
+    <w:uiPriority w:val="9"/>
+    <w:rsid w:val="007F458F"/>
+    <w:rPr>
+      <w:caps/>
+      <w:color w:val="476013" w:themeColor="accent1" w:themeShade="7F"/>
+      <w:spacing w:val="15"/>
+    </w:rPr>
+  </w:style>
+  <w:style w:type="paragraph" w:styleId="Titel">
+    <w:name w:val="Title"/>
+    <w:basedOn w:val="Standard"/>
+    <w:next w:val="Standard"/>
+    <w:link w:val="TitelZeichen"/>
+    <w:uiPriority w:val="10"/>
+    <w:qFormat/>
+    <w:rsid w:val="007F458F"/>
+    <w:pPr>
+      <w:spacing w:before="0" w:after="0"/>
+    </w:pPr>
+    <w:rPr>
+      <w:rFonts w:asciiTheme="majorHAnsi" w:eastAsiaTheme="majorEastAsia" w:hAnsiTheme="majorHAnsi" w:cstheme="majorBidi"/>
+      <w:caps/>
+      <w:color w:val="90C226" w:themeColor="accent1"/>
+      <w:spacing w:val="10"/>
+      <w:sz w:val="52"/>
+      <w:szCs w:val="52"/>
+    </w:rPr>
+  </w:style>
+  <w:style w:type="character" w:customStyle="1" w:styleId="TitelZeichen">
+    <w:name w:val="Titel Zeichen"/>
+    <w:basedOn w:val="Absatzstandardschriftart"/>
+    <w:link w:val="Titel"/>
+    <w:uiPriority w:val="10"/>
+    <w:rsid w:val="007F458F"/>
+    <w:rPr>
+      <w:rFonts w:asciiTheme="majorHAnsi" w:eastAsiaTheme="majorEastAsia" w:hAnsiTheme="majorHAnsi" w:cstheme="majorBidi"/>
+      <w:caps/>
+      <w:color w:val="90C226" w:themeColor="accent1"/>
+      <w:spacing w:val="10"/>
+      <w:sz w:val="52"/>
+      <w:szCs w:val="52"/>
+    </w:rPr>
+  </w:style>
+  <w:style w:type="paragraph" w:styleId="Untertitel">
+    <w:name w:val="Subtitle"/>
+    <w:basedOn w:val="Standard"/>
+    <w:next w:val="Standard"/>
+    <w:link w:val="UntertitelZeichen"/>
+    <w:uiPriority w:val="11"/>
+    <w:qFormat/>
+    <w:rsid w:val="007F458F"/>
+    <w:pPr>
+      <w:spacing w:before="0" w:after="500" w:line="240" w:lineRule="auto"/>
+    </w:pPr>
+    <w:rPr>
+      <w:caps/>
+      <w:color w:val="595959" w:themeColor="text1" w:themeTint="A6"/>
+      <w:spacing w:val="10"/>
+      <w:sz w:val="21"/>
+      <w:szCs w:val="21"/>
+    </w:rPr>
+  </w:style>
+  <w:style w:type="character" w:customStyle="1" w:styleId="UntertitelZeichen">
+    <w:name w:val="Untertitel Zeichen"/>
+    <w:basedOn w:val="Absatzstandardschriftart"/>
+    <w:link w:val="Untertitel"/>
+    <w:uiPriority w:val="11"/>
+    <w:rsid w:val="007F458F"/>
+    <w:rPr>
+      <w:caps/>
+      <w:color w:val="595959" w:themeColor="text1" w:themeTint="A6"/>
+      <w:spacing w:val="10"/>
+      <w:sz w:val="21"/>
+      <w:szCs w:val="21"/>
+    </w:rPr>
+  </w:style>
+  <w:style w:type="paragraph" w:styleId="Kopfzeile">
+    <w:name w:val="header"/>
+    <w:basedOn w:val="Standard"/>
+    <w:link w:val="KopfzeileZeichen"/>
+    <w:uiPriority w:val="99"/>
+    <w:unhideWhenUsed/>
+    <w:pPr>
+      <w:tabs>
+        <w:tab w:val="center" w:pos="4320"/>
+        <w:tab w:val="right" w:pos="8640"/>
+      </w:tabs>
+    </w:pPr>
+  </w:style>
+  <w:style w:type="character" w:customStyle="1" w:styleId="KopfzeileZeichen">
+    <w:name w:val="Kopfzeile Zeichen"/>
+    <w:basedOn w:val="Absatzstandardschriftart"/>
+    <w:link w:val="Kopfzeile"/>
+    <w:uiPriority w:val="99"/>
+    <w:rPr>
+      <w:rFonts w:eastAsiaTheme="minorEastAsia"/>
+    </w:rPr>
+  </w:style>
+  <w:style w:type="paragraph" w:styleId="KeinLeerraum">
+    <w:name w:val="No Spacing"/>
+    <w:link w:val="KeinLeerraumZeichen"/>
+    <w:uiPriority w:val="1"/>
+    <w:qFormat/>
+    <w:rsid w:val="007F458F"/>
+    <w:pPr>
+      <w:spacing w:after="0" w:line="240" w:lineRule="auto"/>
+    </w:pPr>
+  </w:style>
+  <w:style w:type="character" w:customStyle="1" w:styleId="KeinLeerraumZeichen">
+    <w:name w:val="Kein Leerraum Zeichen"/>
+    <w:basedOn w:val="Absatzstandardschriftart"/>
+    <w:link w:val="KeinLeerraum"/>
+    <w:uiPriority w:val="1"/>
+  </w:style>
+  <w:style w:type="paragraph" w:styleId="Sprechblasentext">
+    <w:name w:val="Balloon Text"/>
+    <w:basedOn w:val="Standard"/>
+    <w:link w:val="SprechblasentextZeichen"/>
+    <w:uiPriority w:val="99"/>
+    <w:semiHidden/>
+    <w:unhideWhenUsed/>
+    <w:pPr>
+      <w:spacing w:after="0" w:line="240" w:lineRule="auto"/>
+    </w:pPr>
+    <w:rPr>
+      <w:rFonts w:ascii="Tahoma" w:hAnsi="Tahoma" w:cs="Tahoma"/>
+      <w:sz w:val="16"/>
+      <w:szCs w:val="16"/>
+    </w:rPr>
+  </w:style>
+  <w:style w:type="character" w:customStyle="1" w:styleId="SprechblasentextZeichen">
+    <w:name w:val="Sprechblasentext Zeichen"/>
+    <w:basedOn w:val="Absatzstandardschriftart"/>
+    <w:link w:val="Sprechblasentext"/>
+    <w:uiPriority w:val="99"/>
+    <w:semiHidden/>
+    <w:rPr>
+      <w:rFonts w:ascii="Tahoma" w:eastAsiaTheme="minorEastAsia" w:hAnsi="Tahoma" w:cs="Tahoma"/>
+      <w:sz w:val="16"/>
+      <w:szCs w:val="16"/>
+    </w:rPr>
+  </w:style>
+  <w:style w:type="character" w:customStyle="1" w:styleId="berschrift4Zeichen">
+    <w:name w:val="Überschrift 4 Zeichen"/>
+    <w:basedOn w:val="Absatzstandardschriftart"/>
+    <w:link w:val="berschrift4"/>
+    <w:uiPriority w:val="9"/>
+    <w:semiHidden/>
+    <w:rsid w:val="007F458F"/>
+    <w:rPr>
+      <w:caps/>
+      <w:color w:val="6B911C" w:themeColor="accent1" w:themeShade="BF"/>
+      <w:spacing w:val="10"/>
+    </w:rPr>
+  </w:style>
+  <w:style w:type="character" w:customStyle="1" w:styleId="berschrift5Zeichen">
+    <w:name w:val="Überschrift 5 Zeichen"/>
+    <w:basedOn w:val="Absatzstandardschriftart"/>
+    <w:link w:val="berschrift5"/>
+    <w:uiPriority w:val="9"/>
+    <w:semiHidden/>
+    <w:rsid w:val="007F458F"/>
+    <w:rPr>
+      <w:caps/>
+      <w:color w:val="6B911C" w:themeColor="accent1" w:themeShade="BF"/>
+      <w:spacing w:val="10"/>
+    </w:rPr>
+  </w:style>
+  <w:style w:type="character" w:customStyle="1" w:styleId="berschrift6Zeichen">
+    <w:name w:val="Überschrift 6 Zeichen"/>
+    <w:basedOn w:val="Absatzstandardschriftart"/>
+    <w:link w:val="berschrift6"/>
+    <w:uiPriority w:val="9"/>
+    <w:semiHidden/>
+    <w:rsid w:val="007F458F"/>
+    <w:rPr>
+      <w:caps/>
+      <w:color w:val="6B911C" w:themeColor="accent1" w:themeShade="BF"/>
+      <w:spacing w:val="10"/>
+    </w:rPr>
+  </w:style>
+  <w:style w:type="character" w:customStyle="1" w:styleId="berschrift7Zeichen">
+    <w:name w:val="Überschrift 7 Zeichen"/>
+    <w:basedOn w:val="Absatzstandardschriftart"/>
+    <w:link w:val="berschrift7"/>
+    <w:uiPriority w:val="9"/>
+    <w:semiHidden/>
+    <w:rsid w:val="007F458F"/>
+    <w:rPr>
+      <w:caps/>
+      <w:color w:val="6B911C" w:themeColor="accent1" w:themeShade="BF"/>
+      <w:spacing w:val="10"/>
+    </w:rPr>
+  </w:style>
+  <w:style w:type="character" w:customStyle="1" w:styleId="berschrift8Zeichen">
+    <w:name w:val="Überschrift 8 Zeichen"/>
+    <w:basedOn w:val="Absatzstandardschriftart"/>
+    <w:link w:val="berschrift8"/>
+    <w:uiPriority w:val="9"/>
+    <w:semiHidden/>
+    <w:rsid w:val="007F458F"/>
+    <w:rPr>
+      <w:caps/>
+      <w:spacing w:val="10"/>
+      <w:sz w:val="18"/>
+      <w:szCs w:val="18"/>
+    </w:rPr>
+  </w:style>
+  <w:style w:type="character" w:customStyle="1" w:styleId="berschrift9Zeichen">
+    <w:name w:val="Überschrift 9 Zeichen"/>
+    <w:basedOn w:val="Absatzstandardschriftart"/>
+    <w:link w:val="berschrift9"/>
+    <w:uiPriority w:val="9"/>
+    <w:semiHidden/>
+    <w:rsid w:val="007F458F"/>
+    <w:rPr>
+      <w:i/>
+      <w:iCs/>
+      <w:caps/>
+      <w:spacing w:val="10"/>
+      <w:sz w:val="18"/>
+      <w:szCs w:val="18"/>
+    </w:rPr>
+  </w:style>
+  <w:style w:type="paragraph" w:styleId="Beschriftung">
+    <w:name w:val="caption"/>
+    <w:basedOn w:val="Standard"/>
+    <w:next w:val="Standard"/>
+    <w:uiPriority w:val="35"/>
+    <w:semiHidden/>
+    <w:unhideWhenUsed/>
+    <w:qFormat/>
+    <w:rsid w:val="007F458F"/>
+    <w:rPr>
+      <w:b/>
+      <w:bCs/>
+      <w:color w:val="6B911C" w:themeColor="accent1" w:themeShade="BF"/>
+      <w:sz w:val="16"/>
+      <w:szCs w:val="16"/>
+    </w:rPr>
+  </w:style>
+  <w:style w:type="character" w:styleId="Betont">
+    <w:name w:val="Strong"/>
+    <w:uiPriority w:val="22"/>
+    <w:qFormat/>
+    <w:rsid w:val="007F458F"/>
+    <w:rPr>
+      <w:b/>
+      <w:bCs/>
+    </w:rPr>
+  </w:style>
+  <w:style w:type="character" w:styleId="Herausstellen">
+    <w:name w:val="Emphasis"/>
+    <w:uiPriority w:val="20"/>
+    <w:qFormat/>
+    <w:rsid w:val="007F458F"/>
+    <w:rPr>
+      <w:caps/>
+      <w:color w:val="476013" w:themeColor="accent1" w:themeShade="7F"/>
+      <w:spacing w:val="5"/>
+    </w:rPr>
+  </w:style>
+  <w:style w:type="paragraph" w:styleId="Listenabsatz">
+    <w:name w:val="List Paragraph"/>
+    <w:basedOn w:val="Standard"/>
+    <w:uiPriority w:val="34"/>
+    <w:qFormat/>
+    <w:pPr>
+      <w:ind w:left="720"/>
+      <w:contextualSpacing/>
+    </w:pPr>
+  </w:style>
+  <w:style w:type="paragraph" w:styleId="Anfhrungszeichen">
+    <w:name w:val="Quote"/>
+    <w:basedOn w:val="Standard"/>
+    <w:next w:val="Standard"/>
+    <w:link w:val="AnfhrungszeichenZeichen"/>
+    <w:uiPriority w:val="29"/>
+    <w:qFormat/>
+    <w:rsid w:val="007F458F"/>
+    <w:rPr>
+      <w:i/>
+      <w:iCs/>
+      <w:sz w:val="24"/>
+      <w:szCs w:val="24"/>
+    </w:rPr>
+  </w:style>
+  <w:style w:type="character" w:customStyle="1" w:styleId="AnfhrungszeichenZeichen">
+    <w:name w:val="Anführungszeichen Zeichen"/>
+    <w:basedOn w:val="Absatzstandardschriftart"/>
+    <w:link w:val="Anfhrungszeichen"/>
+    <w:uiPriority w:val="29"/>
+    <w:rsid w:val="007F458F"/>
+    <w:rPr>
+      <w:i/>
+      <w:iCs/>
+      <w:sz w:val="24"/>
+      <w:szCs w:val="24"/>
+    </w:rPr>
+  </w:style>
+  <w:style w:type="paragraph" w:styleId="IntensivesAnfhrungszeichen">
+    <w:name w:val="Intense Quote"/>
+    <w:basedOn w:val="Standard"/>
+    <w:next w:val="Standard"/>
+    <w:link w:val="IntensivesAnfhrungszeichenZeichen"/>
+    <w:uiPriority w:val="30"/>
+    <w:qFormat/>
+    <w:rsid w:val="007F458F"/>
+    <w:pPr>
+      <w:spacing w:before="240" w:after="240" w:line="240" w:lineRule="auto"/>
+      <w:ind w:left="1080" w:right="1080"/>
+      <w:jc w:val="center"/>
+    </w:pPr>
+    <w:rPr>
+      <w:color w:val="90C226" w:themeColor="accent1"/>
+      <w:sz w:val="24"/>
+      <w:szCs w:val="24"/>
+    </w:rPr>
+  </w:style>
+  <w:style w:type="character" w:customStyle="1" w:styleId="IntensivesAnfhrungszeichenZeichen">
+    <w:name w:val="Intensives Anführungszeichen Zeichen"/>
+    <w:basedOn w:val="Absatzstandardschriftart"/>
+    <w:link w:val="IntensivesAnfhrungszeichen"/>
+    <w:uiPriority w:val="30"/>
+    <w:rsid w:val="007F458F"/>
+    <w:rPr>
+      <w:color w:val="90C226" w:themeColor="accent1"/>
+      <w:sz w:val="24"/>
+      <w:szCs w:val="24"/>
+    </w:rPr>
+  </w:style>
+  <w:style w:type="character" w:styleId="SchwacheHervorhebung">
+    <w:name w:val="Subtle Emphasis"/>
+    <w:uiPriority w:val="19"/>
+    <w:qFormat/>
+    <w:rsid w:val="007F458F"/>
+    <w:rPr>
+      <w:i/>
+      <w:iCs/>
+      <w:color w:val="476013" w:themeColor="accent1" w:themeShade="7F"/>
+    </w:rPr>
+  </w:style>
+  <w:style w:type="character" w:styleId="IntensiveHervorhebung">
+    <w:name w:val="Intense Emphasis"/>
+    <w:uiPriority w:val="21"/>
+    <w:qFormat/>
+    <w:rsid w:val="007F458F"/>
+    <w:rPr>
+      <w:b/>
+      <w:bCs/>
+      <w:caps/>
+      <w:color w:val="476013" w:themeColor="accent1" w:themeShade="7F"/>
+      <w:spacing w:val="10"/>
+    </w:rPr>
+  </w:style>
+  <w:style w:type="character" w:styleId="SchwacherVerweis">
+    <w:name w:val="Subtle Reference"/>
+    <w:uiPriority w:val="31"/>
+    <w:qFormat/>
+    <w:rsid w:val="007F458F"/>
+    <w:rPr>
+      <w:b/>
+      <w:bCs/>
+      <w:color w:val="90C226" w:themeColor="accent1"/>
+    </w:rPr>
+  </w:style>
+  <w:style w:type="character" w:styleId="IntensiverVerweis">
+    <w:name w:val="Intense Reference"/>
+    <w:uiPriority w:val="32"/>
+    <w:qFormat/>
+    <w:rsid w:val="007F458F"/>
+    <w:rPr>
+      <w:b/>
+      <w:bCs/>
+      <w:i/>
+      <w:iCs/>
+      <w:caps/>
+      <w:color w:val="90C226" w:themeColor="accent1"/>
+    </w:rPr>
+  </w:style>
+  <w:style w:type="character" w:styleId="Buchtitel">
+    <w:name w:val="Book Title"/>
+    <w:uiPriority w:val="33"/>
+    <w:qFormat/>
+    <w:rsid w:val="007F458F"/>
+    <w:rPr>
+      <w:b/>
+      <w:bCs/>
+      <w:i/>
+      <w:iCs/>
+      <w:spacing w:val="0"/>
+    </w:rPr>
+  </w:style>
+  <w:style w:type="paragraph" w:styleId="Inhaltsverzeichnisberschrift">
+    <w:name w:val="TOC Heading"/>
+    <w:basedOn w:val="berschrift1"/>
+    <w:next w:val="Standard"/>
+    <w:uiPriority w:val="39"/>
+    <w:semiHidden/>
+    <w:unhideWhenUsed/>
+    <w:qFormat/>
+    <w:rsid w:val="007F458F"/>
+    <w:pPr>
+      <w:outlineLvl w:val="9"/>
+    </w:pPr>
+  </w:style>
+  <w:style w:type="character" w:styleId="Platzhaltertext">
+    <w:name w:val="Placeholder Text"/>
+    <w:basedOn w:val="Absatzstandardschriftart"/>
+    <w:uiPriority w:val="99"/>
+    <w:semiHidden/>
+    <w:rPr>
+      <w:color w:val="808080"/>
+    </w:rPr>
+  </w:style>
+  <w:style w:type="paragraph" w:styleId="Fuzeile">
+    <w:name w:val="footer"/>
+    <w:basedOn w:val="Standard"/>
+    <w:link w:val="FuzeileZeichen"/>
+    <w:uiPriority w:val="99"/>
+    <w:unhideWhenUsed/>
+    <w:pPr>
+      <w:tabs>
+        <w:tab w:val="center" w:pos="4680"/>
+        <w:tab w:val="right" w:pos="9360"/>
+      </w:tabs>
+      <w:spacing w:after="0" w:line="240" w:lineRule="auto"/>
+    </w:pPr>
+  </w:style>
+  <w:style w:type="character" w:customStyle="1" w:styleId="FuzeileZeichen">
+    <w:name w:val="Fußzeile Zeichen"/>
+    <w:basedOn w:val="Absatzstandardschriftart"/>
     <w:link w:val="Fuzeile"/>
     <w:uiPriority w:val="99"/>
   </w:style>
@@ -7672,47 +8265,47 @@
 </file>
 
 <file path=word/glossary/document.xml><?xml version="1.0" encoding="utf-8"?>
-<w:glossaryDocument xmlns:wpc="http://schemas.microsoft.com/office/word/2010/wordprocessingCanvas" xmlns:mc="http://schemas.openxmlformats.org/markup-compatibility/2006" xmlns:o="urn:schemas-microsoft-com:office:office" xmlns:r="http://schemas.openxmlformats.org/officeDocument/2006/relationships" xmlns:m="http://schemas.openxmlformats.org/officeDocument/2006/math" xmlns:v="urn:schemas-microsoft-com:vml" xmlns:wp14="http://schemas.microsoft.com/office/word/2010/wordprocessingDrawing" xmlns:wp="http://schemas.openxmlformats.org/drawingml/2006/wordprocessingDrawing" xmlns:w10="urn:schemas-microsoft-com:office:word" xmlns:w="http://schemas.openxmlformats.org/wordprocessingml/2006/main" xmlns:w14="http://schemas.microsoft.com/office/word/2010/wordml" xmlns:w15="http://schemas.microsoft.com/office/word/2012/wordml" xmlns:wpg="http://schemas.microsoft.com/office/word/2010/wordprocessingGroup" xmlns:wpi="http://schemas.microsoft.com/office/word/2010/wordprocessingInk" xmlns:wne="http://schemas.microsoft.com/office/word/2006/wordml" xmlns:wps="http://schemas.microsoft.com/office/word/2010/wordprocessingShape" mc:Ignorable="w14 w15 wp14"/>
+<w:glossaryDocument xmlns:wpc="http://schemas.microsoft.com/office/word/2010/wordprocessingCanvas" xmlns:mo="http://schemas.microsoft.com/office/mac/office/2008/main" xmlns:mc="http://schemas.openxmlformats.org/markup-compatibility/2006" xmlns:mv="urn:schemas-microsoft-com:mac:vml" xmlns:o="urn:schemas-microsoft-com:office:office" xmlns:r="http://schemas.openxmlformats.org/officeDocument/2006/relationships" xmlns:m="http://schemas.openxmlformats.org/officeDocument/2006/math" xmlns:v="urn:schemas-microsoft-com:vml" xmlns:wp14="http://schemas.microsoft.com/office/word/2010/wordprocessingDrawing" xmlns:wp="http://schemas.openxmlformats.org/drawingml/2006/wordprocessingDrawing" xmlns:w10="urn:schemas-microsoft-com:office:word" xmlns:w="http://schemas.openxmlformats.org/wordprocessingml/2006/main" xmlns:w14="http://schemas.microsoft.com/office/word/2010/wordml" xmlns:wpg="http://schemas.microsoft.com/office/word/2010/wordprocessingGroup" xmlns:wpi="http://schemas.microsoft.com/office/word/2010/wordprocessingInk" xmlns:wne="http://schemas.microsoft.com/office/word/2006/wordml" xmlns:wps="http://schemas.microsoft.com/office/word/2010/wordprocessingShape" mc:Ignorable="w14 wp14"/>
 </file>
 
 <file path=word/glossary/fontTable.xml><?xml version="1.0" encoding="utf-8"?>
-<w:fonts xmlns:mc="http://schemas.openxmlformats.org/markup-compatibility/2006" xmlns:r="http://schemas.openxmlformats.org/officeDocument/2006/relationships" xmlns:w="http://schemas.openxmlformats.org/wordprocessingml/2006/main" xmlns:w14="http://schemas.microsoft.com/office/word/2010/wordml" xmlns:w15="http://schemas.microsoft.com/office/word/2012/wordml" mc:Ignorable="w14 w15">
+<w:fonts xmlns:mc="http://schemas.openxmlformats.org/markup-compatibility/2006" xmlns:r="http://schemas.openxmlformats.org/officeDocument/2006/relationships" xmlns:w="http://schemas.openxmlformats.org/wordprocessingml/2006/main" xmlns:w14="http://schemas.microsoft.com/office/word/2010/wordml" mc:Ignorable="w14">
   <w:font w:name="Trebuchet MS">
     <w:panose1 w:val="020B0603020202020204"/>
     <w:charset w:val="00"/>
-    <w:family w:val="swiss"/>
+    <w:family w:val="auto"/>
     <w:pitch w:val="variable"/>
-    <w:sig w:usb0="00000287" w:usb1="00000003" w:usb2="00000000" w:usb3="00000000" w:csb0="0000009F" w:csb1="00000000"/>
+    <w:sig w:usb0="00000287" w:usb1="00000000" w:usb2="00000000" w:usb3="00000000" w:csb0="0000009F" w:csb1="00000000"/>
   </w:font>
-  <w:font w:name="Meiryo">
-    <w:panose1 w:val="020B0604030504040204"/>
-    <w:charset w:val="80"/>
-    <w:family w:val="swiss"/>
+  <w:font w:name="メイリオ">
+    <w:charset w:val="4E"/>
+    <w:family w:val="auto"/>
     <w:pitch w:val="variable"/>
-    <w:sig w:usb0="E00002FF" w:usb1="6AC7FFFF" w:usb2="08000012" w:usb3="00000000" w:csb0="0002009F" w:csb1="00000000"/>
+    <w:sig w:usb0="00000001" w:usb1="08070000" w:usb2="00000010" w:usb3="00000000" w:csb0="00020000" w:csb1="00000000"/>
+  </w:font>
+  <w:font w:name="Times New Roman">
+    <w:panose1 w:val="02020603050405020304"/>
+    <w:charset w:val="00"/>
+    <w:family w:val="auto"/>
+    <w:pitch w:val="variable"/>
+    <w:sig w:usb0="E0002AFF" w:usb1="C0007841" w:usb2="00000009" w:usb3="00000000" w:csb0="000001FF" w:csb1="00000000"/>
   </w:font>
   <w:font w:name="Tahoma">
     <w:panose1 w:val="020B0604030504040204"/>
     <w:charset w:val="00"/>
-    <w:family w:val="swiss"/>
+    <w:family w:val="auto"/>
     <w:pitch w:val="variable"/>
-    <w:sig w:usb0="E1002EFF" w:usb1="C000605B" w:usb2="00000029" w:usb3="00000000" w:csb0="000101FF" w:csb1="00000000"/>
-  </w:font>
-  <w:font w:name="Times New Roman">
-    <w:panose1 w:val="02020603050405020304"/>
-    <w:charset w:val="00"/>
-    <w:family w:val="roman"/>
-    <w:pitch w:val="variable"/>
-    <w:sig w:usb0="E0002AFF" w:usb1="C0007843" w:usb2="00000009" w:usb3="00000000" w:csb0="000001FF" w:csb1="00000000"/>
+    <w:sig w:usb0="00000003" w:usb1="00000000" w:usb2="00000000" w:usb3="00000000" w:csb0="00000001" w:csb1="00000000"/>
   </w:font>
   <w:font w:name="Cambria Math">
     <w:panose1 w:val="02040503050406030204"/>
     <w:charset w:val="00"/>
-    <w:family w:val="roman"/>
+    <w:family w:val="auto"/>
     <w:pitch w:val="variable"/>
     <w:sig w:usb0="E00002FF" w:usb1="420024FF" w:usb2="00000000" w:usb3="00000000" w:csb0="0000019F" w:csb1="00000000"/>
   </w:font>
   <w:font w:name="CMMI10">
+    <w:altName w:val="Cambria"/>
     <w:panose1 w:val="00000000000000000000"/>
     <w:charset w:val="00"/>
     <w:family w:val="auto"/>
@@ -7721,6 +8314,7 @@
     <w:sig w:usb0="00000003" w:usb1="00000000" w:usb2="00000000" w:usb3="00000000" w:csb0="00000001" w:csb1="00000000"/>
   </w:font>
   <w:font w:name="CMR10">
+    <w:altName w:val="Cambria"/>
     <w:panose1 w:val="00000000000000000000"/>
     <w:charset w:val="00"/>
     <w:family w:val="auto"/>
@@ -7731,7 +8325,7 @@
   <w:font w:name="Wingdings 2">
     <w:panose1 w:val="05020102010507070707"/>
     <w:charset w:val="02"/>
-    <w:family w:val="roman"/>
+    <w:family w:val="auto"/>
     <w:pitch w:val="variable"/>
     <w:sig w:usb0="00000000" w:usb1="10000000" w:usb2="00000000" w:usb3="00000000" w:csb0="80000000" w:csb1="00000000"/>
   </w:font>
@@ -7742,41 +8336,44 @@
     <w:pitch w:val="variable"/>
     <w:sig w:usb0="00000000" w:usb1="10000000" w:usb2="00000000" w:usb3="00000000" w:csb0="80000000" w:csb1="00000000"/>
   </w:font>
+  <w:font w:name="Arial">
+    <w:panose1 w:val="020B0604020202020204"/>
+    <w:charset w:val="00"/>
+    <w:family w:val="auto"/>
+    <w:pitch w:val="variable"/>
+    <w:sig w:usb0="E0002AFF" w:usb1="C0007843" w:usb2="00000009" w:usb3="00000000" w:csb0="000001FF" w:csb1="00000000"/>
+  </w:font>
+  <w:font w:name="Cambria">
+    <w:panose1 w:val="02040503050406030204"/>
+    <w:charset w:val="00"/>
+    <w:family w:val="auto"/>
+    <w:pitch w:val="variable"/>
+    <w:sig w:usb0="E00002FF" w:usb1="400004FF" w:usb2="00000000" w:usb3="00000000" w:csb0="0000019F" w:csb1="00000000"/>
+  </w:font>
+  <w:font w:name="ＭＳ 明朝">
+    <w:charset w:val="4E"/>
+    <w:family w:val="auto"/>
+    <w:pitch w:val="variable"/>
+    <w:sig w:usb0="00000001" w:usb1="08070000" w:usb2="00000010" w:usb3="00000000" w:csb0="00020000" w:csb1="00000000"/>
+  </w:font>
+  <w:font w:name="ＭＳ ゴシック">
+    <w:charset w:val="4E"/>
+    <w:family w:val="auto"/>
+    <w:pitch w:val="variable"/>
+    <w:sig w:usb0="00000001" w:usb1="08070000" w:usb2="00000010" w:usb3="00000000" w:csb0="00020000" w:csb1="00000000"/>
+  </w:font>
   <w:font w:name="Calibri">
     <w:panose1 w:val="020F0502020204030204"/>
     <w:charset w:val="00"/>
-    <w:family w:val="swiss"/>
+    <w:family w:val="auto"/>
     <w:pitch w:val="variable"/>
-    <w:sig w:usb0="E00002FF" w:usb1="4000ACFF" w:usb2="00000001" w:usb3="00000000" w:csb0="0000019F" w:csb1="00000000"/>
-  </w:font>
-  <w:font w:name="MS Mincho">
-    <w:altName w:val="ＭＳ 明朝"/>
-    <w:panose1 w:val="02020609040205080304"/>
-    <w:charset w:val="80"/>
-    <w:family w:val="modern"/>
-    <w:pitch w:val="fixed"/>
-    <w:sig w:usb0="E00002FF" w:usb1="6AC7FDFB" w:usb2="08000012" w:usb3="00000000" w:csb0="0002009F" w:csb1="00000000"/>
-  </w:font>
-  <w:font w:name="MS Gothic">
-    <w:altName w:val="ＭＳ ゴシック"/>
-    <w:panose1 w:val="020B0609070205080204"/>
-    <w:charset w:val="80"/>
-    <w:family w:val="modern"/>
-    <w:pitch w:val="fixed"/>
-    <w:sig w:usb0="E00002FF" w:usb1="6AC7FDFB" w:usb2="08000012" w:usb3="00000000" w:csb0="0002009F" w:csb1="00000000"/>
-  </w:font>
-  <w:font w:name="Calibri Light">
-    <w:panose1 w:val="020F0302020204030204"/>
-    <w:charset w:val="00"/>
-    <w:family w:val="swiss"/>
-    <w:pitch w:val="variable"/>
-    <w:sig w:usb0="A00002EF" w:usb1="4000207B" w:usb2="00000000" w:usb3="00000000" w:csb0="0000019F" w:csb1="00000000"/>
+    <w:sig w:usb0="E10002FF" w:usb1="4000ACFF" w:usb2="00000009" w:usb3="00000000" w:csb0="0000019F" w:csb1="00000000"/>
   </w:font>
 </w:fonts>
 </file>
 
 <file path=word/glossary/settings.xml><?xml version="1.0" encoding="utf-8"?>
-<w:settings xmlns:mc="http://schemas.openxmlformats.org/markup-compatibility/2006" xmlns:o="urn:schemas-microsoft-com:office:office" xmlns:r="http://schemas.openxmlformats.org/officeDocument/2006/relationships" xmlns:m="http://schemas.openxmlformats.org/officeDocument/2006/math" xmlns:v="urn:schemas-microsoft-com:vml" xmlns:w10="urn:schemas-microsoft-com:office:word" xmlns:w="http://schemas.openxmlformats.org/wordprocessingml/2006/main" xmlns:w14="http://schemas.microsoft.com/office/word/2010/wordml" xmlns:w15="http://schemas.microsoft.com/office/word/2012/wordml" xmlns:sl="http://schemas.openxmlformats.org/schemaLibrary/2006/main" mc:Ignorable="w14 w15">
+<w:settings xmlns:mc="http://schemas.openxmlformats.org/markup-compatibility/2006" xmlns:o="urn:schemas-microsoft-com:office:office" xmlns:r="http://schemas.openxmlformats.org/officeDocument/2006/relationships" xmlns:m="http://schemas.openxmlformats.org/officeDocument/2006/math" xmlns:v="urn:schemas-microsoft-com:vml" xmlns:w10="urn:schemas-microsoft-com:office:word" xmlns:w="http://schemas.openxmlformats.org/wordprocessingml/2006/main" xmlns:w14="http://schemas.microsoft.com/office/word/2010/wordml" xmlns:sl="http://schemas.openxmlformats.org/schemaLibrary/2006/main" mc:Ignorable="w14">
   <w:view w:val="normal"/>
   <w:defaultTabStop w:val="708"/>
   <w:hyphenationZone w:val="425"/>
@@ -7790,6 +8387,7 @@
   </w:compat>
   <w:rsids>
     <w:rsidRoot w:val="00DB72E1"/>
+    <w:rsid w:val="002205C3"/>
     <w:rsid w:val="0031304E"/>
     <w:rsid w:val="00565F02"/>
     <w:rsid w:val="00AE11D4"/>
@@ -7818,7 +8416,7 @@
 </file>
 
 <file path=word/glossary/styles.xml><?xml version="1.0" encoding="utf-8"?>
-<w:styles xmlns:mc="http://schemas.openxmlformats.org/markup-compatibility/2006" xmlns:r="http://schemas.openxmlformats.org/officeDocument/2006/relationships" xmlns:w="http://schemas.openxmlformats.org/wordprocessingml/2006/main" xmlns:w14="http://schemas.microsoft.com/office/word/2010/wordml" xmlns:w15="http://schemas.microsoft.com/office/word/2012/wordml" mc:Ignorable="w14 w15">
+<w:styles xmlns:mc="http://schemas.openxmlformats.org/markup-compatibility/2006" xmlns:r="http://schemas.openxmlformats.org/officeDocument/2006/relationships" xmlns:w="http://schemas.openxmlformats.org/wordprocessingml/2006/main" xmlns:w14="http://schemas.microsoft.com/office/word/2010/wordml" mc:Ignorable="w14">
   <w:docDefaults>
     <w:rPrDefault>
       <w:rPr>
@@ -7830,375 +8428,159 @@
     </w:rPrDefault>
     <w:pPrDefault/>
   </w:docDefaults>
-  <w:latentStyles w:defLockedState="0" w:defUIPriority="99" w:defSemiHidden="0" w:defUnhideWhenUsed="0" w:defQFormat="0" w:count="371">
-    <w:lsdException w:name="Normal" w:uiPriority="0" w:qFormat="1"/>
-    <w:lsdException w:name="heading 1" w:uiPriority="9" w:qFormat="1"/>
-    <w:lsdException w:name="heading 2" w:semiHidden="1" w:uiPriority="9" w:unhideWhenUsed="1" w:qFormat="1"/>
-    <w:lsdException w:name="heading 3" w:semiHidden="1" w:uiPriority="9" w:unhideWhenUsed="1" w:qFormat="1"/>
-    <w:lsdException w:name="heading 4" w:semiHidden="1" w:uiPriority="9" w:unhideWhenUsed="1" w:qFormat="1"/>
-    <w:lsdException w:name="heading 5" w:semiHidden="1" w:uiPriority="9" w:unhideWhenUsed="1" w:qFormat="1"/>
-    <w:lsdException w:name="heading 6" w:semiHidden="1" w:uiPriority="9" w:unhideWhenUsed="1" w:qFormat="1"/>
-    <w:lsdException w:name="heading 7" w:semiHidden="1" w:uiPriority="9" w:unhideWhenUsed="1" w:qFormat="1"/>
-    <w:lsdException w:name="heading 8" w:semiHidden="1" w:uiPriority="9" w:unhideWhenUsed="1" w:qFormat="1"/>
-    <w:lsdException w:name="heading 9" w:semiHidden="1" w:uiPriority="9" w:unhideWhenUsed="1" w:qFormat="1"/>
-    <w:lsdException w:name="index 1" w:semiHidden="1" w:unhideWhenUsed="1"/>
-    <w:lsdException w:name="index 2" w:semiHidden="1" w:unhideWhenUsed="1"/>
-    <w:lsdException w:name="index 3" w:semiHidden="1" w:unhideWhenUsed="1"/>
-    <w:lsdException w:name="index 4" w:semiHidden="1" w:unhideWhenUsed="1"/>
-    <w:lsdException w:name="index 5" w:semiHidden="1" w:unhideWhenUsed="1"/>
-    <w:lsdException w:name="index 6" w:semiHidden="1" w:unhideWhenUsed="1"/>
-    <w:lsdException w:name="index 7" w:semiHidden="1" w:unhideWhenUsed="1"/>
-    <w:lsdException w:name="index 8" w:semiHidden="1" w:unhideWhenUsed="1"/>
-    <w:lsdException w:name="index 9" w:semiHidden="1" w:unhideWhenUsed="1"/>
-    <w:lsdException w:name="toc 1" w:semiHidden="1" w:uiPriority="39" w:unhideWhenUsed="1"/>
-    <w:lsdException w:name="toc 2" w:semiHidden="1" w:uiPriority="39" w:unhideWhenUsed="1"/>
-    <w:lsdException w:name="toc 3" w:semiHidden="1" w:uiPriority="39" w:unhideWhenUsed="1"/>
-    <w:lsdException w:name="toc 4" w:semiHidden="1" w:uiPriority="39" w:unhideWhenUsed="1"/>
-    <w:lsdException w:name="toc 5" w:semiHidden="1" w:uiPriority="39" w:unhideWhenUsed="1"/>
-    <w:lsdException w:name="toc 6" w:semiHidden="1" w:uiPriority="39" w:unhideWhenUsed="1"/>
-    <w:lsdException w:name="toc 7" w:semiHidden="1" w:uiPriority="39" w:unhideWhenUsed="1"/>
-    <w:lsdException w:name="toc 8" w:semiHidden="1" w:uiPriority="39" w:unhideWhenUsed="1"/>
-    <w:lsdException w:name="toc 9" w:semiHidden="1" w:uiPriority="39" w:unhideWhenUsed="1"/>
-    <w:lsdException w:name="Normal Indent" w:semiHidden="1" w:unhideWhenUsed="1"/>
-    <w:lsdException w:name="footnote text" w:semiHidden="1" w:unhideWhenUsed="1"/>
-    <w:lsdException w:name="annotation text" w:semiHidden="1" w:unhideWhenUsed="1"/>
-    <w:lsdException w:name="header" w:semiHidden="1" w:unhideWhenUsed="1"/>
-    <w:lsdException w:name="footer" w:semiHidden="1" w:unhideWhenUsed="1"/>
-    <w:lsdException w:name="index heading" w:semiHidden="1" w:unhideWhenUsed="1"/>
-    <w:lsdException w:name="caption" w:semiHidden="1" w:uiPriority="35" w:unhideWhenUsed="1" w:qFormat="1"/>
-    <w:lsdException w:name="table of figures" w:semiHidden="1" w:unhideWhenUsed="1"/>
-    <w:lsdException w:name="envelope address" w:semiHidden="1" w:unhideWhenUsed="1"/>
-    <w:lsdException w:name="envelope return" w:semiHidden="1" w:unhideWhenUsed="1"/>
-    <w:lsdException w:name="footnote reference" w:semiHidden="1" w:unhideWhenUsed="1"/>
-    <w:lsdException w:name="annotation reference" w:semiHidden="1" w:unhideWhenUsed="1"/>
-    <w:lsdException w:name="line number" w:semiHidden="1" w:unhideWhenUsed="1"/>
-    <w:lsdException w:name="page number" w:semiHidden="1" w:unhideWhenUsed="1"/>
-    <w:lsdException w:name="endnote reference" w:semiHidden="1" w:unhideWhenUsed="1"/>
-    <w:lsdException w:name="endnote text" w:semiHidden="1" w:unhideWhenUsed="1"/>
-    <w:lsdException w:name="table of authorities" w:semiHidden="1" w:unhideWhenUsed="1"/>
-    <w:lsdException w:name="macro" w:semiHidden="1" w:unhideWhenUsed="1"/>
-    <w:lsdException w:name="toa heading" w:semiHidden="1" w:unhideWhenUsed="1"/>
-    <w:lsdException w:name="List" w:semiHidden="1" w:unhideWhenUsed="1"/>
-    <w:lsdException w:name="List Bullet" w:semiHidden="1" w:unhideWhenUsed="1"/>
-    <w:lsdException w:name="List Number" w:semiHidden="1" w:unhideWhenUsed="1"/>
-    <w:lsdException w:name="List 2" w:semiHidden="1" w:unhideWhenUsed="1"/>
-    <w:lsdException w:name="List 3" w:semiHidden="1" w:unhideWhenUsed="1"/>
-    <w:lsdException w:name="List 4" w:semiHidden="1" w:unhideWhenUsed="1"/>
-    <w:lsdException w:name="List 5" w:semiHidden="1" w:unhideWhenUsed="1"/>
-    <w:lsdException w:name="List Bullet 2" w:semiHidden="1" w:unhideWhenUsed="1"/>
-    <w:lsdException w:name="List Bullet 3" w:semiHidden="1" w:unhideWhenUsed="1"/>
-    <w:lsdException w:name="List Bullet 4" w:semiHidden="1" w:unhideWhenUsed="1"/>
-    <w:lsdException w:name="List Bullet 5" w:semiHidden="1" w:unhideWhenUsed="1"/>
-    <w:lsdException w:name="List Number 2" w:semiHidden="1" w:unhideWhenUsed="1"/>
-    <w:lsdException w:name="List Number 3" w:semiHidden="1" w:unhideWhenUsed="1"/>
-    <w:lsdException w:name="List Number 4" w:semiHidden="1" w:unhideWhenUsed="1"/>
-    <w:lsdException w:name="List Number 5" w:semiHidden="1" w:unhideWhenUsed="1"/>
-    <w:lsdException w:name="Title" w:uiPriority="10" w:qFormat="1"/>
-    <w:lsdException w:name="Closing" w:semiHidden="1" w:unhideWhenUsed="1"/>
-    <w:lsdException w:name="Signature" w:semiHidden="1" w:unhideWhenUsed="1"/>
-    <w:lsdException w:name="Default Paragraph Font" w:semiHidden="1" w:uiPriority="1" w:unhideWhenUsed="1"/>
-    <w:lsdException w:name="Body Text" w:semiHidden="1" w:unhideWhenUsed="1"/>
-    <w:lsdException w:name="Body Text Indent" w:semiHidden="1" w:unhideWhenUsed="1"/>
-    <w:lsdException w:name="List Continue" w:semiHidden="1" w:unhideWhenUsed="1"/>
-    <w:lsdException w:name="List Continue 2" w:semiHidden="1" w:unhideWhenUsed="1"/>
-    <w:lsdException w:name="List Continue 3" w:semiHidden="1" w:unhideWhenUsed="1"/>
-    <w:lsdException w:name="List Continue 4" w:semiHidden="1" w:unhideWhenUsed="1"/>
-    <w:lsdException w:name="List Continue 5" w:semiHidden="1" w:unhideWhenUsed="1"/>
-    <w:lsdException w:name="Message Header" w:semiHidden="1" w:unhideWhenUsed="1"/>
-    <w:lsdException w:name="Subtitle" w:uiPriority="11" w:qFormat="1"/>
-    <w:lsdException w:name="Salutation" w:semiHidden="1" w:unhideWhenUsed="1"/>
-    <w:lsdException w:name="Date" w:semiHidden="1" w:unhideWhenUsed="1"/>
-    <w:lsdException w:name="Body Text First Indent" w:semiHidden="1" w:unhideWhenUsed="1"/>
-    <w:lsdException w:name="Body Text First Indent 2" w:semiHidden="1" w:unhideWhenUsed="1"/>
-    <w:lsdException w:name="Note Heading" w:semiHidden="1" w:unhideWhenUsed="1"/>
-    <w:lsdException w:name="Body Text 2" w:semiHidden="1" w:unhideWhenUsed="1"/>
-    <w:lsdException w:name="Body Text 3" w:semiHidden="1" w:unhideWhenUsed="1"/>
-    <w:lsdException w:name="Body Text Indent 2" w:semiHidden="1" w:unhideWhenUsed="1"/>
-    <w:lsdException w:name="Body Text Indent 3" w:semiHidden="1" w:unhideWhenUsed="1"/>
-    <w:lsdException w:name="Block Text" w:semiHidden="1" w:unhideWhenUsed="1"/>
-    <w:lsdException w:name="Hyperlink" w:semiHidden="1" w:unhideWhenUsed="1"/>
-    <w:lsdException w:name="FollowedHyperlink" w:semiHidden="1" w:unhideWhenUsed="1"/>
-    <w:lsdException w:name="Strong" w:uiPriority="22" w:qFormat="1"/>
-    <w:lsdException w:name="Emphasis" w:uiPriority="20" w:qFormat="1"/>
-    <w:lsdException w:name="Document Map" w:semiHidden="1" w:unhideWhenUsed="1"/>
-    <w:lsdException w:name="Plain Text" w:semiHidden="1" w:unhideWhenUsed="1"/>
-    <w:lsdException w:name="E-mail Signature" w:semiHidden="1" w:unhideWhenUsed="1"/>
-    <w:lsdException w:name="HTML Top of Form" w:semiHidden="1" w:unhideWhenUsed="1"/>
-    <w:lsdException w:name="HTML Bottom of Form" w:semiHidden="1" w:unhideWhenUsed="1"/>
-    <w:lsdException w:name="Normal (Web)" w:semiHidden="1" w:unhideWhenUsed="1"/>
-    <w:lsdException w:name="HTML Acronym" w:semiHidden="1" w:unhideWhenUsed="1"/>
-    <w:lsdException w:name="HTML Address" w:semiHidden="1" w:unhideWhenUsed="1"/>
-    <w:lsdException w:name="HTML Cite" w:semiHidden="1" w:unhideWhenUsed="1"/>
-    <w:lsdException w:name="HTML Code" w:semiHidden="1" w:unhideWhenUsed="1"/>
-    <w:lsdException w:name="HTML Definition" w:semiHidden="1" w:unhideWhenUsed="1"/>
-    <w:lsdException w:name="HTML Keyboard" w:semiHidden="1" w:unhideWhenUsed="1"/>
-    <w:lsdException w:name="HTML Preformatted" w:semiHidden="1" w:unhideWhenUsed="1"/>
-    <w:lsdException w:name="HTML Sample" w:semiHidden="1" w:unhideWhenUsed="1"/>
-    <w:lsdException w:name="HTML Typewriter" w:semiHidden="1" w:unhideWhenUsed="1"/>
-    <w:lsdException w:name="HTML Variable" w:semiHidden="1" w:unhideWhenUsed="1"/>
-    <w:lsdException w:name="Normal Table" w:semiHidden="1" w:unhideWhenUsed="1"/>
-    <w:lsdException w:name="annotation subject" w:semiHidden="1" w:unhideWhenUsed="1"/>
-    <w:lsdException w:name="No List" w:semiHidden="1" w:unhideWhenUsed="1"/>
-    <w:lsdException w:name="Outline List 1" w:semiHidden="1" w:unhideWhenUsed="1"/>
-    <w:lsdException w:name="Outline List 2" w:semiHidden="1" w:unhideWhenUsed="1"/>
-    <w:lsdException w:name="Outline List 3" w:semiHidden="1" w:unhideWhenUsed="1"/>
-    <w:lsdException w:name="Table Simple 1" w:semiHidden="1" w:unhideWhenUsed="1"/>
-    <w:lsdException w:name="Table Simple 2" w:semiHidden="1" w:unhideWhenUsed="1"/>
-    <w:lsdException w:name="Table Simple 3" w:semiHidden="1" w:unhideWhenUsed="1"/>
-    <w:lsdException w:name="Table Classic 1" w:semiHidden="1" w:unhideWhenUsed="1"/>
-    <w:lsdException w:name="Table Classic 2" w:semiHidden="1" w:unhideWhenUsed="1"/>
-    <w:lsdException w:name="Table Classic 3" w:semiHidden="1" w:unhideWhenUsed="1"/>
-    <w:lsdException w:name="Table Classic 4" w:semiHidden="1" w:unhideWhenUsed="1"/>
-    <w:lsdException w:name="Table Colorful 1" w:semiHidden="1" w:unhideWhenUsed="1"/>
-    <w:lsdException w:name="Table Colorful 2" w:semiHidden="1" w:unhideWhenUsed="1"/>
-    <w:lsdException w:name="Table Colorful 3" w:semiHidden="1" w:unhideWhenUsed="1"/>
-    <w:lsdException w:name="Table Columns 1" w:semiHidden="1" w:unhideWhenUsed="1"/>
-    <w:lsdException w:name="Table Columns 2" w:semiHidden="1" w:unhideWhenUsed="1"/>
-    <w:lsdException w:name="Table Columns 3" w:semiHidden="1" w:unhideWhenUsed="1"/>
-    <w:lsdException w:name="Table Columns 4" w:semiHidden="1" w:unhideWhenUsed="1"/>
-    <w:lsdException w:name="Table Columns 5" w:semiHidden="1" w:unhideWhenUsed="1"/>
-    <w:lsdException w:name="Table Grid 1" w:semiHidden="1" w:unhideWhenUsed="1"/>
-    <w:lsdException w:name="Table Grid 2" w:semiHidden="1" w:unhideWhenUsed="1"/>
-    <w:lsdException w:name="Table Grid 3" w:semiHidden="1" w:unhideWhenUsed="1"/>
-    <w:lsdException w:name="Table Grid 4" w:semiHidden="1" w:unhideWhenUsed="1"/>
-    <w:lsdException w:name="Table Grid 5" w:semiHidden="1" w:unhideWhenUsed="1"/>
-    <w:lsdException w:name="Table Grid 6" w:semiHidden="1" w:unhideWhenUsed="1"/>
-    <w:lsdException w:name="Table Grid 7" w:semiHidden="1" w:unhideWhenUsed="1"/>
-    <w:lsdException w:name="Table Grid 8" w:semiHidden="1" w:unhideWhenUsed="1"/>
-    <w:lsdException w:name="Table List 1" w:semiHidden="1" w:unhideWhenUsed="1"/>
-    <w:lsdException w:name="Table List 2" w:semiHidden="1" w:unhideWhenUsed="1"/>
-    <w:lsdException w:name="Table List 3" w:semiHidden="1" w:unhideWhenUsed="1"/>
-    <w:lsdException w:name="Table List 4" w:semiHidden="1" w:unhideWhenUsed="1"/>
-    <w:lsdException w:name="Table List 5" w:semiHidden="1" w:unhideWhenUsed="1"/>
-    <w:lsdException w:name="Table List 6" w:semiHidden="1" w:unhideWhenUsed="1"/>
-    <w:lsdException w:name="Table List 7" w:semiHidden="1" w:unhideWhenUsed="1"/>
-    <w:lsdException w:name="Table List 8" w:semiHidden="1" w:unhideWhenUsed="1"/>
-    <w:lsdException w:name="Table 3D effects 1" w:semiHidden="1" w:unhideWhenUsed="1"/>
-    <w:lsdException w:name="Table 3D effects 2" w:semiHidden="1" w:unhideWhenUsed="1"/>
-    <w:lsdException w:name="Table 3D effects 3" w:semiHidden="1" w:unhideWhenUsed="1"/>
-    <w:lsdException w:name="Table Contemporary" w:semiHidden="1" w:unhideWhenUsed="1"/>
-    <w:lsdException w:name="Table Elegant" w:semiHidden="1" w:unhideWhenUsed="1"/>
-    <w:lsdException w:name="Table Professional" w:semiHidden="1" w:unhideWhenUsed="1"/>
-    <w:lsdException w:name="Table Subtle 1" w:semiHidden="1" w:unhideWhenUsed="1"/>
-    <w:lsdException w:name="Table Subtle 2" w:semiHidden="1" w:unhideWhenUsed="1"/>
-    <w:lsdException w:name="Table Web 1" w:semiHidden="1" w:unhideWhenUsed="1"/>
-    <w:lsdException w:name="Table Web 2" w:semiHidden="1" w:unhideWhenUsed="1"/>
-    <w:lsdException w:name="Table Web 3" w:semiHidden="1" w:unhideWhenUsed="1"/>
-    <w:lsdException w:name="Balloon Text" w:semiHidden="1" w:unhideWhenUsed="1"/>
-    <w:lsdException w:name="Table Grid" w:uiPriority="59"/>
-    <w:lsdException w:name="Table Theme" w:semiHidden="1" w:unhideWhenUsed="1"/>
-    <w:lsdException w:name="Placeholder Text" w:semiHidden="1"/>
-    <w:lsdException w:name="No Spacing" w:uiPriority="1" w:qFormat="1"/>
-    <w:lsdException w:name="Light Shading" w:uiPriority="60"/>
-    <w:lsdException w:name="Light List" w:uiPriority="61"/>
-    <w:lsdException w:name="Light Grid" w:uiPriority="62"/>
-    <w:lsdException w:name="Medium Shading 1" w:uiPriority="63"/>
-    <w:lsdException w:name="Medium Shading 2" w:uiPriority="64"/>
-    <w:lsdException w:name="Medium List 1" w:uiPriority="65"/>
-    <w:lsdException w:name="Medium List 2" w:uiPriority="66"/>
-    <w:lsdException w:name="Medium Grid 1" w:uiPriority="67"/>
-    <w:lsdException w:name="Medium Grid 2" w:uiPriority="68"/>
-    <w:lsdException w:name="Medium Grid 3" w:uiPriority="69"/>
-    <w:lsdException w:name="Dark List" w:uiPriority="70"/>
-    <w:lsdException w:name="Colorful Shading" w:uiPriority="71"/>
-    <w:lsdException w:name="Colorful List" w:uiPriority="72"/>
-    <w:lsdException w:name="Colorful Grid" w:uiPriority="73"/>
-    <w:lsdException w:name="Light Shading Accent 1" w:uiPriority="60"/>
-    <w:lsdException w:name="Light List Accent 1" w:uiPriority="61"/>
-    <w:lsdException w:name="Light Grid Accent 1" w:uiPriority="62"/>
-    <w:lsdException w:name="Medium Shading 1 Accent 1" w:uiPriority="63"/>
-    <w:lsdException w:name="Medium Shading 2 Accent 1" w:uiPriority="64"/>
-    <w:lsdException w:name="Medium List 1 Accent 1" w:uiPriority="65"/>
-    <w:lsdException w:name="Revision" w:semiHidden="1"/>
-    <w:lsdException w:name="List Paragraph" w:uiPriority="34" w:qFormat="1"/>
-    <w:lsdException w:name="Quote" w:uiPriority="29" w:qFormat="1"/>
-    <w:lsdException w:name="Intense Quote" w:uiPriority="30" w:qFormat="1"/>
-    <w:lsdException w:name="Medium List 2 Accent 1" w:uiPriority="66"/>
-    <w:lsdException w:name="Medium Grid 1 Accent 1" w:uiPriority="67"/>
-    <w:lsdException w:name="Medium Grid 2 Accent 1" w:uiPriority="68"/>
-    <w:lsdException w:name="Medium Grid 3 Accent 1" w:uiPriority="69"/>
-    <w:lsdException w:name="Dark List Accent 1" w:uiPriority="70"/>
-    <w:lsdException w:name="Colorful Shading Accent 1" w:uiPriority="71"/>
-    <w:lsdException w:name="Colorful List Accent 1" w:uiPriority="72"/>
-    <w:lsdException w:name="Colorful Grid Accent 1" w:uiPriority="73"/>
-    <w:lsdException w:name="Light Shading Accent 2" w:uiPriority="60"/>
-    <w:lsdException w:name="Light List Accent 2" w:uiPriority="61"/>
-    <w:lsdException w:name="Light Grid Accent 2" w:uiPriority="62"/>
-    <w:lsdException w:name="Medium Shading 1 Accent 2" w:uiPriority="63"/>
-    <w:lsdException w:name="Medium Shading 2 Accent 2" w:uiPriority="64"/>
-    <w:lsdException w:name="Medium List 1 Accent 2" w:uiPriority="65"/>
-    <w:lsdException w:name="Medium List 2 Accent 2" w:uiPriority="66"/>
-    <w:lsdException w:name="Medium Grid 1 Accent 2" w:uiPriority="67"/>
-    <w:lsdException w:name="Medium Grid 2 Accent 2" w:uiPriority="68"/>
-    <w:lsdException w:name="Medium Grid 3 Accent 2" w:uiPriority="69"/>
-    <w:lsdException w:name="Dark List Accent 2" w:uiPriority="70"/>
-    <w:lsdException w:name="Colorful Shading Accent 2" w:uiPriority="71"/>
-    <w:lsdException w:name="Colorful List Accent 2" w:uiPriority="72"/>
-    <w:lsdException w:name="Colorful Grid Accent 2" w:uiPriority="73"/>
-    <w:lsdException w:name="Light Shading Accent 3" w:uiPriority="60"/>
-    <w:lsdException w:name="Light List Accent 3" w:uiPriority="61"/>
-    <w:lsdException w:name="Light Grid Accent 3" w:uiPriority="62"/>
-    <w:lsdException w:name="Medium Shading 1 Accent 3" w:uiPriority="63"/>
-    <w:lsdException w:name="Medium Shading 2 Accent 3" w:uiPriority="64"/>
-    <w:lsdException w:name="Medium List 1 Accent 3" w:uiPriority="65"/>
-    <w:lsdException w:name="Medium List 2 Accent 3" w:uiPriority="66"/>
-    <w:lsdException w:name="Medium Grid 1 Accent 3" w:uiPriority="67"/>
-    <w:lsdException w:name="Medium Grid 2 Accent 3" w:uiPriority="68"/>
-    <w:lsdException w:name="Medium Grid 3 Accent 3" w:uiPriority="69"/>
-    <w:lsdException w:name="Dark List Accent 3" w:uiPriority="70"/>
-    <w:lsdException w:name="Colorful Shading Accent 3" w:uiPriority="71"/>
-    <w:lsdException w:name="Colorful List Accent 3" w:uiPriority="72"/>
-    <w:lsdException w:name="Colorful Grid Accent 3" w:uiPriority="73"/>
-    <w:lsdException w:name="Light Shading Accent 4" w:uiPriority="60"/>
-    <w:lsdException w:name="Light List Accent 4" w:uiPriority="61"/>
-    <w:lsdException w:name="Light Grid Accent 4" w:uiPriority="62"/>
-    <w:lsdException w:name="Medium Shading 1 Accent 4" w:uiPriority="63"/>
-    <w:lsdException w:name="Medium Shading 2 Accent 4" w:uiPriority="64"/>
-    <w:lsdException w:name="Medium List 1 Accent 4" w:uiPriority="65"/>
-    <w:lsdException w:name="Medium List 2 Accent 4" w:uiPriority="66"/>
-    <w:lsdException w:name="Medium Grid 1 Accent 4" w:uiPriority="67"/>
-    <w:lsdException w:name="Medium Grid 2 Accent 4" w:uiPriority="68"/>
-    <w:lsdException w:name="Medium Grid 3 Accent 4" w:uiPriority="69"/>
-    <w:lsdException w:name="Dark List Accent 4" w:uiPriority="70"/>
-    <w:lsdException w:name="Colorful Shading Accent 4" w:uiPriority="71"/>
-    <w:lsdException w:name="Colorful List Accent 4" w:uiPriority="72"/>
-    <w:lsdException w:name="Colorful Grid Accent 4" w:uiPriority="73"/>
-    <w:lsdException w:name="Light Shading Accent 5" w:uiPriority="60"/>
-    <w:lsdException w:name="Light List Accent 5" w:uiPriority="61"/>
-    <w:lsdException w:name="Light Grid Accent 5" w:uiPriority="62"/>
-    <w:lsdException w:name="Medium Shading 1 Accent 5" w:uiPriority="63"/>
-    <w:lsdException w:name="Medium Shading 2 Accent 5" w:uiPriority="64"/>
-    <w:lsdException w:name="Medium List 1 Accent 5" w:uiPriority="65"/>
-    <w:lsdException w:name="Medium List 2 Accent 5" w:uiPriority="66"/>
-    <w:lsdException w:name="Medium Grid 1 Accent 5" w:uiPriority="67"/>
-    <w:lsdException w:name="Medium Grid 2 Accent 5" w:uiPriority="68"/>
-    <w:lsdException w:name="Medium Grid 3 Accent 5" w:uiPriority="69"/>
-    <w:lsdException w:name="Dark List Accent 5" w:uiPriority="70"/>
-    <w:lsdException w:name="Colorful Shading Accent 5" w:uiPriority="71"/>
-    <w:lsdException w:name="Colorful List Accent 5" w:uiPriority="72"/>
-    <w:lsdException w:name="Colorful Grid Accent 5" w:uiPriority="73"/>
-    <w:lsdException w:name="Light Shading Accent 6" w:uiPriority="60"/>
-    <w:lsdException w:name="Light List Accent 6" w:uiPriority="61"/>
-    <w:lsdException w:name="Light Grid Accent 6" w:uiPriority="62"/>
-    <w:lsdException w:name="Medium Shading 1 Accent 6" w:uiPriority="63"/>
-    <w:lsdException w:name="Medium Shading 2 Accent 6" w:uiPriority="64"/>
-    <w:lsdException w:name="Medium List 1 Accent 6" w:uiPriority="65"/>
-    <w:lsdException w:name="Medium List 2 Accent 6" w:uiPriority="66"/>
-    <w:lsdException w:name="Medium Grid 1 Accent 6" w:uiPriority="67"/>
-    <w:lsdException w:name="Medium Grid 2 Accent 6" w:uiPriority="68"/>
-    <w:lsdException w:name="Medium Grid 3 Accent 6" w:uiPriority="69"/>
-    <w:lsdException w:name="Dark List Accent 6" w:uiPriority="70"/>
-    <w:lsdException w:name="Colorful Shading Accent 6" w:uiPriority="71"/>
-    <w:lsdException w:name="Colorful List Accent 6" w:uiPriority="72"/>
-    <w:lsdException w:name="Colorful Grid Accent 6" w:uiPriority="73"/>
-    <w:lsdException w:name="Subtle Emphasis" w:uiPriority="19" w:qFormat="1"/>
-    <w:lsdException w:name="Intense Emphasis" w:uiPriority="21" w:qFormat="1"/>
-    <w:lsdException w:name="Subtle Reference" w:uiPriority="31" w:qFormat="1"/>
-    <w:lsdException w:name="Intense Reference" w:uiPriority="32" w:qFormat="1"/>
-    <w:lsdException w:name="Book Title" w:uiPriority="33" w:qFormat="1"/>
-    <w:lsdException w:name="Bibliography" w:semiHidden="1" w:uiPriority="37" w:unhideWhenUsed="1"/>
-    <w:lsdException w:name="TOC Heading" w:semiHidden="1" w:uiPriority="39" w:unhideWhenUsed="1" w:qFormat="1"/>
-    <w:lsdException w:name="Grid Table 4" w:uiPriority="49"/>
-    <w:lsdException w:name="Grid Table 5 Dark" w:uiPriority="50"/>
-    <w:lsdException w:name="Grid Table 6 Colorful" w:uiPriority="51"/>
-    <w:lsdException w:name="Grid Table 7 Colorful" w:uiPriority="52"/>
-    <w:lsdException w:name="Grid Table 1 Light Accent 1" w:uiPriority="46"/>
-    <w:lsdException w:name="Grid Table 2 Accent 1" w:uiPriority="47"/>
-    <w:lsdException w:name="Grid Table 3 Accent 1" w:uiPriority="48"/>
-    <w:lsdException w:name="Grid Table 4 Accent 1" w:uiPriority="49"/>
-    <w:lsdException w:name="Grid Table 5 Dark Accent 1" w:uiPriority="50"/>
-    <w:lsdException w:name="Grid Table 6 Colorful Accent 1" w:uiPriority="51"/>
-    <w:lsdException w:name="Grid Table 7 Colorful Accent 1" w:uiPriority="52"/>
-    <w:lsdException w:name="Grid Table 1 Light Accent 2" w:uiPriority="46"/>
-    <w:lsdException w:name="Grid Table 2 Accent 2" w:uiPriority="47"/>
-    <w:lsdException w:name="Grid Table 3 Accent 2" w:uiPriority="48"/>
-    <w:lsdException w:name="Grid Table 4 Accent 2" w:uiPriority="49"/>
-    <w:lsdException w:name="Grid Table 5 Dark Accent 2" w:uiPriority="50"/>
-    <w:lsdException w:name="Grid Table 6 Colorful Accent 2" w:uiPriority="51"/>
-    <w:lsdException w:name="Grid Table 7 Colorful Accent 2" w:uiPriority="52"/>
-    <w:lsdException w:name="Grid Table 1 Light Accent 3" w:uiPriority="46"/>
-    <w:lsdException w:name="Grid Table 2 Accent 3" w:uiPriority="47"/>
-    <w:lsdException w:name="Grid Table 3 Accent 3" w:uiPriority="48"/>
-    <w:lsdException w:name="Grid Table 4 Accent 3" w:uiPriority="49"/>
-    <w:lsdException w:name="Grid Table 5 Dark Accent 3" w:uiPriority="50"/>
-    <w:lsdException w:name="Grid Table 6 Colorful Accent 3" w:uiPriority="51"/>
-    <w:lsdException w:name="Grid Table 7 Colorful Accent 3" w:uiPriority="52"/>
-    <w:lsdException w:name="Grid Table 1 Light Accent 4" w:uiPriority="46"/>
-    <w:lsdException w:name="Grid Table 2 Accent 4" w:uiPriority="47"/>
-    <w:lsdException w:name="Grid Table 3 Accent 4" w:uiPriority="48"/>
-    <w:lsdException w:name="Grid Table 4 Accent 4" w:uiPriority="49"/>
-    <w:lsdException w:name="Grid Table 5 Dark Accent 4" w:uiPriority="50"/>
-    <w:lsdException w:name="Grid Table 6 Colorful Accent 4" w:uiPriority="51"/>
-    <w:lsdException w:name="Grid Table 7 Colorful Accent 4" w:uiPriority="52"/>
-    <w:lsdException w:name="Grid Table 1 Light Accent 5" w:uiPriority="46"/>
-    <w:lsdException w:name="Grid Table 2 Accent 5" w:uiPriority="47"/>
-    <w:lsdException w:name="Grid Table 3 Accent 5" w:uiPriority="48"/>
-    <w:lsdException w:name="Grid Table 4 Accent 5" w:uiPriority="49"/>
-    <w:lsdException w:name="Grid Table 5 Dark Accent 5" w:uiPriority="50"/>
-    <w:lsdException w:name="Grid Table 6 Colorful Accent 5" w:uiPriority="51"/>
-    <w:lsdException w:name="Grid Table 7 Colorful Accent 5" w:uiPriority="52"/>
-    <w:lsdException w:name="Grid Table 1 Light Accent 6" w:uiPriority="46"/>
-    <w:lsdException w:name="Grid Table 2 Accent 6" w:uiPriority="47"/>
-    <w:lsdException w:name="Grid Table 3 Accent 6" w:uiPriority="48"/>
-    <w:lsdException w:name="Grid Table 4 Accent 6" w:uiPriority="49"/>
-    <w:lsdException w:name="Grid Table 5 Dark Accent 6" w:uiPriority="50"/>
-    <w:lsdException w:name="Grid Table 6 Colorful Accent 6" w:uiPriority="51"/>
-    <w:lsdException w:name="Grid Table 7 Colorful Accent 6" w:uiPriority="52"/>
-    <w:lsdException w:name="List Table 1 Light" w:uiPriority="46"/>
-    <w:lsdException w:name="List Table 2" w:uiPriority="47"/>
-    <w:lsdException w:name="List Table 3" w:uiPriority="48"/>
-    <w:lsdException w:name="List Table 4" w:uiPriority="49"/>
-    <w:lsdException w:name="List Table 5 Dark" w:uiPriority="50"/>
-    <w:lsdException w:name="List Table 6 Colorful" w:uiPriority="51"/>
-    <w:lsdException w:name="List Table 7 Colorful" w:uiPriority="52"/>
-    <w:lsdException w:name="List Table 1 Light Accent 1" w:uiPriority="46"/>
-    <w:lsdException w:name="List Table 2 Accent 1" w:uiPriority="47"/>
-    <w:lsdException w:name="List Table 3 Accent 1" w:uiPriority="48"/>
-    <w:lsdException w:name="List Table 4 Accent 1" w:uiPriority="49"/>
-    <w:lsdException w:name="List Table 5 Dark Accent 1" w:uiPriority="50"/>
-    <w:lsdException w:name="List Table 6 Colorful Accent 1" w:uiPriority="51"/>
-    <w:lsdException w:name="List Table 7 Colorful Accent 1" w:uiPriority="52"/>
-    <w:lsdException w:name="List Table 1 Light Accent 2" w:uiPriority="46"/>
-    <w:lsdException w:name="List Table 2 Accent 2" w:uiPriority="47"/>
-    <w:lsdException w:name="List Table 3 Accent 2" w:uiPriority="48"/>
-    <w:lsdException w:name="List Table 4 Accent 2" w:uiPriority="49"/>
-    <w:lsdException w:name="List Table 5 Dark Accent 2" w:uiPriority="50"/>
-    <w:lsdException w:name="List Table 6 Colorful Accent 2" w:uiPriority="51"/>
-    <w:lsdException w:name="List Table 7 Colorful Accent 2" w:uiPriority="52"/>
-    <w:lsdException w:name="List Table 1 Light Accent 3" w:uiPriority="46"/>
-    <w:lsdException w:name="List Table 2 Accent 3" w:uiPriority="47"/>
-    <w:lsdException w:name="List Table 3 Accent 3" w:uiPriority="48"/>
-    <w:lsdException w:name="List Table 4 Accent 3" w:uiPriority="49"/>
-    <w:lsdException w:name="List Table 5 Dark Accent 3" w:uiPriority="50"/>
-    <w:lsdException w:name="List Table 6 Colorful Accent 3" w:uiPriority="51"/>
-    <w:lsdException w:name="List Table 7 Colorful Accent 3" w:uiPriority="52"/>
-    <w:lsdException w:name="List Table 1 Light Accent 4" w:uiPriority="46"/>
-    <w:lsdException w:name="List Table 2 Accent 4" w:uiPriority="47"/>
-    <w:lsdException w:name="List Table 3 Accent 4" w:uiPriority="48"/>
-    <w:lsdException w:name="List Table 4 Accent 4" w:uiPriority="49"/>
-    <w:lsdException w:name="List Table 5 Dark Accent 4" w:uiPriority="50"/>
-    <w:lsdException w:name="List Table 6 Colorful Accent 4" w:uiPriority="51"/>
-    <w:lsdException w:name="List Table 7 Colorful Accent 4" w:uiPriority="52"/>
-    <w:lsdException w:name="List Table 1 Light Accent 5" w:uiPriority="46"/>
-    <w:lsdException w:name="List Table 2 Accent 5" w:uiPriority="47"/>
-    <w:lsdException w:name="List Table 3 Accent 5" w:uiPriority="48"/>
-    <w:lsdException w:name="List Table 4 Accent 5" w:uiPriority="49"/>
-    <w:lsdException w:name="List Table 5 Dark Accent 5" w:uiPriority="50"/>
-    <w:lsdException w:name="List Table 6 Colorful Accent 5" w:uiPriority="51"/>
-    <w:lsdException w:name="List Table 7 Colorful Accent 5" w:uiPriority="52"/>
-    <w:lsdException w:name="List Table 1 Light Accent 6" w:uiPriority="46"/>
-    <w:lsdException w:name="List Table 2 Accent 6" w:uiPriority="47"/>
-    <w:lsdException w:name="List Table 3 Accent 6" w:uiPriority="48"/>
-    <w:lsdException w:name="List Table 4 Accent 6" w:uiPriority="49"/>
-    <w:lsdException w:name="List Table 5 Dark Accent 6" w:uiPriority="50"/>
-    <w:lsdException w:name="List Table 6 Colorful Accent 6" w:uiPriority="51"/>
-    <w:lsdException w:name="List Table 7 Colorful Accent 6" w:uiPriority="52"/>
+  <w:latentStyles w:defLockedState="0" w:defUIPriority="99" w:defSemiHidden="1" w:defUnhideWhenUsed="1" w:defQFormat="0" w:count="276">
+    <w:lsdException w:name="Normal" w:semiHidden="0" w:uiPriority="0" w:unhideWhenUsed="0" w:qFormat="1"/>
+    <w:lsdException w:name="heading 1" w:semiHidden="0" w:uiPriority="9" w:unhideWhenUsed="0" w:qFormat="1"/>
+    <w:lsdException w:name="heading 2" w:uiPriority="9" w:qFormat="1"/>
+    <w:lsdException w:name="heading 3" w:uiPriority="9" w:qFormat="1"/>
+    <w:lsdException w:name="heading 4" w:uiPriority="9" w:qFormat="1"/>
+    <w:lsdException w:name="heading 5" w:uiPriority="9" w:qFormat="1"/>
+    <w:lsdException w:name="heading 6" w:uiPriority="9" w:qFormat="1"/>
+    <w:lsdException w:name="heading 7" w:uiPriority="9" w:qFormat="1"/>
+    <w:lsdException w:name="heading 8" w:uiPriority="9" w:qFormat="1"/>
+    <w:lsdException w:name="heading 9" w:uiPriority="9" w:qFormat="1"/>
+    <w:lsdException w:name="toc 1" w:uiPriority="39"/>
+    <w:lsdException w:name="toc 2" w:uiPriority="39"/>
+    <w:lsdException w:name="toc 3" w:uiPriority="39"/>
+    <w:lsdException w:name="toc 4" w:uiPriority="39"/>
+    <w:lsdException w:name="toc 5" w:uiPriority="39"/>
+    <w:lsdException w:name="toc 6" w:uiPriority="39"/>
+    <w:lsdException w:name="toc 7" w:uiPriority="39"/>
+    <w:lsdException w:name="toc 8" w:uiPriority="39"/>
+    <w:lsdException w:name="toc 9" w:uiPriority="39"/>
+    <w:lsdException w:name="caption" w:uiPriority="35" w:qFormat="1"/>
+    <w:lsdException w:name="Title" w:semiHidden="0" w:uiPriority="10" w:unhideWhenUsed="0" w:qFormat="1"/>
+    <w:lsdException w:name="Default Paragraph Font" w:uiPriority="1"/>
+    <w:lsdException w:name="Subtitle" w:semiHidden="0" w:uiPriority="11" w:unhideWhenUsed="0" w:qFormat="1"/>
+    <w:lsdException w:name="Strong" w:semiHidden="0" w:uiPriority="22" w:unhideWhenUsed="0" w:qFormat="1"/>
+    <w:lsdException w:name="Emphasis" w:semiHidden="0" w:uiPriority="20" w:unhideWhenUsed="0" w:qFormat="1"/>
+    <w:lsdException w:name="Table Grid" w:semiHidden="0" w:uiPriority="59" w:unhideWhenUsed="0"/>
+    <w:lsdException w:name="Note Level 1" w:semiHidden="0" w:unhideWhenUsed="0"/>
+    <w:lsdException w:name="Note Level 2" w:semiHidden="0" w:unhideWhenUsed="0"/>
+    <w:lsdException w:name="Note Level 3" w:semiHidden="0" w:unhideWhenUsed="0"/>
+    <w:lsdException w:name="Note Level 4" w:semiHidden="0" w:unhideWhenUsed="0"/>
+    <w:lsdException w:name="Note Level 5" w:semiHidden="0" w:unhideWhenUsed="0"/>
+    <w:lsdException w:name="Note Level 6" w:semiHidden="0" w:unhideWhenUsed="0"/>
+    <w:lsdException w:name="Note Level 7" w:semiHidden="0" w:unhideWhenUsed="0"/>
+    <w:lsdException w:name="Note Level 8" w:semiHidden="0" w:unhideWhenUsed="0"/>
+    <w:lsdException w:name="Note Level 9" w:semiHidden="0" w:unhideWhenUsed="0"/>
+    <w:lsdException w:name="Placeholder Text" w:unhideWhenUsed="0"/>
+    <w:lsdException w:name="No Spacing" w:semiHidden="0" w:uiPriority="1" w:unhideWhenUsed="0" w:qFormat="1"/>
+    <w:lsdException w:name="Light Shading" w:semiHidden="0" w:uiPriority="60" w:unhideWhenUsed="0"/>
+    <w:lsdException w:name="Light List" w:semiHidden="0" w:uiPriority="61" w:unhideWhenUsed="0"/>
+    <w:lsdException w:name="Light Grid" w:semiHidden="0" w:uiPriority="62" w:unhideWhenUsed="0"/>
+    <w:lsdException w:name="Medium Shading 1" w:semiHidden="0" w:uiPriority="63" w:unhideWhenUsed="0"/>
+    <w:lsdException w:name="Medium Shading 2" w:semiHidden="0" w:uiPriority="64" w:unhideWhenUsed="0"/>
+    <w:lsdException w:name="Medium List 1" w:semiHidden="0" w:uiPriority="65" w:unhideWhenUsed="0"/>
+    <w:lsdException w:name="Medium List 2" w:semiHidden="0" w:uiPriority="66" w:unhideWhenUsed="0"/>
+    <w:lsdException w:name="Medium Grid 1" w:semiHidden="0" w:uiPriority="67" w:unhideWhenUsed="0"/>
+    <w:lsdException w:name="Medium Grid 2" w:semiHidden="0" w:uiPriority="68" w:unhideWhenUsed="0"/>
+    <w:lsdException w:name="Medium Grid 3" w:semiHidden="0" w:uiPriority="69" w:unhideWhenUsed="0"/>
+    <w:lsdException w:name="Dark List" w:semiHidden="0" w:uiPriority="70" w:unhideWhenUsed="0"/>
+    <w:lsdException w:name="Colorful Shading" w:semiHidden="0" w:uiPriority="71" w:unhideWhenUsed="0"/>
+    <w:lsdException w:name="Colorful List" w:semiHidden="0" w:uiPriority="72" w:unhideWhenUsed="0"/>
+    <w:lsdException w:name="Colorful Grid" w:semiHidden="0" w:uiPriority="73" w:unhideWhenUsed="0"/>
+    <w:lsdException w:name="Light Shading Accent 1" w:semiHidden="0" w:uiPriority="60" w:unhideWhenUsed="0"/>
+    <w:lsdException w:name="Light List Accent 1" w:semiHidden="0" w:uiPriority="61" w:unhideWhenUsed="0"/>
+    <w:lsdException w:name="Light Grid Accent 1" w:semiHidden="0" w:uiPriority="62" w:unhideWhenUsed="0"/>
+    <w:lsdException w:name="Medium Shading 1 Accent 1" w:semiHidden="0" w:uiPriority="63" w:unhideWhenUsed="0"/>
+    <w:lsdException w:name="Medium Shading 2 Accent 1" w:semiHidden="0" w:uiPriority="64" w:unhideWhenUsed="0"/>
+    <w:lsdException w:name="Medium List 1 Accent 1" w:semiHidden="0" w:uiPriority="65" w:unhideWhenUsed="0"/>
+    <w:lsdException w:name="Revision" w:unhideWhenUsed="0"/>
+    <w:lsdException w:name="List Paragraph" w:semiHidden="0" w:uiPriority="34" w:unhideWhenUsed="0" w:qFormat="1"/>
+    <w:lsdException w:name="Quote" w:semiHidden="0" w:uiPriority="29" w:unhideWhenUsed="0" w:qFormat="1"/>
+    <w:lsdException w:name="Intense Quote" w:semiHidden="0" w:uiPriority="30" w:unhideWhenUsed="0" w:qFormat="1"/>
+    <w:lsdException w:name="Medium List 2 Accent 1" w:semiHidden="0" w:uiPriority="66" w:unhideWhenUsed="0"/>
+    <w:lsdException w:name="Medium Grid 1 Accent 1" w:semiHidden="0" w:uiPriority="67" w:unhideWhenUsed="0"/>
+    <w:lsdException w:name="Medium Grid 2 Accent 1" w:semiHidden="0" w:uiPriority="68" w:unhideWhenUsed="0"/>
+    <w:lsdException w:name="Medium Grid 3 Accent 1" w:semiHidden="0" w:uiPriority="69" w:unhideWhenUsed="0"/>
+    <w:lsdException w:name="Dark List Accent 1" w:semiHidden="0" w:uiPriority="70" w:unhideWhenUsed="0"/>
+    <w:lsdException w:name="Colorful Shading Accent 1" w:semiHidden="0" w:uiPriority="71" w:unhideWhenUsed="0"/>
+    <w:lsdException w:name="Colorful List Accent 1" w:semiHidden="0" w:uiPriority="72" w:unhideWhenUsed="0"/>
+    <w:lsdException w:name="Colorful Grid Accent 1" w:semiHidden="0" w:uiPriority="73" w:unhideWhenUsed="0"/>
+    <w:lsdException w:name="Light Shading Accent 2" w:semiHidden="0" w:uiPriority="60" w:unhideWhenUsed="0"/>
+    <w:lsdException w:name="Light List Accent 2" w:semiHidden="0" w:uiPriority="61" w:unhideWhenUsed="0"/>
+    <w:lsdException w:name="Light Grid Accent 2" w:semiHidden="0" w:uiPriority="62" w:unhideWhenUsed="0"/>
+    <w:lsdException w:name="Medium Shading 1 Accent 2" w:semiHidden="0" w:uiPriority="63" w:unhideWhenUsed="0"/>
+    <w:lsdException w:name="Medium Shading 2 Accent 2" w:semiHidden="0" w:uiPriority="64" w:unhideWhenUsed="0"/>
+    <w:lsdException w:name="Medium List 1 Accent 2" w:semiHidden="0" w:uiPriority="65" w:unhideWhenUsed="0"/>
+    <w:lsdException w:name="Medium List 2 Accent 2" w:semiHidden="0" w:uiPriority="66" w:unhideWhenUsed="0"/>
+    <w:lsdException w:name="Medium Grid 1 Accent 2" w:semiHidden="0" w:uiPriority="67" w:unhideWhenUsed="0"/>
+    <w:lsdException w:name="Medium Grid 2 Accent 2" w:semiHidden="0" w:uiPriority="68" w:unhideWhenUsed="0"/>
+    <w:lsdException w:name="Medium Grid 3 Accent 2" w:semiHidden="0" w:uiPriority="69" w:unhideWhenUsed="0"/>
+    <w:lsdException w:name="Dark List Accent 2" w:semiHidden="0" w:uiPriority="70" w:unhideWhenUsed="0"/>
+    <w:lsdException w:name="Colorful Shading Accent 2" w:semiHidden="0" w:uiPriority="71" w:unhideWhenUsed="0"/>
+    <w:lsdException w:name="Colorful List Accent 2" w:semiHidden="0" w:uiPriority="72" w:unhideWhenUsed="0"/>
+    <w:lsdException w:name="Colorful Grid Accent 2" w:semiHidden="0" w:uiPriority="73" w:unhideWhenUsed="0"/>
+    <w:lsdException w:name="Light Shading Accent 3" w:semiHidden="0" w:uiPriority="60" w:unhideWhenUsed="0"/>
+    <w:lsdException w:name="Light List Accent 3" w:semiHidden="0" w:uiPriority="61" w:unhideWhenUsed="0"/>
+    <w:lsdException w:name="Light Grid Accent 3" w:semiHidden="0" w:uiPriority="62" w:unhideWhenUsed="0"/>
+    <w:lsdException w:name="Medium Shading 1 Accent 3" w:semiHidden="0" w:uiPriority="63" w:unhideWhenUsed="0"/>
+    <w:lsdException w:name="Medium Shading 2 Accent 3" w:semiHidden="0" w:uiPriority="64" w:unhideWhenUsed="0"/>
+    <w:lsdException w:name="Medium List 1 Accent 3" w:semiHidden="0" w:uiPriority="65" w:unhideWhenUsed="0"/>
+    <w:lsdException w:name="Medium List 2 Accent 3" w:semiHidden="0" w:uiPriority="66" w:unhideWhenUsed="0"/>
+    <w:lsdException w:name="Medium Grid 1 Accent 3" w:semiHidden="0" w:uiPriority="67" w:unhideWhenUsed="0"/>
+    <w:lsdException w:name="Medium Grid 2 Accent 3" w:semiHidden="0" w:uiPriority="68" w:unhideWhenUsed="0"/>
+    <w:lsdException w:name="Medium Grid 3 Accent 3" w:semiHidden="0" w:uiPriority="69" w:unhideWhenUsed="0"/>
+    <w:lsdException w:name="Dark List Accent 3" w:semiHidden="0" w:uiPriority="70" w:unhideWhenUsed="0"/>
+    <w:lsdException w:name="Colorful Shading Accent 3" w:semiHidden="0" w:uiPriority="71" w:unhideWhenUsed="0"/>
+    <w:lsdException w:name="Colorful List Accent 3" w:semiHidden="0" w:uiPriority="72" w:unhideWhenUsed="0"/>
+    <w:lsdException w:name="Colorful Grid Accent 3" w:semiHidden="0" w:uiPriority="73" w:unhideWhenUsed="0"/>
+    <w:lsdException w:name="Light Shading Accent 4" w:semiHidden="0" w:uiPriority="60" w:unhideWhenUsed="0"/>
+    <w:lsdException w:name="Light List Accent 4" w:semiHidden="0" w:uiPriority="61" w:unhideWhenUsed="0"/>
+    <w:lsdException w:name="Light Grid Accent 4" w:semiHidden="0" w:uiPriority="62" w:unhideWhenUsed="0"/>
+    <w:lsdException w:name="Medium Shading 1 Accent 4" w:semiHidden="0" w:uiPriority="63" w:unhideWhenUsed="0"/>
+    <w:lsdException w:name="Medium Shading 2 Accent 4" w:semiHidden="0" w:uiPriority="64" w:unhideWhenUsed="0"/>
+    <w:lsdException w:name="Medium List 1 Accent 4" w:semiHidden="0" w:uiPriority="65" w:unhideWhenUsed="0"/>
+    <w:lsdException w:name="Medium List 2 Accent 4" w:semiHidden="0" w:uiPriority="66" w:unhideWhenUsed="0"/>
+    <w:lsdException w:name="Medium Grid 1 Accent 4" w:semiHidden="0" w:uiPriority="67" w:unhideWhenUsed="0"/>
+    <w:lsdException w:name="Medium Grid 2 Accent 4" w:semiHidden="0" w:uiPriority="68" w:unhideWhenUsed="0"/>
+    <w:lsdException w:name="Medium Grid 3 Accent 4" w:semiHidden="0" w:uiPriority="69" w:unhideWhenUsed="0"/>
+    <w:lsdException w:name="Dark List Accent 4" w:semiHidden="0" w:uiPriority="70" w:unhideWhenUsed="0"/>
+    <w:lsdException w:name="Colorful Shading Accent 4" w:semiHidden="0" w:uiPriority="71" w:unhideWhenUsed="0"/>
+    <w:lsdException w:name="Colorful List Accent 4" w:semiHidden="0" w:uiPriority="72" w:unhideWhenUsed="0"/>
+    <w:lsdException w:name="Colorful Grid Accent 4" w:semiHidden="0" w:uiPriority="73" w:unhideWhenUsed="0"/>
+    <w:lsdException w:name="Light Shading Accent 5" w:semiHidden="0" w:uiPriority="60" w:unhideWhenUsed="0"/>
+    <w:lsdException w:name="Light List Accent 5" w:semiHidden="0" w:uiPriority="61" w:unhideWhenUsed="0"/>
+    <w:lsdException w:name="Light Grid Accent 5" w:semiHidden="0" w:uiPriority="62" w:unhideWhenUsed="0"/>
+    <w:lsdException w:name="Medium Shading 1 Accent 5" w:semiHidden="0" w:uiPriority="63" w:unhideWhenUsed="0"/>
+    <w:lsdException w:name="Medium Shading 2 Accent 5" w:semiHidden="0" w:uiPriority="64" w:unhideWhenUsed="0"/>
+    <w:lsdException w:name="Medium List 1 Accent 5" w:semiHidden="0" w:uiPriority="65" w:unhideWhenUsed="0"/>
+    <w:lsdException w:name="Medium List 2 Accent 5" w:semiHidden="0" w:uiPriority="66" w:unhideWhenUsed="0"/>
+    <w:lsdException w:name="Medium Grid 1 Accent 5" w:semiHidden="0" w:uiPriority="67" w:unhideWhenUsed="0"/>
+    <w:lsdException w:name="Medium Grid 2 Accent 5" w:semiHidden="0" w:uiPriority="68" w:unhideWhenUsed="0"/>
+    <w:lsdException w:name="Medium Grid 3 Accent 5" w:semiHidden="0" w:uiPriority="69" w:unhideWhenUsed="0"/>
+    <w:lsdException w:name="Dark List Accent 5" w:semiHidden="0" w:uiPriority="70" w:unhideWhenUsed="0"/>
+    <w:lsdException w:name="Colorful Shading Accent 5" w:semiHidden="0" w:uiPriority="71" w:unhideWhenUsed="0"/>
+    <w:lsdException w:name="Colorful List Accent 5" w:semiHidden="0" w:uiPriority="72" w:unhideWhenUsed="0"/>
+    <w:lsdException w:name="Colorful Grid Accent 5" w:semiHidden="0" w:uiPriority="73" w:unhideWhenUsed="0"/>
+    <w:lsdException w:name="Light Shading Accent 6" w:semiHidden="0" w:uiPriority="60" w:unhideWhenUsed="0"/>
+    <w:lsdException w:name="Light List Accent 6" w:semiHidden="0" w:uiPriority="61" w:unhideWhenUsed="0"/>
+    <w:lsdException w:name="Light Grid Accent 6" w:semiHidden="0" w:uiPriority="62" w:unhideWhenUsed="0"/>
+    <w:lsdException w:name="Medium Shading 1 Accent 6" w:semiHidden="0" w:uiPriority="63" w:unhideWhenUsed="0"/>
+    <w:lsdException w:name="Medium Shading 2 Accent 6" w:semiHidden="0" w:uiPriority="64" w:unhideWhenUsed="0"/>
+    <w:lsdException w:name="Medium List 1 Accent 6" w:semiHidden="0" w:uiPriority="65" w:unhideWhenUsed="0"/>
+    <w:lsdException w:name="Medium List 2 Accent 6" w:semiHidden="0" w:uiPriority="66" w:unhideWhenUsed="0"/>
+    <w:lsdException w:name="Medium Grid 1 Accent 6" w:semiHidden="0" w:uiPriority="67" w:unhideWhenUsed="0"/>
+    <w:lsdException w:name="Medium Grid 2 Accent 6" w:semiHidden="0" w:uiPriority="68" w:unhideWhenUsed="0"/>
+    <w:lsdException w:name="Medium Grid 3 Accent 6" w:semiHidden="0" w:uiPriority="69" w:unhideWhenUsed="0"/>
+    <w:lsdException w:name="Dark List Accent 6" w:semiHidden="0" w:uiPriority="70" w:unhideWhenUsed="0"/>
+    <w:lsdException w:name="Colorful Shading Accent 6" w:semiHidden="0" w:uiPriority="71" w:unhideWhenUsed="0"/>
+    <w:lsdException w:name="Colorful List Accent 6" w:semiHidden="0" w:uiPriority="72" w:unhideWhenUsed="0"/>
+    <w:lsdException w:name="Colorful Grid Accent 6" w:semiHidden="0" w:uiPriority="73" w:unhideWhenUsed="0"/>
+    <w:lsdException w:name="Subtle Emphasis" w:semiHidden="0" w:uiPriority="19" w:unhideWhenUsed="0" w:qFormat="1"/>
+    <w:lsdException w:name="Intense Emphasis" w:semiHidden="0" w:uiPriority="21" w:unhideWhenUsed="0" w:qFormat="1"/>
+    <w:lsdException w:name="Subtle Reference" w:semiHidden="0" w:uiPriority="31" w:unhideWhenUsed="0" w:qFormat="1"/>
+    <w:lsdException w:name="Intense Reference" w:semiHidden="0" w:uiPriority="32" w:unhideWhenUsed="0" w:qFormat="1"/>
+    <w:lsdException w:name="Book Title" w:semiHidden="0" w:uiPriority="33" w:unhideWhenUsed="0" w:qFormat="1"/>
+    <w:lsdException w:name="Bibliography" w:uiPriority="37"/>
+    <w:lsdException w:name="TOC Heading" w:uiPriority="39" w:qFormat="1"/>
   </w:latentStyles>
   <w:style w:type="paragraph" w:default="1" w:styleId="Standard">
     <w:name w:val="Normal"/>
     <w:qFormat/>
   </w:style>
-  <w:style w:type="character" w:default="1" w:styleId="Absatz-Standardschriftart">
+  <w:style w:type="character" w:default="1" w:styleId="Absatzstandardschriftart">
     <w:name w:val="Default Paragraph Font"/>
     <w:uiPriority w:val="1"/>
     <w:semiHidden/>
@@ -8227,10 +8609,215 @@
   </w:style>
   <w:style w:type="character" w:styleId="Platzhaltertext">
     <w:name w:val="Placeholder Text"/>
-    <w:basedOn w:val="Absatz-Standardschriftart"/>
+    <w:basedOn w:val="Absatzstandardschriftart"/>
     <w:uiPriority w:val="99"/>
     <w:semiHidden/>
-    <w:rsid w:val="00565F02"/>
+    <w:rsid w:val="002205C3"/>
+    <w:rPr>
+      <w:color w:val="808080"/>
+    </w:rPr>
+  </w:style>
+</w:styles>
+</file>
+
+<file path=word/glossary/stylesWithEffects.xml><?xml version="1.0" encoding="utf-8"?>
+<w:styles xmlns:wpc="http://schemas.microsoft.com/office/word/2010/wordprocessingCanvas" xmlns:mo="http://schemas.microsoft.com/office/mac/office/2008/main" xmlns:mc="http://schemas.openxmlformats.org/markup-compatibility/2006" xmlns:mv="urn:schemas-microsoft-com:mac:vml" xmlns:o="urn:schemas-microsoft-com:office:office" xmlns:r="http://schemas.openxmlformats.org/officeDocument/2006/relationships" xmlns:m="http://schemas.openxmlformats.org/officeDocument/2006/math" xmlns:v="urn:schemas-microsoft-com:vml" xmlns:wp14="http://schemas.microsoft.com/office/word/2010/wordprocessingDrawing" xmlns:wp="http://schemas.openxmlformats.org/drawingml/2006/wordprocessingDrawing" xmlns:w10="urn:schemas-microsoft-com:office:word" xmlns:w="http://schemas.openxmlformats.org/wordprocessingml/2006/main" xmlns:w14="http://schemas.microsoft.com/office/word/2010/wordml" xmlns:wpg="http://schemas.microsoft.com/office/word/2010/wordprocessingGroup" xmlns:wpi="http://schemas.microsoft.com/office/word/2010/wordprocessingInk" xmlns:wne="http://schemas.microsoft.com/office/word/2006/wordml" xmlns:wps="http://schemas.microsoft.com/office/word/2010/wordprocessingShape" mc:Ignorable="w14 wp14">
+  <w:docDefaults>
+    <w:rPrDefault>
+      <w:rPr>
+        <w:rFonts w:asciiTheme="minorHAnsi" w:eastAsiaTheme="minorEastAsia" w:hAnsiTheme="minorHAnsi" w:cstheme="minorBidi"/>
+        <w:sz w:val="24"/>
+        <w:szCs w:val="24"/>
+        <w:lang w:val="de-DE" w:eastAsia="ja-JP" w:bidi="ar-SA"/>
+      </w:rPr>
+    </w:rPrDefault>
+    <w:pPrDefault/>
+  </w:docDefaults>
+  <w:latentStyles w:defLockedState="0" w:defUIPriority="99" w:defSemiHidden="1" w:defUnhideWhenUsed="1" w:defQFormat="0" w:count="276">
+    <w:lsdException w:name="Normal" w:semiHidden="0" w:uiPriority="0" w:unhideWhenUsed="0" w:qFormat="1"/>
+    <w:lsdException w:name="heading 1" w:semiHidden="0" w:uiPriority="9" w:unhideWhenUsed="0" w:qFormat="1"/>
+    <w:lsdException w:name="heading 2" w:uiPriority="9" w:qFormat="1"/>
+    <w:lsdException w:name="heading 3" w:uiPriority="9" w:qFormat="1"/>
+    <w:lsdException w:name="heading 4" w:uiPriority="9" w:qFormat="1"/>
+    <w:lsdException w:name="heading 5" w:uiPriority="9" w:qFormat="1"/>
+    <w:lsdException w:name="heading 6" w:uiPriority="9" w:qFormat="1"/>
+    <w:lsdException w:name="heading 7" w:uiPriority="9" w:qFormat="1"/>
+    <w:lsdException w:name="heading 8" w:uiPriority="9" w:qFormat="1"/>
+    <w:lsdException w:name="heading 9" w:uiPriority="9" w:qFormat="1"/>
+    <w:lsdException w:name="toc 1" w:uiPriority="39"/>
+    <w:lsdException w:name="toc 2" w:uiPriority="39"/>
+    <w:lsdException w:name="toc 3" w:uiPriority="39"/>
+    <w:lsdException w:name="toc 4" w:uiPriority="39"/>
+    <w:lsdException w:name="toc 5" w:uiPriority="39"/>
+    <w:lsdException w:name="toc 6" w:uiPriority="39"/>
+    <w:lsdException w:name="toc 7" w:uiPriority="39"/>
+    <w:lsdException w:name="toc 8" w:uiPriority="39"/>
+    <w:lsdException w:name="toc 9" w:uiPriority="39"/>
+    <w:lsdException w:name="caption" w:uiPriority="35" w:qFormat="1"/>
+    <w:lsdException w:name="Title" w:semiHidden="0" w:uiPriority="10" w:unhideWhenUsed="0" w:qFormat="1"/>
+    <w:lsdException w:name="Default Paragraph Font" w:uiPriority="1"/>
+    <w:lsdException w:name="Subtitle" w:semiHidden="0" w:uiPriority="11" w:unhideWhenUsed="0" w:qFormat="1"/>
+    <w:lsdException w:name="Strong" w:semiHidden="0" w:uiPriority="22" w:unhideWhenUsed="0" w:qFormat="1"/>
+    <w:lsdException w:name="Emphasis" w:semiHidden="0" w:uiPriority="20" w:unhideWhenUsed="0" w:qFormat="1"/>
+    <w:lsdException w:name="Table Grid" w:semiHidden="0" w:uiPriority="59" w:unhideWhenUsed="0"/>
+    <w:lsdException w:name="Note Level 1" w:semiHidden="0" w:unhideWhenUsed="0"/>
+    <w:lsdException w:name="Note Level 2" w:semiHidden="0" w:unhideWhenUsed="0"/>
+    <w:lsdException w:name="Note Level 3" w:semiHidden="0" w:unhideWhenUsed="0"/>
+    <w:lsdException w:name="Note Level 4" w:semiHidden="0" w:unhideWhenUsed="0"/>
+    <w:lsdException w:name="Note Level 5" w:semiHidden="0" w:unhideWhenUsed="0"/>
+    <w:lsdException w:name="Note Level 6" w:semiHidden="0" w:unhideWhenUsed="0"/>
+    <w:lsdException w:name="Note Level 7" w:semiHidden="0" w:unhideWhenUsed="0"/>
+    <w:lsdException w:name="Note Level 8" w:semiHidden="0" w:unhideWhenUsed="0"/>
+    <w:lsdException w:name="Note Level 9" w:semiHidden="0" w:unhideWhenUsed="0"/>
+    <w:lsdException w:name="Placeholder Text" w:unhideWhenUsed="0"/>
+    <w:lsdException w:name="No Spacing" w:semiHidden="0" w:uiPriority="1" w:unhideWhenUsed="0" w:qFormat="1"/>
+    <w:lsdException w:name="Light Shading" w:semiHidden="0" w:uiPriority="60" w:unhideWhenUsed="0"/>
+    <w:lsdException w:name="Light List" w:semiHidden="0" w:uiPriority="61" w:unhideWhenUsed="0"/>
+    <w:lsdException w:name="Light Grid" w:semiHidden="0" w:uiPriority="62" w:unhideWhenUsed="0"/>
+    <w:lsdException w:name="Medium Shading 1" w:semiHidden="0" w:uiPriority="63" w:unhideWhenUsed="0"/>
+    <w:lsdException w:name="Medium Shading 2" w:semiHidden="0" w:uiPriority="64" w:unhideWhenUsed="0"/>
+    <w:lsdException w:name="Medium List 1" w:semiHidden="0" w:uiPriority="65" w:unhideWhenUsed="0"/>
+    <w:lsdException w:name="Medium List 2" w:semiHidden="0" w:uiPriority="66" w:unhideWhenUsed="0"/>
+    <w:lsdException w:name="Medium Grid 1" w:semiHidden="0" w:uiPriority="67" w:unhideWhenUsed="0"/>
+    <w:lsdException w:name="Medium Grid 2" w:semiHidden="0" w:uiPriority="68" w:unhideWhenUsed="0"/>
+    <w:lsdException w:name="Medium Grid 3" w:semiHidden="0" w:uiPriority="69" w:unhideWhenUsed="0"/>
+    <w:lsdException w:name="Dark List" w:semiHidden="0" w:uiPriority="70" w:unhideWhenUsed="0"/>
+    <w:lsdException w:name="Colorful Shading" w:semiHidden="0" w:uiPriority="71" w:unhideWhenUsed="0"/>
+    <w:lsdException w:name="Colorful List" w:semiHidden="0" w:uiPriority="72" w:unhideWhenUsed="0"/>
+    <w:lsdException w:name="Colorful Grid" w:semiHidden="0" w:uiPriority="73" w:unhideWhenUsed="0"/>
+    <w:lsdException w:name="Light Shading Accent 1" w:semiHidden="0" w:uiPriority="60" w:unhideWhenUsed="0"/>
+    <w:lsdException w:name="Light List Accent 1" w:semiHidden="0" w:uiPriority="61" w:unhideWhenUsed="0"/>
+    <w:lsdException w:name="Light Grid Accent 1" w:semiHidden="0" w:uiPriority="62" w:unhideWhenUsed="0"/>
+    <w:lsdException w:name="Medium Shading 1 Accent 1" w:semiHidden="0" w:uiPriority="63" w:unhideWhenUsed="0"/>
+    <w:lsdException w:name="Medium Shading 2 Accent 1" w:semiHidden="0" w:uiPriority="64" w:unhideWhenUsed="0"/>
+    <w:lsdException w:name="Medium List 1 Accent 1" w:semiHidden="0" w:uiPriority="65" w:unhideWhenUsed="0"/>
+    <w:lsdException w:name="Revision" w:unhideWhenUsed="0"/>
+    <w:lsdException w:name="List Paragraph" w:semiHidden="0" w:uiPriority="34" w:unhideWhenUsed="0" w:qFormat="1"/>
+    <w:lsdException w:name="Quote" w:semiHidden="0" w:uiPriority="29" w:unhideWhenUsed="0" w:qFormat="1"/>
+    <w:lsdException w:name="Intense Quote" w:semiHidden="0" w:uiPriority="30" w:unhideWhenUsed="0" w:qFormat="1"/>
+    <w:lsdException w:name="Medium List 2 Accent 1" w:semiHidden="0" w:uiPriority="66" w:unhideWhenUsed="0"/>
+    <w:lsdException w:name="Medium Grid 1 Accent 1" w:semiHidden="0" w:uiPriority="67" w:unhideWhenUsed="0"/>
+    <w:lsdException w:name="Medium Grid 2 Accent 1" w:semiHidden="0" w:uiPriority="68" w:unhideWhenUsed="0"/>
+    <w:lsdException w:name="Medium Grid 3 Accent 1" w:semiHidden="0" w:uiPriority="69" w:unhideWhenUsed="0"/>
+    <w:lsdException w:name="Dark List Accent 1" w:semiHidden="0" w:uiPriority="70" w:unhideWhenUsed="0"/>
+    <w:lsdException w:name="Colorful Shading Accent 1" w:semiHidden="0" w:uiPriority="71" w:unhideWhenUsed="0"/>
+    <w:lsdException w:name="Colorful List Accent 1" w:semiHidden="0" w:uiPriority="72" w:unhideWhenUsed="0"/>
+    <w:lsdException w:name="Colorful Grid Accent 1" w:semiHidden="0" w:uiPriority="73" w:unhideWhenUsed="0"/>
+    <w:lsdException w:name="Light Shading Accent 2" w:semiHidden="0" w:uiPriority="60" w:unhideWhenUsed="0"/>
+    <w:lsdException w:name="Light List Accent 2" w:semiHidden="0" w:uiPriority="61" w:unhideWhenUsed="0"/>
+    <w:lsdException w:name="Light Grid Accent 2" w:semiHidden="0" w:uiPriority="62" w:unhideWhenUsed="0"/>
+    <w:lsdException w:name="Medium Shading 1 Accent 2" w:semiHidden="0" w:uiPriority="63" w:unhideWhenUsed="0"/>
+    <w:lsdException w:name="Medium Shading 2 Accent 2" w:semiHidden="0" w:uiPriority="64" w:unhideWhenUsed="0"/>
+    <w:lsdException w:name="Medium List 1 Accent 2" w:semiHidden="0" w:uiPriority="65" w:unhideWhenUsed="0"/>
+    <w:lsdException w:name="Medium List 2 Accent 2" w:semiHidden="0" w:uiPriority="66" w:unhideWhenUsed="0"/>
+    <w:lsdException w:name="Medium Grid 1 Accent 2" w:semiHidden="0" w:uiPriority="67" w:unhideWhenUsed="0"/>
+    <w:lsdException w:name="Medium Grid 2 Accent 2" w:semiHidden="0" w:uiPriority="68" w:unhideWhenUsed="0"/>
+    <w:lsdException w:name="Medium Grid 3 Accent 2" w:semiHidden="0" w:uiPriority="69" w:unhideWhenUsed="0"/>
+    <w:lsdException w:name="Dark List Accent 2" w:semiHidden="0" w:uiPriority="70" w:unhideWhenUsed="0"/>
+    <w:lsdException w:name="Colorful Shading Accent 2" w:semiHidden="0" w:uiPriority="71" w:unhideWhenUsed="0"/>
+    <w:lsdException w:name="Colorful List Accent 2" w:semiHidden="0" w:uiPriority="72" w:unhideWhenUsed="0"/>
+    <w:lsdException w:name="Colorful Grid Accent 2" w:semiHidden="0" w:uiPriority="73" w:unhideWhenUsed="0"/>
+    <w:lsdException w:name="Light Shading Accent 3" w:semiHidden="0" w:uiPriority="60" w:unhideWhenUsed="0"/>
+    <w:lsdException w:name="Light List Accent 3" w:semiHidden="0" w:uiPriority="61" w:unhideWhenUsed="0"/>
+    <w:lsdException w:name="Light Grid Accent 3" w:semiHidden="0" w:uiPriority="62" w:unhideWhenUsed="0"/>
+    <w:lsdException w:name="Medium Shading 1 Accent 3" w:semiHidden="0" w:uiPriority="63" w:unhideWhenUsed="0"/>
+    <w:lsdException w:name="Medium Shading 2 Accent 3" w:semiHidden="0" w:uiPriority="64" w:unhideWhenUsed="0"/>
+    <w:lsdException w:name="Medium List 1 Accent 3" w:semiHidden="0" w:uiPriority="65" w:unhideWhenUsed="0"/>
+    <w:lsdException w:name="Medium List 2 Accent 3" w:semiHidden="0" w:uiPriority="66" w:unhideWhenUsed="0"/>
+    <w:lsdException w:name="Medium Grid 1 Accent 3" w:semiHidden="0" w:uiPriority="67" w:unhideWhenUsed="0"/>
+    <w:lsdException w:name="Medium Grid 2 Accent 3" w:semiHidden="0" w:uiPriority="68" w:unhideWhenUsed="0"/>
+    <w:lsdException w:name="Medium Grid 3 Accent 3" w:semiHidden="0" w:uiPriority="69" w:unhideWhenUsed="0"/>
+    <w:lsdException w:name="Dark List Accent 3" w:semiHidden="0" w:uiPriority="70" w:unhideWhenUsed="0"/>
+    <w:lsdException w:name="Colorful Shading Accent 3" w:semiHidden="0" w:uiPriority="71" w:unhideWhenUsed="0"/>
+    <w:lsdException w:name="Colorful List Accent 3" w:semiHidden="0" w:uiPriority="72" w:unhideWhenUsed="0"/>
+    <w:lsdException w:name="Colorful Grid Accent 3" w:semiHidden="0" w:uiPriority="73" w:unhideWhenUsed="0"/>
+    <w:lsdException w:name="Light Shading Accent 4" w:semiHidden="0" w:uiPriority="60" w:unhideWhenUsed="0"/>
+    <w:lsdException w:name="Light List Accent 4" w:semiHidden="0" w:uiPriority="61" w:unhideWhenUsed="0"/>
+    <w:lsdException w:name="Light Grid Accent 4" w:semiHidden="0" w:uiPriority="62" w:unhideWhenUsed="0"/>
+    <w:lsdException w:name="Medium Shading 1 Accent 4" w:semiHidden="0" w:uiPriority="63" w:unhideWhenUsed="0"/>
+    <w:lsdException w:name="Medium Shading 2 Accent 4" w:semiHidden="0" w:uiPriority="64" w:unhideWhenUsed="0"/>
+    <w:lsdException w:name="Medium List 1 Accent 4" w:semiHidden="0" w:uiPriority="65" w:unhideWhenUsed="0"/>
+    <w:lsdException w:name="Medium List 2 Accent 4" w:semiHidden="0" w:uiPriority="66" w:unhideWhenUsed="0"/>
+    <w:lsdException w:name="Medium Grid 1 Accent 4" w:semiHidden="0" w:uiPriority="67" w:unhideWhenUsed="0"/>
+    <w:lsdException w:name="Medium Grid 2 Accent 4" w:semiHidden="0" w:uiPriority="68" w:unhideWhenUsed="0"/>
+    <w:lsdException w:name="Medium Grid 3 Accent 4" w:semiHidden="0" w:uiPriority="69" w:unhideWhenUsed="0"/>
+    <w:lsdException w:name="Dark List Accent 4" w:semiHidden="0" w:uiPriority="70" w:unhideWhenUsed="0"/>
+    <w:lsdException w:name="Colorful Shading Accent 4" w:semiHidden="0" w:uiPriority="71" w:unhideWhenUsed="0"/>
+    <w:lsdException w:name="Colorful List Accent 4" w:semiHidden="0" w:uiPriority="72" w:unhideWhenUsed="0"/>
+    <w:lsdException w:name="Colorful Grid Accent 4" w:semiHidden="0" w:uiPriority="73" w:unhideWhenUsed="0"/>
+    <w:lsdException w:name="Light Shading Accent 5" w:semiHidden="0" w:uiPriority="60" w:unhideWhenUsed="0"/>
+    <w:lsdException w:name="Light List Accent 5" w:semiHidden="0" w:uiPriority="61" w:unhideWhenUsed="0"/>
+    <w:lsdException w:name="Light Grid Accent 5" w:semiHidden="0" w:uiPriority="62" w:unhideWhenUsed="0"/>
+    <w:lsdException w:name="Medium Shading 1 Accent 5" w:semiHidden="0" w:uiPriority="63" w:unhideWhenUsed="0"/>
+    <w:lsdException w:name="Medium Shading 2 Accent 5" w:semiHidden="0" w:uiPriority="64" w:unhideWhenUsed="0"/>
+    <w:lsdException w:name="Medium List 1 Accent 5" w:semiHidden="0" w:uiPriority="65" w:unhideWhenUsed="0"/>
+    <w:lsdException w:name="Medium List 2 Accent 5" w:semiHidden="0" w:uiPriority="66" w:unhideWhenUsed="0"/>
+    <w:lsdException w:name="Medium Grid 1 Accent 5" w:semiHidden="0" w:uiPriority="67" w:unhideWhenUsed="0"/>
+    <w:lsdException w:name="Medium Grid 2 Accent 5" w:semiHidden="0" w:uiPriority="68" w:unhideWhenUsed="0"/>
+    <w:lsdException w:name="Medium Grid 3 Accent 5" w:semiHidden="0" w:uiPriority="69" w:unhideWhenUsed="0"/>
+    <w:lsdException w:name="Dark List Accent 5" w:semiHidden="0" w:uiPriority="70" w:unhideWhenUsed="0"/>
+    <w:lsdException w:name="Colorful Shading Accent 5" w:semiHidden="0" w:uiPriority="71" w:unhideWhenUsed="0"/>
+    <w:lsdException w:name="Colorful List Accent 5" w:semiHidden="0" w:uiPriority="72" w:unhideWhenUsed="0"/>
+    <w:lsdException w:name="Colorful Grid Accent 5" w:semiHidden="0" w:uiPriority="73" w:unhideWhenUsed="0"/>
+    <w:lsdException w:name="Light Shading Accent 6" w:semiHidden="0" w:uiPriority="60" w:unhideWhenUsed="0"/>
+    <w:lsdException w:name="Light List Accent 6" w:semiHidden="0" w:uiPriority="61" w:unhideWhenUsed="0"/>
+    <w:lsdException w:name="Light Grid Accent 6" w:semiHidden="0" w:uiPriority="62" w:unhideWhenUsed="0"/>
+    <w:lsdException w:name="Medium Shading 1 Accent 6" w:semiHidden="0" w:uiPriority="63" w:unhideWhenUsed="0"/>
+    <w:lsdException w:name="Medium Shading 2 Accent 6" w:semiHidden="0" w:uiPriority="64" w:unhideWhenUsed="0"/>
+    <w:lsdException w:name="Medium List 1 Accent 6" w:semiHidden="0" w:uiPriority="65" w:unhideWhenUsed="0"/>
+    <w:lsdException w:name="Medium List 2 Accent 6" w:semiHidden="0" w:uiPriority="66" w:unhideWhenUsed="0"/>
+    <w:lsdException w:name="Medium Grid 1 Accent 6" w:semiHidden="0" w:uiPriority="67" w:unhideWhenUsed="0"/>
+    <w:lsdException w:name="Medium Grid 2 Accent 6" w:semiHidden="0" w:uiPriority="68" w:unhideWhenUsed="0"/>
+    <w:lsdException w:name="Medium Grid 3 Accent 6" w:semiHidden="0" w:uiPriority="69" w:unhideWhenUsed="0"/>
+    <w:lsdException w:name="Dark List Accent 6" w:semiHidden="0" w:uiPriority="70" w:unhideWhenUsed="0"/>
+    <w:lsdException w:name="Colorful Shading Accent 6" w:semiHidden="0" w:uiPriority="71" w:unhideWhenUsed="0"/>
+    <w:lsdException w:name="Colorful List Accent 6" w:semiHidden="0" w:uiPriority="72" w:unhideWhenUsed="0"/>
+    <w:lsdException w:name="Colorful Grid Accent 6" w:semiHidden="0" w:uiPriority="73" w:unhideWhenUsed="0"/>
+    <w:lsdException w:name="Subtle Emphasis" w:semiHidden="0" w:uiPriority="19" w:unhideWhenUsed="0" w:qFormat="1"/>
+    <w:lsdException w:name="Intense Emphasis" w:semiHidden="0" w:uiPriority="21" w:unhideWhenUsed="0" w:qFormat="1"/>
+    <w:lsdException w:name="Subtle Reference" w:semiHidden="0" w:uiPriority="31" w:unhideWhenUsed="0" w:qFormat="1"/>
+    <w:lsdException w:name="Intense Reference" w:semiHidden="0" w:uiPriority="32" w:unhideWhenUsed="0" w:qFormat="1"/>
+    <w:lsdException w:name="Book Title" w:semiHidden="0" w:uiPriority="33" w:unhideWhenUsed="0" w:qFormat="1"/>
+    <w:lsdException w:name="Bibliography" w:uiPriority="37"/>
+    <w:lsdException w:name="TOC Heading" w:uiPriority="39" w:qFormat="1"/>
+  </w:latentStyles>
+  <w:style w:type="paragraph" w:default="1" w:styleId="Standard">
+    <w:name w:val="Normal"/>
+    <w:qFormat/>
+  </w:style>
+  <w:style w:type="character" w:default="1" w:styleId="Absatzstandardschriftart">
+    <w:name w:val="Default Paragraph Font"/>
+    <w:uiPriority w:val="1"/>
+    <w:semiHidden/>
+    <w:unhideWhenUsed/>
+  </w:style>
+  <w:style w:type="table" w:default="1" w:styleId="NormaleTabelle">
+    <w:name w:val="Normal Table"/>
+    <w:uiPriority w:val="99"/>
+    <w:semiHidden/>
+    <w:unhideWhenUsed/>
+    <w:tblPr>
+      <w:tblInd w:w="0" w:type="dxa"/>
+      <w:tblCellMar>
+        <w:top w:w="0" w:type="dxa"/>
+        <w:left w:w="108" w:type="dxa"/>
+        <w:bottom w:w="0" w:type="dxa"/>
+        <w:right w:w="108" w:type="dxa"/>
+      </w:tblCellMar>
+    </w:tblPr>
+  </w:style>
+  <w:style w:type="numbering" w:default="1" w:styleId="KeineListe">
+    <w:name w:val="No List"/>
+    <w:uiPriority w:val="99"/>
+    <w:semiHidden/>
+    <w:unhideWhenUsed/>
+  </w:style>
+  <w:style w:type="character" w:styleId="Platzhaltertext">
+    <w:name w:val="Placeholder Text"/>
+    <w:basedOn w:val="Absatzstandardschriftart"/>
+    <w:uiPriority w:val="99"/>
+    <w:semiHidden/>
+    <w:rsid w:val="002205C3"/>
     <w:rPr>
       <w:color w:val="808080"/>
     </w:rPr>
@@ -8239,8 +8826,9 @@
 </file>
 
 <file path=word/glossary/webSettings.xml><?xml version="1.0" encoding="utf-8"?>
-<w:webSettings xmlns:mc="http://schemas.openxmlformats.org/markup-compatibility/2006" xmlns:r="http://schemas.openxmlformats.org/officeDocument/2006/relationships" xmlns:w="http://schemas.openxmlformats.org/wordprocessingml/2006/main" xmlns:w14="http://schemas.microsoft.com/office/word/2010/wordml" xmlns:w15="http://schemas.microsoft.com/office/word/2012/wordml" mc:Ignorable="w14 w15">
+<w:webSettings xmlns:mc="http://schemas.openxmlformats.org/markup-compatibility/2006" xmlns:r="http://schemas.openxmlformats.org/officeDocument/2006/relationships" xmlns:w="http://schemas.openxmlformats.org/wordprocessingml/2006/main" xmlns:w14="http://schemas.microsoft.com/office/word/2010/wordml" mc:Ignorable="w14">
   <w:allowPNG/>
+  <w:doNotSaveAsSingleFile/>
 </w:webSettings>
 </file>
 
@@ -8495,7 +9083,7 @@
   <a:extraClrSchemeLst/>
   <a:extLst>
     <a:ext uri="{05A4C25C-085E-4340-85A3-A5531E510DB2}">
-      <thm15:themeFamily xmlns:thm15="http://schemas.microsoft.com/office/thememl/2012/main" name="Facet" id="{C0C680CD-088A-49FC-A102-D699147F32B2}" vid="{CFBC31BA-B70F-4F30-BCAA-4F3011E16C4D}"/>
+      <thm15:themeFamily xmlns:thm15="http://schemas.microsoft.com/office/thememl/2012/main" xmlns="" name="Facet" id="{C0C680CD-088A-49FC-A102-D699147F32B2}" vid="{CFBC31BA-B70F-4F30-BCAA-4F3011E16C4D}"/>
     </a:ext>
   </a:extLst>
 </a:theme>
@@ -8560,7 +9148,7 @@
 </file>
 
 <file path=customXml/itemProps4.xml><?xml version="1.0" encoding="utf-8"?>
-<ds:datastoreItem xmlns:ds="http://schemas.openxmlformats.org/officeDocument/2006/customXml" ds:itemID="{A5D94C9A-1935-4D68-9ED6-5D5172A4BC67}">
+<ds:datastoreItem xmlns:ds="http://schemas.openxmlformats.org/officeDocument/2006/customXml" ds:itemID="{A514A926-9A16-EE49-AB7A-45F974574DF7}">
   <ds:schemaRefs>
     <ds:schemaRef ds:uri="http://schemas.openxmlformats.org/officeDocument/2006/bibliography"/>
   </ds:schemaRefs>

</xml_diff>